<commit_message>
Thêm các chức năng theo yêu cầu
</commit_message>
<xml_diff>
--- a/resources/contracts/contract_template.docx
+++ b/resources/contracts/contract_template.docx
@@ -1,6 +1,6 @@
 
 <file path=word/document.xml><?xml version="1.0" encoding="utf-8"?>
-<w:document xmlns:wpc="http://schemas.microsoft.com/office/word/2010/wordprocessingCanvas" xmlns:cx="http://schemas.microsoft.com/office/drawing/2014/chartex" xmlns:mc="http://schemas.openxmlformats.org/markup-compatibility/2006" xmlns:o="urn:schemas-microsoft-com:office:office" xmlns:r="http://schemas.openxmlformats.org/officeDocument/2006/relationships" xmlns:m="http://schemas.openxmlformats.org/officeDocument/2006/math" xmlns:v="urn:schemas-microsoft-com:vml" xmlns:wp14="http://schemas.microsoft.com/office/word/2010/wordprocessingDrawing" xmlns:wp="http://schemas.openxmlformats.org/drawingml/2006/wordprocessingDrawing" xmlns:w10="urn:schemas-microsoft-com:office:word" xmlns:w="http://schemas.openxmlformats.org/wordprocessingml/2006/main" xmlns:w14="http://schemas.microsoft.com/office/word/2010/wordml" xmlns:w15="http://schemas.microsoft.com/office/word/2012/wordml" xmlns:w16se="http://schemas.microsoft.com/office/word/2015/wordml/symex" xmlns:wpg="http://schemas.microsoft.com/office/word/2010/wordprocessingGroup" xmlns:wpi="http://schemas.microsoft.com/office/word/2010/wordprocessingInk" xmlns:wne="http://schemas.microsoft.com/office/word/2006/wordml" xmlns:wps="http://schemas.microsoft.com/office/word/2010/wordprocessingShape" mc:Ignorable="w14 w15 w16se wp14">
+<w:document xmlns:wpc="http://schemas.microsoft.com/office/word/2010/wordprocessingCanvas" xmlns:cx="http://schemas.microsoft.com/office/drawing/2014/chartex" xmlns:cx1="http://schemas.microsoft.com/office/drawing/2015/9/8/chartex" xmlns:cx2="http://schemas.microsoft.com/office/drawing/2015/10/21/chartex" xmlns:cx3="http://schemas.microsoft.com/office/drawing/2016/5/9/chartex" xmlns:cx4="http://schemas.microsoft.com/office/drawing/2016/5/10/chartex" xmlns:cx5="http://schemas.microsoft.com/office/drawing/2016/5/11/chartex" xmlns:cx6="http://schemas.microsoft.com/office/drawing/2016/5/12/chartex" xmlns:cx7="http://schemas.microsoft.com/office/drawing/2016/5/13/chartex" xmlns:cx8="http://schemas.microsoft.com/office/drawing/2016/5/14/chartex" xmlns:mc="http://schemas.openxmlformats.org/markup-compatibility/2006" xmlns:aink="http://schemas.microsoft.com/office/drawing/2016/ink" xmlns:am3d="http://schemas.microsoft.com/office/drawing/2017/model3d" xmlns:o="urn:schemas-microsoft-com:office:office" xmlns:oel="http://schemas.microsoft.com/office/2019/extlst" xmlns:r="http://schemas.openxmlformats.org/officeDocument/2006/relationships" xmlns:m="http://schemas.openxmlformats.org/officeDocument/2006/math" xmlns:v="urn:schemas-microsoft-com:vml" xmlns:wp14="http://schemas.microsoft.com/office/word/2010/wordprocessingDrawing" xmlns:wp="http://schemas.openxmlformats.org/drawingml/2006/wordprocessingDrawing" xmlns:w10="urn:schemas-microsoft-com:office:word" xmlns:w="http://schemas.openxmlformats.org/wordprocessingml/2006/main" xmlns:w14="http://schemas.microsoft.com/office/word/2010/wordml" xmlns:w15="http://schemas.microsoft.com/office/word/2012/wordml" xmlns:w16cex="http://schemas.microsoft.com/office/word/2018/wordml/cex" xmlns:w16cid="http://schemas.microsoft.com/office/word/2016/wordml/cid" xmlns:w16="http://schemas.microsoft.com/office/word/2018/wordml" xmlns:w16sdtdh="http://schemas.microsoft.com/office/word/2020/wordml/sdtdatahash" xmlns:w16se="http://schemas.microsoft.com/office/word/2015/wordml/symex" xmlns:wpg="http://schemas.microsoft.com/office/word/2010/wordprocessingGroup" xmlns:wpi="http://schemas.microsoft.com/office/word/2010/wordprocessingInk" xmlns:wne="http://schemas.microsoft.com/office/word/2006/wordml" xmlns:wps="http://schemas.microsoft.com/office/word/2010/wordprocessingShape" mc:Ignorable="w14 w15 w16se w16cid w16 w16cex w16sdtdh wp14">
   <w:body>
     <w:p>
       <w:pPr>
@@ -35,6 +35,7 @@
           <w:szCs w:val="32"/>
         </w:rPr>
       </w:pPr>
+      <w:proofErr w:type="spellStart"/>
       <w:r>
         <w:rPr>
           <w:rFonts w:ascii="Times New Roman" w:eastAsia="Aptos" w:hAnsi="Times New Roman" w:cs="Times New Roman"/>
@@ -43,8 +44,97 @@
           <w:sz w:val="32"/>
           <w:szCs w:val="32"/>
         </w:rPr>
-        <w:t>Độc lập – Tự do – Hạnh phúc</w:t>
-      </w:r>
+        <w:t>Độc</w:t>
+      </w:r>
+      <w:proofErr w:type="spellEnd"/>
+      <w:r>
+        <w:rPr>
+          <w:rFonts w:ascii="Times New Roman" w:eastAsia="Aptos" w:hAnsi="Times New Roman" w:cs="Times New Roman"/>
+          <w:b/>
+          <w:bCs/>
+          <w:sz w:val="32"/>
+          <w:szCs w:val="32"/>
+        </w:rPr>
+        <w:t xml:space="preserve"> </w:t>
+      </w:r>
+      <w:proofErr w:type="spellStart"/>
+      <w:r>
+        <w:rPr>
+          <w:rFonts w:ascii="Times New Roman" w:eastAsia="Aptos" w:hAnsi="Times New Roman" w:cs="Times New Roman"/>
+          <w:b/>
+          <w:bCs/>
+          <w:sz w:val="32"/>
+          <w:szCs w:val="32"/>
+        </w:rPr>
+        <w:t>lập</w:t>
+      </w:r>
+      <w:proofErr w:type="spellEnd"/>
+      <w:r>
+        <w:rPr>
+          <w:rFonts w:ascii="Times New Roman" w:eastAsia="Aptos" w:hAnsi="Times New Roman" w:cs="Times New Roman"/>
+          <w:b/>
+          <w:bCs/>
+          <w:sz w:val="32"/>
+          <w:szCs w:val="32"/>
+        </w:rPr>
+        <w:t xml:space="preserve"> – </w:t>
+      </w:r>
+      <w:proofErr w:type="spellStart"/>
+      <w:r>
+        <w:rPr>
+          <w:rFonts w:ascii="Times New Roman" w:eastAsia="Aptos" w:hAnsi="Times New Roman" w:cs="Times New Roman"/>
+          <w:b/>
+          <w:bCs/>
+          <w:sz w:val="32"/>
+          <w:szCs w:val="32"/>
+        </w:rPr>
+        <w:t>Tự</w:t>
+      </w:r>
+      <w:proofErr w:type="spellEnd"/>
+      <w:r>
+        <w:rPr>
+          <w:rFonts w:ascii="Times New Roman" w:eastAsia="Aptos" w:hAnsi="Times New Roman" w:cs="Times New Roman"/>
+          <w:b/>
+          <w:bCs/>
+          <w:sz w:val="32"/>
+          <w:szCs w:val="32"/>
+        </w:rPr>
+        <w:t xml:space="preserve"> do – </w:t>
+      </w:r>
+      <w:proofErr w:type="spellStart"/>
+      <w:r>
+        <w:rPr>
+          <w:rFonts w:ascii="Times New Roman" w:eastAsia="Aptos" w:hAnsi="Times New Roman" w:cs="Times New Roman"/>
+          <w:b/>
+          <w:bCs/>
+          <w:sz w:val="32"/>
+          <w:szCs w:val="32"/>
+        </w:rPr>
+        <w:t>Hạnh</w:t>
+      </w:r>
+      <w:proofErr w:type="spellEnd"/>
+      <w:r>
+        <w:rPr>
+          <w:rFonts w:ascii="Times New Roman" w:eastAsia="Aptos" w:hAnsi="Times New Roman" w:cs="Times New Roman"/>
+          <w:b/>
+          <w:bCs/>
+          <w:sz w:val="32"/>
+          <w:szCs w:val="32"/>
+        </w:rPr>
+        <w:t xml:space="preserve"> </w:t>
+      </w:r>
+      <w:proofErr w:type="spellStart"/>
+      <w:r>
+        <w:rPr>
+          <w:rFonts w:ascii="Times New Roman" w:eastAsia="Aptos" w:hAnsi="Times New Roman" w:cs="Times New Roman"/>
+          <w:b/>
+          <w:bCs/>
+          <w:sz w:val="32"/>
+          <w:szCs w:val="32"/>
+        </w:rPr>
+        <w:t>phúc</w:t>
+      </w:r>
+      <w:proofErr w:type="spellEnd"/>
     </w:p>
     <w:p>
       <w:pPr>
@@ -86,11 +176,117 @@
           <w:rFonts w:ascii="Times New Roman" w:eastAsia="Aptos" w:hAnsi="Times New Roman" w:cs="Times New Roman"/>
         </w:rPr>
       </w:pPr>
-      <w:r>
-        <w:rPr>
-          <w:rFonts w:ascii="Times New Roman" w:eastAsia="Aptos" w:hAnsi="Times New Roman" w:cs="Times New Roman"/>
-        </w:rPr>
-        <w:t>Hôm nay, ngày .......... tháng .......... năm 20......., tại căn nhà số ...............</w:t>
+      <w:proofErr w:type="spellStart"/>
+      <w:r>
+        <w:rPr>
+          <w:rFonts w:ascii="Times New Roman" w:eastAsia="Aptos" w:hAnsi="Times New Roman" w:cs="Times New Roman"/>
+        </w:rPr>
+        <w:t>Hôm</w:t>
+      </w:r>
+      <w:proofErr w:type="spellEnd"/>
+      <w:r>
+        <w:rPr>
+          <w:rFonts w:ascii="Times New Roman" w:eastAsia="Aptos" w:hAnsi="Times New Roman" w:cs="Times New Roman"/>
+        </w:rPr>
+        <w:t xml:space="preserve"> nay, </w:t>
+      </w:r>
+      <w:proofErr w:type="spellStart"/>
+      <w:r>
+        <w:rPr>
+          <w:rFonts w:ascii="Times New Roman" w:eastAsia="Aptos" w:hAnsi="Times New Roman" w:cs="Times New Roman"/>
+        </w:rPr>
+        <w:t>ngày</w:t>
+      </w:r>
+      <w:proofErr w:type="spellEnd"/>
+      <w:r>
+        <w:rPr>
+          <w:rFonts w:ascii="Times New Roman" w:eastAsia="Aptos" w:hAnsi="Times New Roman" w:cs="Times New Roman"/>
+        </w:rPr>
+        <w:t xml:space="preserve"> .......... </w:t>
+      </w:r>
+      <w:proofErr w:type="spellStart"/>
+      <w:r>
+        <w:rPr>
+          <w:rFonts w:ascii="Times New Roman" w:eastAsia="Aptos" w:hAnsi="Times New Roman" w:cs="Times New Roman"/>
+        </w:rPr>
+        <w:t>tháng</w:t>
+      </w:r>
+      <w:proofErr w:type="spellEnd"/>
+      <w:r>
+        <w:rPr>
+          <w:rFonts w:ascii="Times New Roman" w:eastAsia="Aptos" w:hAnsi="Times New Roman" w:cs="Times New Roman"/>
+        </w:rPr>
+        <w:t xml:space="preserve"> .......... </w:t>
+      </w:r>
+      <w:proofErr w:type="spellStart"/>
+      <w:r>
+        <w:rPr>
+          <w:rFonts w:ascii="Times New Roman" w:eastAsia="Aptos" w:hAnsi="Times New Roman" w:cs="Times New Roman"/>
+        </w:rPr>
+        <w:t>năm</w:t>
+      </w:r>
+      <w:proofErr w:type="spellEnd"/>
+      <w:r>
+        <w:rPr>
+          <w:rFonts w:ascii="Times New Roman" w:eastAsia="Aptos" w:hAnsi="Times New Roman" w:cs="Times New Roman"/>
+        </w:rPr>
+        <w:t xml:space="preserve"> 20......., </w:t>
+      </w:r>
+      <w:proofErr w:type="spellStart"/>
+      <w:r>
+        <w:rPr>
+          <w:rFonts w:ascii="Times New Roman" w:eastAsia="Aptos" w:hAnsi="Times New Roman" w:cs="Times New Roman"/>
+        </w:rPr>
+        <w:t>tại</w:t>
+      </w:r>
+      <w:proofErr w:type="spellEnd"/>
+      <w:r>
+        <w:rPr>
+          <w:rFonts w:ascii="Times New Roman" w:eastAsia="Aptos" w:hAnsi="Times New Roman" w:cs="Times New Roman"/>
+        </w:rPr>
+        <w:t xml:space="preserve"> </w:t>
+      </w:r>
+      <w:proofErr w:type="spellStart"/>
+      <w:r>
+        <w:rPr>
+          <w:rFonts w:ascii="Times New Roman" w:eastAsia="Aptos" w:hAnsi="Times New Roman" w:cs="Times New Roman"/>
+        </w:rPr>
+        <w:t>căn</w:t>
+      </w:r>
+      <w:proofErr w:type="spellEnd"/>
+      <w:r>
+        <w:rPr>
+          <w:rFonts w:ascii="Times New Roman" w:eastAsia="Aptos" w:hAnsi="Times New Roman" w:cs="Times New Roman"/>
+        </w:rPr>
+        <w:t xml:space="preserve"> </w:t>
+      </w:r>
+      <w:proofErr w:type="spellStart"/>
+      <w:r>
+        <w:rPr>
+          <w:rFonts w:ascii="Times New Roman" w:eastAsia="Aptos" w:hAnsi="Times New Roman" w:cs="Times New Roman"/>
+        </w:rPr>
+        <w:t>nhà</w:t>
+      </w:r>
+      <w:proofErr w:type="spellEnd"/>
+      <w:r>
+        <w:rPr>
+          <w:rFonts w:ascii="Times New Roman" w:eastAsia="Aptos" w:hAnsi="Times New Roman" w:cs="Times New Roman"/>
+        </w:rPr>
+        <w:t xml:space="preserve"> </w:t>
+      </w:r>
+      <w:proofErr w:type="spellStart"/>
+      <w:r>
+        <w:rPr>
+          <w:rFonts w:ascii="Times New Roman" w:eastAsia="Aptos" w:hAnsi="Times New Roman" w:cs="Times New Roman"/>
+        </w:rPr>
+        <w:t>số</w:t>
+      </w:r>
+      <w:proofErr w:type="spellEnd"/>
+      <w:r>
+        <w:rPr>
+          <w:rFonts w:ascii="Times New Roman" w:eastAsia="Aptos" w:hAnsi="Times New Roman" w:cs="Times New Roman"/>
+        </w:rPr>
+        <w:t xml:space="preserve"> ...............</w:t>
       </w:r>
     </w:p>
     <w:p>
@@ -99,11 +295,61 @@
           <w:rFonts w:ascii="Times New Roman" w:eastAsia="Aptos" w:hAnsi="Times New Roman" w:cs="Times New Roman"/>
         </w:rPr>
       </w:pPr>
-      <w:r>
-        <w:rPr>
-          <w:rFonts w:ascii="Times New Roman" w:eastAsia="Aptos" w:hAnsi="Times New Roman" w:cs="Times New Roman"/>
-        </w:rPr>
-        <w:t>Chúng tôi gồm có:</w:t>
+      <w:proofErr w:type="spellStart"/>
+      <w:r>
+        <w:rPr>
+          <w:rFonts w:ascii="Times New Roman" w:eastAsia="Aptos" w:hAnsi="Times New Roman" w:cs="Times New Roman"/>
+        </w:rPr>
+        <w:t>Chúng</w:t>
+      </w:r>
+      <w:proofErr w:type="spellEnd"/>
+      <w:r>
+        <w:rPr>
+          <w:rFonts w:ascii="Times New Roman" w:eastAsia="Aptos" w:hAnsi="Times New Roman" w:cs="Times New Roman"/>
+        </w:rPr>
+        <w:t xml:space="preserve"> </w:t>
+      </w:r>
+      <w:proofErr w:type="spellStart"/>
+      <w:r>
+        <w:rPr>
+          <w:rFonts w:ascii="Times New Roman" w:eastAsia="Aptos" w:hAnsi="Times New Roman" w:cs="Times New Roman"/>
+        </w:rPr>
+        <w:t>tôi</w:t>
+      </w:r>
+      <w:proofErr w:type="spellEnd"/>
+      <w:r>
+        <w:rPr>
+          <w:rFonts w:ascii="Times New Roman" w:eastAsia="Aptos" w:hAnsi="Times New Roman" w:cs="Times New Roman"/>
+        </w:rPr>
+        <w:t xml:space="preserve"> </w:t>
+      </w:r>
+      <w:proofErr w:type="spellStart"/>
+      <w:r>
+        <w:rPr>
+          <w:rFonts w:ascii="Times New Roman" w:eastAsia="Aptos" w:hAnsi="Times New Roman" w:cs="Times New Roman"/>
+        </w:rPr>
+        <w:t>gồm</w:t>
+      </w:r>
+      <w:proofErr w:type="spellEnd"/>
+      <w:r>
+        <w:rPr>
+          <w:rFonts w:ascii="Times New Roman" w:eastAsia="Aptos" w:hAnsi="Times New Roman" w:cs="Times New Roman"/>
+        </w:rPr>
+        <w:t xml:space="preserve"> </w:t>
+      </w:r>
+      <w:proofErr w:type="spellStart"/>
+      <w:r>
+        <w:rPr>
+          <w:rFonts w:ascii="Times New Roman" w:eastAsia="Aptos" w:hAnsi="Times New Roman" w:cs="Times New Roman"/>
+        </w:rPr>
+        <w:t>có</w:t>
+      </w:r>
+      <w:proofErr w:type="spellEnd"/>
+      <w:r>
+        <w:rPr>
+          <w:rFonts w:ascii="Times New Roman" w:eastAsia="Aptos" w:hAnsi="Times New Roman" w:cs="Times New Roman"/>
+        </w:rPr>
+        <w:t>:</w:t>
       </w:r>
     </w:p>
     <w:p>
@@ -120,7 +366,79 @@
           <w:b/>
           <w:bCs/>
         </w:rPr>
-        <w:t>BÊN CHO THUÊ PHÒNG TRỌ (gọi tắt là Bên A):</w:t>
+        <w:t>BÊN CHO THUÊ PHÒNG TRỌ (</w:t>
+      </w:r>
+      <w:proofErr w:type="spellStart"/>
+      <w:r>
+        <w:rPr>
+          <w:rFonts w:ascii="Times New Roman" w:eastAsia="Aptos" w:hAnsi="Times New Roman" w:cs="Times New Roman"/>
+          <w:b/>
+          <w:bCs/>
+        </w:rPr>
+        <w:t>gọi</w:t>
+      </w:r>
+      <w:proofErr w:type="spellEnd"/>
+      <w:r>
+        <w:rPr>
+          <w:rFonts w:ascii="Times New Roman" w:eastAsia="Aptos" w:hAnsi="Times New Roman" w:cs="Times New Roman"/>
+          <w:b/>
+          <w:bCs/>
+        </w:rPr>
+        <w:t xml:space="preserve"> </w:t>
+      </w:r>
+      <w:proofErr w:type="spellStart"/>
+      <w:r>
+        <w:rPr>
+          <w:rFonts w:ascii="Times New Roman" w:eastAsia="Aptos" w:hAnsi="Times New Roman" w:cs="Times New Roman"/>
+          <w:b/>
+          <w:bCs/>
+        </w:rPr>
+        <w:t>tắt</w:t>
+      </w:r>
+      <w:proofErr w:type="spellEnd"/>
+      <w:r>
+        <w:rPr>
+          <w:rFonts w:ascii="Times New Roman" w:eastAsia="Aptos" w:hAnsi="Times New Roman" w:cs="Times New Roman"/>
+          <w:b/>
+          <w:bCs/>
+        </w:rPr>
+        <w:t xml:space="preserve"> </w:t>
+      </w:r>
+      <w:proofErr w:type="spellStart"/>
+      <w:r>
+        <w:rPr>
+          <w:rFonts w:ascii="Times New Roman" w:eastAsia="Aptos" w:hAnsi="Times New Roman" w:cs="Times New Roman"/>
+          <w:b/>
+          <w:bCs/>
+        </w:rPr>
+        <w:t>là</w:t>
+      </w:r>
+      <w:proofErr w:type="spellEnd"/>
+      <w:r>
+        <w:rPr>
+          <w:rFonts w:ascii="Times New Roman" w:eastAsia="Aptos" w:hAnsi="Times New Roman" w:cs="Times New Roman"/>
+          <w:b/>
+          <w:bCs/>
+        </w:rPr>
+        <w:t xml:space="preserve"> </w:t>
+      </w:r>
+      <w:proofErr w:type="spellStart"/>
+      <w:r>
+        <w:rPr>
+          <w:rFonts w:ascii="Times New Roman" w:eastAsia="Aptos" w:hAnsi="Times New Roman" w:cs="Times New Roman"/>
+          <w:b/>
+          <w:bCs/>
+        </w:rPr>
+        <w:t>Bên</w:t>
+      </w:r>
+      <w:proofErr w:type="spellEnd"/>
+      <w:r>
+        <w:rPr>
+          <w:rFonts w:ascii="Times New Roman" w:eastAsia="Aptos" w:hAnsi="Times New Roman" w:cs="Times New Roman"/>
+          <w:b/>
+          <w:bCs/>
+        </w:rPr>
+        <w:t xml:space="preserve"> A):</w:t>
       </w:r>
     </w:p>
     <w:p>
@@ -133,7 +451,35 @@
         <w:rPr>
           <w:rFonts w:ascii="Times New Roman" w:eastAsia="Aptos" w:hAnsi="Times New Roman" w:cs="Times New Roman"/>
         </w:rPr>
-        <w:t>- Ông/Bà: ${CHU_TRO}</w:t>
+        <w:t xml:space="preserve">- </w:t>
+      </w:r>
+      <w:proofErr w:type="spellStart"/>
+      <w:r>
+        <w:rPr>
+          <w:rFonts w:ascii="Times New Roman" w:eastAsia="Aptos" w:hAnsi="Times New Roman" w:cs="Times New Roman"/>
+        </w:rPr>
+        <w:t>Ông</w:t>
+      </w:r>
+      <w:proofErr w:type="spellEnd"/>
+      <w:r>
+        <w:rPr>
+          <w:rFonts w:ascii="Times New Roman" w:eastAsia="Aptos" w:hAnsi="Times New Roman" w:cs="Times New Roman"/>
+        </w:rPr>
+        <w:t>/</w:t>
+      </w:r>
+      <w:proofErr w:type="spellStart"/>
+      <w:r>
+        <w:rPr>
+          <w:rFonts w:ascii="Times New Roman" w:eastAsia="Aptos" w:hAnsi="Times New Roman" w:cs="Times New Roman"/>
+        </w:rPr>
+        <w:t>Bà</w:t>
+      </w:r>
+      <w:proofErr w:type="spellEnd"/>
+      <w:r>
+        <w:rPr>
+          <w:rFonts w:ascii="Times New Roman" w:eastAsia="Aptos" w:hAnsi="Times New Roman" w:cs="Times New Roman"/>
+        </w:rPr>
+        <w:t>: ${CHU_TRO}</w:t>
       </w:r>
     </w:p>
     <w:p>
@@ -146,7 +492,21 @@
         <w:rPr>
           <w:rFonts w:ascii="Times New Roman" w:eastAsia="Aptos" w:hAnsi="Times New Roman" w:cs="Times New Roman"/>
         </w:rPr>
-        <w:t>- CMND/CCCD số: ${CCCD_CHU_TRO}</w:t>
+        <w:t xml:space="preserve">- CMND/CCCD </w:t>
+      </w:r>
+      <w:proofErr w:type="spellStart"/>
+      <w:r>
+        <w:rPr>
+          <w:rFonts w:ascii="Times New Roman" w:eastAsia="Aptos" w:hAnsi="Times New Roman" w:cs="Times New Roman"/>
+        </w:rPr>
+        <w:t>số</w:t>
+      </w:r>
+      <w:proofErr w:type="spellEnd"/>
+      <w:r>
+        <w:rPr>
+          <w:rFonts w:ascii="Times New Roman" w:eastAsia="Aptos" w:hAnsi="Times New Roman" w:cs="Times New Roman"/>
+        </w:rPr>
+        <w:t>: ${CCCD_CHU_TRO}</w:t>
       </w:r>
     </w:p>
     <w:p>
@@ -172,7 +532,35 @@
         <w:rPr>
           <w:rFonts w:ascii="Times New Roman" w:eastAsia="Aptos" w:hAnsi="Times New Roman" w:cs="Times New Roman"/>
         </w:rPr>
-        <w:t>- Thường trú: .........................................</w:t>
+        <w:t xml:space="preserve">- </w:t>
+      </w:r>
+      <w:proofErr w:type="spellStart"/>
+      <w:r>
+        <w:rPr>
+          <w:rFonts w:ascii="Times New Roman" w:eastAsia="Aptos" w:hAnsi="Times New Roman" w:cs="Times New Roman"/>
+        </w:rPr>
+        <w:t>Thường</w:t>
+      </w:r>
+      <w:proofErr w:type="spellEnd"/>
+      <w:r>
+        <w:rPr>
+          <w:rFonts w:ascii="Times New Roman" w:eastAsia="Aptos" w:hAnsi="Times New Roman" w:cs="Times New Roman"/>
+        </w:rPr>
+        <w:t xml:space="preserve"> </w:t>
+      </w:r>
+      <w:proofErr w:type="spellStart"/>
+      <w:r>
+        <w:rPr>
+          <w:rFonts w:ascii="Times New Roman" w:eastAsia="Aptos" w:hAnsi="Times New Roman" w:cs="Times New Roman"/>
+        </w:rPr>
+        <w:t>trú</w:t>
+      </w:r>
+      <w:proofErr w:type="spellEnd"/>
+      <w:r>
+        <w:rPr>
+          <w:rFonts w:ascii="Times New Roman" w:eastAsia="Aptos" w:hAnsi="Times New Roman" w:cs="Times New Roman"/>
+        </w:rPr>
+        <w:t>: .........................................</w:t>
       </w:r>
     </w:p>
     <w:p>
@@ -189,7 +577,79 @@
           <w:b/>
           <w:bCs/>
         </w:rPr>
-        <w:t>BÊN THUÊ PHÒNG TRỌ (gọi tắt là Bên B):</w:t>
+        <w:t>BÊN THUÊ PHÒNG TRỌ (</w:t>
+      </w:r>
+      <w:proofErr w:type="spellStart"/>
+      <w:r>
+        <w:rPr>
+          <w:rFonts w:ascii="Times New Roman" w:eastAsia="Aptos" w:hAnsi="Times New Roman" w:cs="Times New Roman"/>
+          <w:b/>
+          <w:bCs/>
+        </w:rPr>
+        <w:t>gọi</w:t>
+      </w:r>
+      <w:proofErr w:type="spellEnd"/>
+      <w:r>
+        <w:rPr>
+          <w:rFonts w:ascii="Times New Roman" w:eastAsia="Aptos" w:hAnsi="Times New Roman" w:cs="Times New Roman"/>
+          <w:b/>
+          <w:bCs/>
+        </w:rPr>
+        <w:t xml:space="preserve"> </w:t>
+      </w:r>
+      <w:proofErr w:type="spellStart"/>
+      <w:r>
+        <w:rPr>
+          <w:rFonts w:ascii="Times New Roman" w:eastAsia="Aptos" w:hAnsi="Times New Roman" w:cs="Times New Roman"/>
+          <w:b/>
+          <w:bCs/>
+        </w:rPr>
+        <w:t>tắt</w:t>
+      </w:r>
+      <w:proofErr w:type="spellEnd"/>
+      <w:r>
+        <w:rPr>
+          <w:rFonts w:ascii="Times New Roman" w:eastAsia="Aptos" w:hAnsi="Times New Roman" w:cs="Times New Roman"/>
+          <w:b/>
+          <w:bCs/>
+        </w:rPr>
+        <w:t xml:space="preserve"> </w:t>
+      </w:r>
+      <w:proofErr w:type="spellStart"/>
+      <w:r>
+        <w:rPr>
+          <w:rFonts w:ascii="Times New Roman" w:eastAsia="Aptos" w:hAnsi="Times New Roman" w:cs="Times New Roman"/>
+          <w:b/>
+          <w:bCs/>
+        </w:rPr>
+        <w:t>là</w:t>
+      </w:r>
+      <w:proofErr w:type="spellEnd"/>
+      <w:r>
+        <w:rPr>
+          <w:rFonts w:ascii="Times New Roman" w:eastAsia="Aptos" w:hAnsi="Times New Roman" w:cs="Times New Roman"/>
+          <w:b/>
+          <w:bCs/>
+        </w:rPr>
+        <w:t xml:space="preserve"> </w:t>
+      </w:r>
+      <w:proofErr w:type="spellStart"/>
+      <w:r>
+        <w:rPr>
+          <w:rFonts w:ascii="Times New Roman" w:eastAsia="Aptos" w:hAnsi="Times New Roman" w:cs="Times New Roman"/>
+          <w:b/>
+          <w:bCs/>
+        </w:rPr>
+        <w:t>Bên</w:t>
+      </w:r>
+      <w:proofErr w:type="spellEnd"/>
+      <w:r>
+        <w:rPr>
+          <w:rFonts w:ascii="Times New Roman" w:eastAsia="Aptos" w:hAnsi="Times New Roman" w:cs="Times New Roman"/>
+          <w:b/>
+          <w:bCs/>
+        </w:rPr>
+        <w:t xml:space="preserve"> B):</w:t>
       </w:r>
     </w:p>
     <w:p>
@@ -202,7 +662,35 @@
         <w:rPr>
           <w:rFonts w:ascii="Times New Roman" w:eastAsia="Aptos" w:hAnsi="Times New Roman" w:cs="Times New Roman"/>
         </w:rPr>
-        <w:t>- Ông/Bà: ${TEN_NGUOI_THUE}</w:t>
+        <w:t xml:space="preserve">- </w:t>
+      </w:r>
+      <w:proofErr w:type="spellStart"/>
+      <w:r>
+        <w:rPr>
+          <w:rFonts w:ascii="Times New Roman" w:eastAsia="Aptos" w:hAnsi="Times New Roman" w:cs="Times New Roman"/>
+        </w:rPr>
+        <w:t>Ông</w:t>
+      </w:r>
+      <w:proofErr w:type="spellEnd"/>
+      <w:r>
+        <w:rPr>
+          <w:rFonts w:ascii="Times New Roman" w:eastAsia="Aptos" w:hAnsi="Times New Roman" w:cs="Times New Roman"/>
+        </w:rPr>
+        <w:t>/</w:t>
+      </w:r>
+      <w:proofErr w:type="spellStart"/>
+      <w:r>
+        <w:rPr>
+          <w:rFonts w:ascii="Times New Roman" w:eastAsia="Aptos" w:hAnsi="Times New Roman" w:cs="Times New Roman"/>
+        </w:rPr>
+        <w:t>Bà</w:t>
+      </w:r>
+      <w:proofErr w:type="spellEnd"/>
+      <w:r>
+        <w:rPr>
+          <w:rFonts w:ascii="Times New Roman" w:eastAsia="Aptos" w:hAnsi="Times New Roman" w:cs="Times New Roman"/>
+        </w:rPr>
+        <w:t>: ${TEN_NGUOI_THUE}</w:t>
       </w:r>
     </w:p>
     <w:p>
@@ -215,7 +703,21 @@
         <w:rPr>
           <w:rFonts w:ascii="Times New Roman" w:eastAsia="Aptos" w:hAnsi="Times New Roman" w:cs="Times New Roman"/>
         </w:rPr>
-        <w:t>- CMND/CCCD số: ${CCCD_NGUOI_THUE}</w:t>
+        <w:t xml:space="preserve">- CMND/CCCD </w:t>
+      </w:r>
+      <w:proofErr w:type="spellStart"/>
+      <w:r>
+        <w:rPr>
+          <w:rFonts w:ascii="Times New Roman" w:eastAsia="Aptos" w:hAnsi="Times New Roman" w:cs="Times New Roman"/>
+        </w:rPr>
+        <w:t>số</w:t>
+      </w:r>
+      <w:proofErr w:type="spellEnd"/>
+      <w:r>
+        <w:rPr>
+          <w:rFonts w:ascii="Times New Roman" w:eastAsia="Aptos" w:hAnsi="Times New Roman" w:cs="Times New Roman"/>
+        </w:rPr>
+        <w:t>: ${CCCD_NGUOI_THUE}</w:t>
       </w:r>
     </w:p>
     <w:p>
@@ -254,7 +756,49 @@
         <w:rPr>
           <w:rFonts w:ascii="Times New Roman" w:eastAsia="Aptos" w:hAnsi="Times New Roman" w:cs="Times New Roman"/>
         </w:rPr>
-        <w:t>- Số lượng người ở: ${SO_LUONG_NGUOI_O}</w:t>
+        <w:t xml:space="preserve">- </w:t>
+      </w:r>
+      <w:proofErr w:type="spellStart"/>
+      <w:r>
+        <w:rPr>
+          <w:rFonts w:ascii="Times New Roman" w:eastAsia="Aptos" w:hAnsi="Times New Roman" w:cs="Times New Roman"/>
+        </w:rPr>
+        <w:t>Số</w:t>
+      </w:r>
+      <w:proofErr w:type="spellEnd"/>
+      <w:r>
+        <w:rPr>
+          <w:rFonts w:ascii="Times New Roman" w:eastAsia="Aptos" w:hAnsi="Times New Roman" w:cs="Times New Roman"/>
+        </w:rPr>
+        <w:t xml:space="preserve"> </w:t>
+      </w:r>
+      <w:proofErr w:type="spellStart"/>
+      <w:r>
+        <w:rPr>
+          <w:rFonts w:ascii="Times New Roman" w:eastAsia="Aptos" w:hAnsi="Times New Roman" w:cs="Times New Roman"/>
+        </w:rPr>
+        <w:t>lượng</w:t>
+      </w:r>
+      <w:proofErr w:type="spellEnd"/>
+      <w:r>
+        <w:rPr>
+          <w:rFonts w:ascii="Times New Roman" w:eastAsia="Aptos" w:hAnsi="Times New Roman" w:cs="Times New Roman"/>
+        </w:rPr>
+        <w:t xml:space="preserve"> </w:t>
+      </w:r>
+      <w:proofErr w:type="spellStart"/>
+      <w:r>
+        <w:rPr>
+          <w:rFonts w:ascii="Times New Roman" w:eastAsia="Aptos" w:hAnsi="Times New Roman" w:cs="Times New Roman"/>
+        </w:rPr>
+        <w:t>người</w:t>
+      </w:r>
+      <w:proofErr w:type="spellEnd"/>
+      <w:r>
+        <w:rPr>
+          <w:rFonts w:ascii="Times New Roman" w:eastAsia="Aptos" w:hAnsi="Times New Roman" w:cs="Times New Roman"/>
+        </w:rPr>
+        <w:t xml:space="preserve"> ở: ${SO_LUONG_NGUOI_O}</w:t>
       </w:r>
     </w:p>
     <w:p>
@@ -267,7 +811,63 @@
         <w:rPr>
           <w:rFonts w:ascii="Times New Roman" w:eastAsia="Aptos" w:hAnsi="Times New Roman" w:cs="Times New Roman"/>
         </w:rPr>
-        <w:t>- Số người tối đa: ${SO_LUONG_NGUOI_TOI_DA}</w:t>
+        <w:t xml:space="preserve">- </w:t>
+      </w:r>
+      <w:proofErr w:type="spellStart"/>
+      <w:r>
+        <w:rPr>
+          <w:rFonts w:ascii="Times New Roman" w:eastAsia="Aptos" w:hAnsi="Times New Roman" w:cs="Times New Roman"/>
+        </w:rPr>
+        <w:t>Số</w:t>
+      </w:r>
+      <w:proofErr w:type="spellEnd"/>
+      <w:r>
+        <w:rPr>
+          <w:rFonts w:ascii="Times New Roman" w:eastAsia="Aptos" w:hAnsi="Times New Roman" w:cs="Times New Roman"/>
+        </w:rPr>
+        <w:t xml:space="preserve"> </w:t>
+      </w:r>
+      <w:proofErr w:type="spellStart"/>
+      <w:r>
+        <w:rPr>
+          <w:rFonts w:ascii="Times New Roman" w:eastAsia="Aptos" w:hAnsi="Times New Roman" w:cs="Times New Roman"/>
+        </w:rPr>
+        <w:t>người</w:t>
+      </w:r>
+      <w:proofErr w:type="spellEnd"/>
+      <w:r>
+        <w:rPr>
+          <w:rFonts w:ascii="Times New Roman" w:eastAsia="Aptos" w:hAnsi="Times New Roman" w:cs="Times New Roman"/>
+        </w:rPr>
+        <w:t xml:space="preserve"> </w:t>
+      </w:r>
+      <w:proofErr w:type="spellStart"/>
+      <w:r>
+        <w:rPr>
+          <w:rFonts w:ascii="Times New Roman" w:eastAsia="Aptos" w:hAnsi="Times New Roman" w:cs="Times New Roman"/>
+        </w:rPr>
+        <w:t>tối</w:t>
+      </w:r>
+      <w:proofErr w:type="spellEnd"/>
+      <w:r>
+        <w:rPr>
+          <w:rFonts w:ascii="Times New Roman" w:eastAsia="Aptos" w:hAnsi="Times New Roman" w:cs="Times New Roman"/>
+        </w:rPr>
+        <w:t xml:space="preserve"> </w:t>
+      </w:r>
+      <w:proofErr w:type="spellStart"/>
+      <w:r>
+        <w:rPr>
+          <w:rFonts w:ascii="Times New Roman" w:eastAsia="Aptos" w:hAnsi="Times New Roman" w:cs="Times New Roman"/>
+        </w:rPr>
+        <w:t>đa</w:t>
+      </w:r>
+      <w:proofErr w:type="spellEnd"/>
+      <w:r>
+        <w:rPr>
+          <w:rFonts w:ascii="Times New Roman" w:eastAsia="Aptos" w:hAnsi="Times New Roman" w:cs="Times New Roman"/>
+        </w:rPr>
+        <w:t>: ${SO_LUONG_NGUOI_TOI_DA}</w:t>
       </w:r>
     </w:p>
     <w:p>
@@ -280,7 +880,77 @@
         <w:rPr>
           <w:rFonts w:ascii="Times New Roman" w:eastAsia="Aptos" w:hAnsi="Times New Roman" w:cs="Times New Roman"/>
         </w:rPr>
-        <w:t>- Ngày bắt đầu hợp đồng: ${NGAY_BAT_DAU}</w:t>
+        <w:t xml:space="preserve">- </w:t>
+      </w:r>
+      <w:proofErr w:type="spellStart"/>
+      <w:r>
+        <w:rPr>
+          <w:rFonts w:ascii="Times New Roman" w:eastAsia="Aptos" w:hAnsi="Times New Roman" w:cs="Times New Roman"/>
+        </w:rPr>
+        <w:t>Ngày</w:t>
+      </w:r>
+      <w:proofErr w:type="spellEnd"/>
+      <w:r>
+        <w:rPr>
+          <w:rFonts w:ascii="Times New Roman" w:eastAsia="Aptos" w:hAnsi="Times New Roman" w:cs="Times New Roman"/>
+        </w:rPr>
+        <w:t xml:space="preserve"> </w:t>
+      </w:r>
+      <w:proofErr w:type="spellStart"/>
+      <w:r>
+        <w:rPr>
+          <w:rFonts w:ascii="Times New Roman" w:eastAsia="Aptos" w:hAnsi="Times New Roman" w:cs="Times New Roman"/>
+        </w:rPr>
+        <w:t>bắt</w:t>
+      </w:r>
+      <w:proofErr w:type="spellEnd"/>
+      <w:r>
+        <w:rPr>
+          <w:rFonts w:ascii="Times New Roman" w:eastAsia="Aptos" w:hAnsi="Times New Roman" w:cs="Times New Roman"/>
+        </w:rPr>
+        <w:t xml:space="preserve"> </w:t>
+      </w:r>
+      <w:proofErr w:type="spellStart"/>
+      <w:r>
+        <w:rPr>
+          <w:rFonts w:ascii="Times New Roman" w:eastAsia="Aptos" w:hAnsi="Times New Roman" w:cs="Times New Roman"/>
+        </w:rPr>
+        <w:t>đầu</w:t>
+      </w:r>
+      <w:proofErr w:type="spellEnd"/>
+      <w:r>
+        <w:rPr>
+          <w:rFonts w:ascii="Times New Roman" w:eastAsia="Aptos" w:hAnsi="Times New Roman" w:cs="Times New Roman"/>
+        </w:rPr>
+        <w:t xml:space="preserve"> </w:t>
+      </w:r>
+      <w:proofErr w:type="spellStart"/>
+      <w:r>
+        <w:rPr>
+          <w:rFonts w:ascii="Times New Roman" w:eastAsia="Aptos" w:hAnsi="Times New Roman" w:cs="Times New Roman"/>
+        </w:rPr>
+        <w:t>hợp</w:t>
+      </w:r>
+      <w:proofErr w:type="spellEnd"/>
+      <w:r>
+        <w:rPr>
+          <w:rFonts w:ascii="Times New Roman" w:eastAsia="Aptos" w:hAnsi="Times New Roman" w:cs="Times New Roman"/>
+        </w:rPr>
+        <w:t xml:space="preserve"> </w:t>
+      </w:r>
+      <w:proofErr w:type="spellStart"/>
+      <w:r>
+        <w:rPr>
+          <w:rFonts w:ascii="Times New Roman" w:eastAsia="Aptos" w:hAnsi="Times New Roman" w:cs="Times New Roman"/>
+        </w:rPr>
+        <w:t>đồng</w:t>
+      </w:r>
+      <w:proofErr w:type="spellEnd"/>
+      <w:r>
+        <w:rPr>
+          <w:rFonts w:ascii="Times New Roman" w:eastAsia="Aptos" w:hAnsi="Times New Roman" w:cs="Times New Roman"/>
+        </w:rPr>
+        <w:t>: ${NGAY_BAT_DAU}</w:t>
       </w:r>
     </w:p>
     <w:p>
@@ -293,7 +963,77 @@
         <w:rPr>
           <w:rFonts w:ascii="Times New Roman" w:eastAsia="Aptos" w:hAnsi="Times New Roman" w:cs="Times New Roman"/>
         </w:rPr>
-        <w:t>- Ngày kết thúc hợp đồng: ${NGAY_KET_THUC}</w:t>
+        <w:t xml:space="preserve">- </w:t>
+      </w:r>
+      <w:proofErr w:type="spellStart"/>
+      <w:r>
+        <w:rPr>
+          <w:rFonts w:ascii="Times New Roman" w:eastAsia="Aptos" w:hAnsi="Times New Roman" w:cs="Times New Roman"/>
+        </w:rPr>
+        <w:t>Ngày</w:t>
+      </w:r>
+      <w:proofErr w:type="spellEnd"/>
+      <w:r>
+        <w:rPr>
+          <w:rFonts w:ascii="Times New Roman" w:eastAsia="Aptos" w:hAnsi="Times New Roman" w:cs="Times New Roman"/>
+        </w:rPr>
+        <w:t xml:space="preserve"> </w:t>
+      </w:r>
+      <w:proofErr w:type="spellStart"/>
+      <w:r>
+        <w:rPr>
+          <w:rFonts w:ascii="Times New Roman" w:eastAsia="Aptos" w:hAnsi="Times New Roman" w:cs="Times New Roman"/>
+        </w:rPr>
+        <w:t>kết</w:t>
+      </w:r>
+      <w:proofErr w:type="spellEnd"/>
+      <w:r>
+        <w:rPr>
+          <w:rFonts w:ascii="Times New Roman" w:eastAsia="Aptos" w:hAnsi="Times New Roman" w:cs="Times New Roman"/>
+        </w:rPr>
+        <w:t xml:space="preserve"> </w:t>
+      </w:r>
+      <w:proofErr w:type="spellStart"/>
+      <w:r>
+        <w:rPr>
+          <w:rFonts w:ascii="Times New Roman" w:eastAsia="Aptos" w:hAnsi="Times New Roman" w:cs="Times New Roman"/>
+        </w:rPr>
+        <w:t>thúc</w:t>
+      </w:r>
+      <w:proofErr w:type="spellEnd"/>
+      <w:r>
+        <w:rPr>
+          <w:rFonts w:ascii="Times New Roman" w:eastAsia="Aptos" w:hAnsi="Times New Roman" w:cs="Times New Roman"/>
+        </w:rPr>
+        <w:t xml:space="preserve"> </w:t>
+      </w:r>
+      <w:proofErr w:type="spellStart"/>
+      <w:r>
+        <w:rPr>
+          <w:rFonts w:ascii="Times New Roman" w:eastAsia="Aptos" w:hAnsi="Times New Roman" w:cs="Times New Roman"/>
+        </w:rPr>
+        <w:t>hợp</w:t>
+      </w:r>
+      <w:proofErr w:type="spellEnd"/>
+      <w:r>
+        <w:rPr>
+          <w:rFonts w:ascii="Times New Roman" w:eastAsia="Aptos" w:hAnsi="Times New Roman" w:cs="Times New Roman"/>
+        </w:rPr>
+        <w:t xml:space="preserve"> </w:t>
+      </w:r>
+      <w:proofErr w:type="spellStart"/>
+      <w:r>
+        <w:rPr>
+          <w:rFonts w:ascii="Times New Roman" w:eastAsia="Aptos" w:hAnsi="Times New Roman" w:cs="Times New Roman"/>
+        </w:rPr>
+        <w:t>đồng</w:t>
+      </w:r>
+      <w:proofErr w:type="spellEnd"/>
+      <w:r>
+        <w:rPr>
+          <w:rFonts w:ascii="Times New Roman" w:eastAsia="Aptos" w:hAnsi="Times New Roman" w:cs="Times New Roman"/>
+        </w:rPr>
+        <w:t>: ${NGAY_KET_THUC}</w:t>
       </w:r>
     </w:p>
     <w:p>
@@ -318,6 +1058,7 @@
           <w:szCs w:val="28"/>
         </w:rPr>
       </w:pPr>
+      <w:proofErr w:type="spellStart"/>
       <w:r>
         <w:rPr>
           <w:rFonts w:ascii="Times New Roman" w:eastAsia="Aptos" w:hAnsi="Times New Roman" w:cs="Times New Roman"/>
@@ -326,7 +1067,77 @@
           <w:szCs w:val="28"/>
         </w:rPr>
         <w:lastRenderedPageBreak/>
-        <w:t xml:space="preserve">Căn cứ pháp lý:  </w:t>
+        <w:t>Căn</w:t>
+      </w:r>
+      <w:proofErr w:type="spellEnd"/>
+      <w:r>
+        <w:rPr>
+          <w:rFonts w:ascii="Times New Roman" w:eastAsia="Aptos" w:hAnsi="Times New Roman" w:cs="Times New Roman"/>
+          <w:color w:val="FF0000"/>
+          <w:sz w:val="28"/>
+          <w:szCs w:val="28"/>
+        </w:rPr>
+        <w:t xml:space="preserve"> </w:t>
+      </w:r>
+      <w:proofErr w:type="spellStart"/>
+      <w:r>
+        <w:rPr>
+          <w:rFonts w:ascii="Times New Roman" w:eastAsia="Aptos" w:hAnsi="Times New Roman" w:cs="Times New Roman"/>
+          <w:color w:val="FF0000"/>
+          <w:sz w:val="28"/>
+          <w:szCs w:val="28"/>
+        </w:rPr>
+        <w:t>cứ</w:t>
+      </w:r>
+      <w:proofErr w:type="spellEnd"/>
+      <w:r>
+        <w:rPr>
+          <w:rFonts w:ascii="Times New Roman" w:eastAsia="Aptos" w:hAnsi="Times New Roman" w:cs="Times New Roman"/>
+          <w:color w:val="FF0000"/>
+          <w:sz w:val="28"/>
+          <w:szCs w:val="28"/>
+        </w:rPr>
+        <w:t xml:space="preserve"> </w:t>
+      </w:r>
+      <w:proofErr w:type="spellStart"/>
+      <w:r>
+        <w:rPr>
+          <w:rFonts w:ascii="Times New Roman" w:eastAsia="Aptos" w:hAnsi="Times New Roman" w:cs="Times New Roman"/>
+          <w:color w:val="FF0000"/>
+          <w:sz w:val="28"/>
+          <w:szCs w:val="28"/>
+        </w:rPr>
+        <w:t>pháp</w:t>
+      </w:r>
+      <w:proofErr w:type="spellEnd"/>
+      <w:r>
+        <w:rPr>
+          <w:rFonts w:ascii="Times New Roman" w:eastAsia="Aptos" w:hAnsi="Times New Roman" w:cs="Times New Roman"/>
+          <w:color w:val="FF0000"/>
+          <w:sz w:val="28"/>
+          <w:szCs w:val="28"/>
+        </w:rPr>
+        <w:t xml:space="preserve"> </w:t>
+      </w:r>
+      <w:proofErr w:type="spellStart"/>
+      <w:r>
+        <w:rPr>
+          <w:rFonts w:ascii="Times New Roman" w:eastAsia="Aptos" w:hAnsi="Times New Roman" w:cs="Times New Roman"/>
+          <w:color w:val="FF0000"/>
+          <w:sz w:val="28"/>
+          <w:szCs w:val="28"/>
+        </w:rPr>
+        <w:t>lý</w:t>
+      </w:r>
+      <w:proofErr w:type="spellEnd"/>
+      <w:r>
+        <w:rPr>
+          <w:rFonts w:ascii="Times New Roman" w:eastAsia="Aptos" w:hAnsi="Times New Roman" w:cs="Times New Roman"/>
+          <w:color w:val="FF0000"/>
+          <w:sz w:val="28"/>
+          <w:szCs w:val="28"/>
+        </w:rPr>
+        <w:t xml:space="preserve">:  </w:t>
       </w:r>
     </w:p>
     <w:p>
@@ -345,7 +1156,107 @@
           <w:sz w:val="28"/>
           <w:szCs w:val="28"/>
         </w:rPr>
-        <w:t xml:space="preserve">- Bộ luật Dân sự năm 2015;  </w:t>
+        <w:t xml:space="preserve">- </w:t>
+      </w:r>
+      <w:proofErr w:type="spellStart"/>
+      <w:r>
+        <w:rPr>
+          <w:rFonts w:ascii="Times New Roman" w:eastAsia="Aptos" w:hAnsi="Times New Roman" w:cs="Times New Roman"/>
+          <w:color w:val="FF0000"/>
+          <w:sz w:val="28"/>
+          <w:szCs w:val="28"/>
+        </w:rPr>
+        <w:t>Bộ</w:t>
+      </w:r>
+      <w:proofErr w:type="spellEnd"/>
+      <w:r>
+        <w:rPr>
+          <w:rFonts w:ascii="Times New Roman" w:eastAsia="Aptos" w:hAnsi="Times New Roman" w:cs="Times New Roman"/>
+          <w:color w:val="FF0000"/>
+          <w:sz w:val="28"/>
+          <w:szCs w:val="28"/>
+        </w:rPr>
+        <w:t xml:space="preserve"> </w:t>
+      </w:r>
+      <w:proofErr w:type="spellStart"/>
+      <w:r>
+        <w:rPr>
+          <w:rFonts w:ascii="Times New Roman" w:eastAsia="Aptos" w:hAnsi="Times New Roman" w:cs="Times New Roman"/>
+          <w:color w:val="FF0000"/>
+          <w:sz w:val="28"/>
+          <w:szCs w:val="28"/>
+        </w:rPr>
+        <w:t>luật</w:t>
+      </w:r>
+      <w:proofErr w:type="spellEnd"/>
+      <w:r>
+        <w:rPr>
+          <w:rFonts w:ascii="Times New Roman" w:eastAsia="Aptos" w:hAnsi="Times New Roman" w:cs="Times New Roman"/>
+          <w:color w:val="FF0000"/>
+          <w:sz w:val="28"/>
+          <w:szCs w:val="28"/>
+        </w:rPr>
+        <w:t xml:space="preserve"> </w:t>
+      </w:r>
+      <w:proofErr w:type="spellStart"/>
+      <w:r>
+        <w:rPr>
+          <w:rFonts w:ascii="Times New Roman" w:eastAsia="Aptos" w:hAnsi="Times New Roman" w:cs="Times New Roman"/>
+          <w:color w:val="FF0000"/>
+          <w:sz w:val="28"/>
+          <w:szCs w:val="28"/>
+        </w:rPr>
+        <w:t>Dân</w:t>
+      </w:r>
+      <w:proofErr w:type="spellEnd"/>
+      <w:r>
+        <w:rPr>
+          <w:rFonts w:ascii="Times New Roman" w:eastAsia="Aptos" w:hAnsi="Times New Roman" w:cs="Times New Roman"/>
+          <w:color w:val="FF0000"/>
+          <w:sz w:val="28"/>
+          <w:szCs w:val="28"/>
+        </w:rPr>
+        <w:t xml:space="preserve"> </w:t>
+      </w:r>
+      <w:proofErr w:type="spellStart"/>
+      <w:r>
+        <w:rPr>
+          <w:rFonts w:ascii="Times New Roman" w:eastAsia="Aptos" w:hAnsi="Times New Roman" w:cs="Times New Roman"/>
+          <w:color w:val="FF0000"/>
+          <w:sz w:val="28"/>
+          <w:szCs w:val="28"/>
+        </w:rPr>
+        <w:t>sự</w:t>
+      </w:r>
+      <w:proofErr w:type="spellEnd"/>
+      <w:r>
+        <w:rPr>
+          <w:rFonts w:ascii="Times New Roman" w:eastAsia="Aptos" w:hAnsi="Times New Roman" w:cs="Times New Roman"/>
+          <w:color w:val="FF0000"/>
+          <w:sz w:val="28"/>
+          <w:szCs w:val="28"/>
+        </w:rPr>
+        <w:t xml:space="preserve"> </w:t>
+      </w:r>
+      <w:proofErr w:type="spellStart"/>
+      <w:r>
+        <w:rPr>
+          <w:rFonts w:ascii="Times New Roman" w:eastAsia="Aptos" w:hAnsi="Times New Roman" w:cs="Times New Roman"/>
+          <w:color w:val="FF0000"/>
+          <w:sz w:val="28"/>
+          <w:szCs w:val="28"/>
+        </w:rPr>
+        <w:t>năm</w:t>
+      </w:r>
+      <w:proofErr w:type="spellEnd"/>
+      <w:r>
+        <w:rPr>
+          <w:rFonts w:ascii="Times New Roman" w:eastAsia="Aptos" w:hAnsi="Times New Roman" w:cs="Times New Roman"/>
+          <w:color w:val="FF0000"/>
+          <w:sz w:val="28"/>
+          <w:szCs w:val="28"/>
+        </w:rPr>
+        <w:t xml:space="preserve"> 2015;  </w:t>
       </w:r>
     </w:p>
     <w:p>
@@ -364,7 +1275,67 @@
           <w:sz w:val="28"/>
           <w:szCs w:val="28"/>
         </w:rPr>
-        <w:t xml:space="preserve">- Luật Nhà ở năm 2014;  </w:t>
+        <w:t xml:space="preserve">- </w:t>
+      </w:r>
+      <w:proofErr w:type="spellStart"/>
+      <w:r>
+        <w:rPr>
+          <w:rFonts w:ascii="Times New Roman" w:eastAsia="Aptos" w:hAnsi="Times New Roman" w:cs="Times New Roman"/>
+          <w:color w:val="FF0000"/>
+          <w:sz w:val="28"/>
+          <w:szCs w:val="28"/>
+        </w:rPr>
+        <w:t>Luật</w:t>
+      </w:r>
+      <w:proofErr w:type="spellEnd"/>
+      <w:r>
+        <w:rPr>
+          <w:rFonts w:ascii="Times New Roman" w:eastAsia="Aptos" w:hAnsi="Times New Roman" w:cs="Times New Roman"/>
+          <w:color w:val="FF0000"/>
+          <w:sz w:val="28"/>
+          <w:szCs w:val="28"/>
+        </w:rPr>
+        <w:t xml:space="preserve"> </w:t>
+      </w:r>
+      <w:proofErr w:type="spellStart"/>
+      <w:r>
+        <w:rPr>
+          <w:rFonts w:ascii="Times New Roman" w:eastAsia="Aptos" w:hAnsi="Times New Roman" w:cs="Times New Roman"/>
+          <w:color w:val="FF0000"/>
+          <w:sz w:val="28"/>
+          <w:szCs w:val="28"/>
+        </w:rPr>
+        <w:t>Nhà</w:t>
+      </w:r>
+      <w:proofErr w:type="spellEnd"/>
+      <w:r>
+        <w:rPr>
+          <w:rFonts w:ascii="Times New Roman" w:eastAsia="Aptos" w:hAnsi="Times New Roman" w:cs="Times New Roman"/>
+          <w:color w:val="FF0000"/>
+          <w:sz w:val="28"/>
+          <w:szCs w:val="28"/>
+        </w:rPr>
+        <w:t xml:space="preserve"> ở </w:t>
+      </w:r>
+      <w:proofErr w:type="spellStart"/>
+      <w:r>
+        <w:rPr>
+          <w:rFonts w:ascii="Times New Roman" w:eastAsia="Aptos" w:hAnsi="Times New Roman" w:cs="Times New Roman"/>
+          <w:color w:val="FF0000"/>
+          <w:sz w:val="28"/>
+          <w:szCs w:val="28"/>
+        </w:rPr>
+        <w:t>năm</w:t>
+      </w:r>
+      <w:proofErr w:type="spellEnd"/>
+      <w:r>
+        <w:rPr>
+          <w:rFonts w:ascii="Times New Roman" w:eastAsia="Aptos" w:hAnsi="Times New Roman" w:cs="Times New Roman"/>
+          <w:color w:val="FF0000"/>
+          <w:sz w:val="28"/>
+          <w:szCs w:val="28"/>
+        </w:rPr>
+        <w:t xml:space="preserve"> 2014;  </w:t>
       </w:r>
     </w:p>
     <w:p>
@@ -383,7 +1354,287 @@
           <w:sz w:val="28"/>
           <w:szCs w:val="28"/>
         </w:rPr>
-        <w:t xml:space="preserve">- Các quy định pháp luật hiện hành về cho thuê nhà ở và phòng trọ;  </w:t>
+        <w:t xml:space="preserve">- </w:t>
+      </w:r>
+      <w:proofErr w:type="spellStart"/>
+      <w:r>
+        <w:rPr>
+          <w:rFonts w:ascii="Times New Roman" w:eastAsia="Aptos" w:hAnsi="Times New Roman" w:cs="Times New Roman"/>
+          <w:color w:val="FF0000"/>
+          <w:sz w:val="28"/>
+          <w:szCs w:val="28"/>
+        </w:rPr>
+        <w:t>Các</w:t>
+      </w:r>
+      <w:proofErr w:type="spellEnd"/>
+      <w:r>
+        <w:rPr>
+          <w:rFonts w:ascii="Times New Roman" w:eastAsia="Aptos" w:hAnsi="Times New Roman" w:cs="Times New Roman"/>
+          <w:color w:val="FF0000"/>
+          <w:sz w:val="28"/>
+          <w:szCs w:val="28"/>
+        </w:rPr>
+        <w:t xml:space="preserve"> </w:t>
+      </w:r>
+      <w:proofErr w:type="spellStart"/>
+      <w:r>
+        <w:rPr>
+          <w:rFonts w:ascii="Times New Roman" w:eastAsia="Aptos" w:hAnsi="Times New Roman" w:cs="Times New Roman"/>
+          <w:color w:val="FF0000"/>
+          <w:sz w:val="28"/>
+          <w:szCs w:val="28"/>
+        </w:rPr>
+        <w:t>quy</w:t>
+      </w:r>
+      <w:proofErr w:type="spellEnd"/>
+      <w:r>
+        <w:rPr>
+          <w:rFonts w:ascii="Times New Roman" w:eastAsia="Aptos" w:hAnsi="Times New Roman" w:cs="Times New Roman"/>
+          <w:color w:val="FF0000"/>
+          <w:sz w:val="28"/>
+          <w:szCs w:val="28"/>
+        </w:rPr>
+        <w:t xml:space="preserve"> </w:t>
+      </w:r>
+      <w:proofErr w:type="spellStart"/>
+      <w:r>
+        <w:rPr>
+          <w:rFonts w:ascii="Times New Roman" w:eastAsia="Aptos" w:hAnsi="Times New Roman" w:cs="Times New Roman"/>
+          <w:color w:val="FF0000"/>
+          <w:sz w:val="28"/>
+          <w:szCs w:val="28"/>
+        </w:rPr>
+        <w:t>định</w:t>
+      </w:r>
+      <w:proofErr w:type="spellEnd"/>
+      <w:r>
+        <w:rPr>
+          <w:rFonts w:ascii="Times New Roman" w:eastAsia="Aptos" w:hAnsi="Times New Roman" w:cs="Times New Roman"/>
+          <w:color w:val="FF0000"/>
+          <w:sz w:val="28"/>
+          <w:szCs w:val="28"/>
+        </w:rPr>
+        <w:t xml:space="preserve"> </w:t>
+      </w:r>
+      <w:proofErr w:type="spellStart"/>
+      <w:r>
+        <w:rPr>
+          <w:rFonts w:ascii="Times New Roman" w:eastAsia="Aptos" w:hAnsi="Times New Roman" w:cs="Times New Roman"/>
+          <w:color w:val="FF0000"/>
+          <w:sz w:val="28"/>
+          <w:szCs w:val="28"/>
+        </w:rPr>
+        <w:t>pháp</w:t>
+      </w:r>
+      <w:proofErr w:type="spellEnd"/>
+      <w:r>
+        <w:rPr>
+          <w:rFonts w:ascii="Times New Roman" w:eastAsia="Aptos" w:hAnsi="Times New Roman" w:cs="Times New Roman"/>
+          <w:color w:val="FF0000"/>
+          <w:sz w:val="28"/>
+          <w:szCs w:val="28"/>
+        </w:rPr>
+        <w:t xml:space="preserve"> </w:t>
+      </w:r>
+      <w:proofErr w:type="spellStart"/>
+      <w:r>
+        <w:rPr>
+          <w:rFonts w:ascii="Times New Roman" w:eastAsia="Aptos" w:hAnsi="Times New Roman" w:cs="Times New Roman"/>
+          <w:color w:val="FF0000"/>
+          <w:sz w:val="28"/>
+          <w:szCs w:val="28"/>
+        </w:rPr>
+        <w:t>luật</w:t>
+      </w:r>
+      <w:proofErr w:type="spellEnd"/>
+      <w:r>
+        <w:rPr>
+          <w:rFonts w:ascii="Times New Roman" w:eastAsia="Aptos" w:hAnsi="Times New Roman" w:cs="Times New Roman"/>
+          <w:color w:val="FF0000"/>
+          <w:sz w:val="28"/>
+          <w:szCs w:val="28"/>
+        </w:rPr>
+        <w:t xml:space="preserve"> </w:t>
+      </w:r>
+      <w:proofErr w:type="spellStart"/>
+      <w:r>
+        <w:rPr>
+          <w:rFonts w:ascii="Times New Roman" w:eastAsia="Aptos" w:hAnsi="Times New Roman" w:cs="Times New Roman"/>
+          <w:color w:val="FF0000"/>
+          <w:sz w:val="28"/>
+          <w:szCs w:val="28"/>
+        </w:rPr>
+        <w:t>hiện</w:t>
+      </w:r>
+      <w:proofErr w:type="spellEnd"/>
+      <w:r>
+        <w:rPr>
+          <w:rFonts w:ascii="Times New Roman" w:eastAsia="Aptos" w:hAnsi="Times New Roman" w:cs="Times New Roman"/>
+          <w:color w:val="FF0000"/>
+          <w:sz w:val="28"/>
+          <w:szCs w:val="28"/>
+        </w:rPr>
+        <w:t xml:space="preserve"> </w:t>
+      </w:r>
+      <w:proofErr w:type="spellStart"/>
+      <w:r>
+        <w:rPr>
+          <w:rFonts w:ascii="Times New Roman" w:eastAsia="Aptos" w:hAnsi="Times New Roman" w:cs="Times New Roman"/>
+          <w:color w:val="FF0000"/>
+          <w:sz w:val="28"/>
+          <w:szCs w:val="28"/>
+        </w:rPr>
+        <w:t>hành</w:t>
+      </w:r>
+      <w:proofErr w:type="spellEnd"/>
+      <w:r>
+        <w:rPr>
+          <w:rFonts w:ascii="Times New Roman" w:eastAsia="Aptos" w:hAnsi="Times New Roman" w:cs="Times New Roman"/>
+          <w:color w:val="FF0000"/>
+          <w:sz w:val="28"/>
+          <w:szCs w:val="28"/>
+        </w:rPr>
+        <w:t xml:space="preserve"> </w:t>
+      </w:r>
+      <w:proofErr w:type="spellStart"/>
+      <w:r>
+        <w:rPr>
+          <w:rFonts w:ascii="Times New Roman" w:eastAsia="Aptos" w:hAnsi="Times New Roman" w:cs="Times New Roman"/>
+          <w:color w:val="FF0000"/>
+          <w:sz w:val="28"/>
+          <w:szCs w:val="28"/>
+        </w:rPr>
+        <w:t>về</w:t>
+      </w:r>
+      <w:proofErr w:type="spellEnd"/>
+      <w:r>
+        <w:rPr>
+          <w:rFonts w:ascii="Times New Roman" w:eastAsia="Aptos" w:hAnsi="Times New Roman" w:cs="Times New Roman"/>
+          <w:color w:val="FF0000"/>
+          <w:sz w:val="28"/>
+          <w:szCs w:val="28"/>
+        </w:rPr>
+        <w:t xml:space="preserve"> </w:t>
+      </w:r>
+      <w:proofErr w:type="spellStart"/>
+      <w:r>
+        <w:rPr>
+          <w:rFonts w:ascii="Times New Roman" w:eastAsia="Aptos" w:hAnsi="Times New Roman" w:cs="Times New Roman"/>
+          <w:color w:val="FF0000"/>
+          <w:sz w:val="28"/>
+          <w:szCs w:val="28"/>
+        </w:rPr>
+        <w:t>cho</w:t>
+      </w:r>
+      <w:proofErr w:type="spellEnd"/>
+      <w:r>
+        <w:rPr>
+          <w:rFonts w:ascii="Times New Roman" w:eastAsia="Aptos" w:hAnsi="Times New Roman" w:cs="Times New Roman"/>
+          <w:color w:val="FF0000"/>
+          <w:sz w:val="28"/>
+          <w:szCs w:val="28"/>
+        </w:rPr>
+        <w:t xml:space="preserve"> </w:t>
+      </w:r>
+      <w:proofErr w:type="spellStart"/>
+      <w:r>
+        <w:rPr>
+          <w:rFonts w:ascii="Times New Roman" w:eastAsia="Aptos" w:hAnsi="Times New Roman" w:cs="Times New Roman"/>
+          <w:color w:val="FF0000"/>
+          <w:sz w:val="28"/>
+          <w:szCs w:val="28"/>
+        </w:rPr>
+        <w:t>thuê</w:t>
+      </w:r>
+      <w:proofErr w:type="spellEnd"/>
+      <w:r>
+        <w:rPr>
+          <w:rFonts w:ascii="Times New Roman" w:eastAsia="Aptos" w:hAnsi="Times New Roman" w:cs="Times New Roman"/>
+          <w:color w:val="FF0000"/>
+          <w:sz w:val="28"/>
+          <w:szCs w:val="28"/>
+        </w:rPr>
+        <w:t xml:space="preserve"> </w:t>
+      </w:r>
+      <w:proofErr w:type="spellStart"/>
+      <w:r>
+        <w:rPr>
+          <w:rFonts w:ascii="Times New Roman" w:eastAsia="Aptos" w:hAnsi="Times New Roman" w:cs="Times New Roman"/>
+          <w:color w:val="FF0000"/>
+          <w:sz w:val="28"/>
+          <w:szCs w:val="28"/>
+        </w:rPr>
+        <w:t>nhà</w:t>
+      </w:r>
+      <w:proofErr w:type="spellEnd"/>
+      <w:r>
+        <w:rPr>
+          <w:rFonts w:ascii="Times New Roman" w:eastAsia="Aptos" w:hAnsi="Times New Roman" w:cs="Times New Roman"/>
+          <w:color w:val="FF0000"/>
+          <w:sz w:val="28"/>
+          <w:szCs w:val="28"/>
+        </w:rPr>
+        <w:t xml:space="preserve"> ở </w:t>
+      </w:r>
+      <w:proofErr w:type="spellStart"/>
+      <w:r>
+        <w:rPr>
+          <w:rFonts w:ascii="Times New Roman" w:eastAsia="Aptos" w:hAnsi="Times New Roman" w:cs="Times New Roman"/>
+          <w:color w:val="FF0000"/>
+          <w:sz w:val="28"/>
+          <w:szCs w:val="28"/>
+        </w:rPr>
+        <w:t>và</w:t>
+      </w:r>
+      <w:proofErr w:type="spellEnd"/>
+      <w:r>
+        <w:rPr>
+          <w:rFonts w:ascii="Times New Roman" w:eastAsia="Aptos" w:hAnsi="Times New Roman" w:cs="Times New Roman"/>
+          <w:color w:val="FF0000"/>
+          <w:sz w:val="28"/>
+          <w:szCs w:val="28"/>
+        </w:rPr>
+        <w:t xml:space="preserve"> </w:t>
+      </w:r>
+      <w:proofErr w:type="spellStart"/>
+      <w:r>
+        <w:rPr>
+          <w:rFonts w:ascii="Times New Roman" w:eastAsia="Aptos" w:hAnsi="Times New Roman" w:cs="Times New Roman"/>
+          <w:color w:val="FF0000"/>
+          <w:sz w:val="28"/>
+          <w:szCs w:val="28"/>
+        </w:rPr>
+        <w:t>phòng</w:t>
+      </w:r>
+      <w:proofErr w:type="spellEnd"/>
+      <w:r>
+        <w:rPr>
+          <w:rFonts w:ascii="Times New Roman" w:eastAsia="Aptos" w:hAnsi="Times New Roman" w:cs="Times New Roman"/>
+          <w:color w:val="FF0000"/>
+          <w:sz w:val="28"/>
+          <w:szCs w:val="28"/>
+        </w:rPr>
+        <w:t xml:space="preserve"> </w:t>
+      </w:r>
+      <w:proofErr w:type="spellStart"/>
+      <w:r>
+        <w:rPr>
+          <w:rFonts w:ascii="Times New Roman" w:eastAsia="Aptos" w:hAnsi="Times New Roman" w:cs="Times New Roman"/>
+          <w:color w:val="FF0000"/>
+          <w:sz w:val="28"/>
+          <w:szCs w:val="28"/>
+        </w:rPr>
+        <w:t>trọ</w:t>
+      </w:r>
+      <w:proofErr w:type="spellEnd"/>
+      <w:r>
+        <w:rPr>
+          <w:rFonts w:ascii="Times New Roman" w:eastAsia="Aptos" w:hAnsi="Times New Roman" w:cs="Times New Roman"/>
+          <w:color w:val="FF0000"/>
+          <w:sz w:val="28"/>
+          <w:szCs w:val="28"/>
+        </w:rPr>
+        <w:t xml:space="preserve">;  </w:t>
       </w:r>
     </w:p>
     <w:p>
@@ -402,7 +1653,407 @@
           <w:sz w:val="28"/>
           <w:szCs w:val="28"/>
         </w:rPr>
-        <w:t>Hai bên tự nguyện, bình đẳng thỏa thuận lập và ký kết Hợp đồng này với các điều khoản sau đây:</w:t>
+        <w:t xml:space="preserve">Hai </w:t>
+      </w:r>
+      <w:proofErr w:type="spellStart"/>
+      <w:r>
+        <w:rPr>
+          <w:rFonts w:ascii="Times New Roman" w:eastAsia="Aptos" w:hAnsi="Times New Roman" w:cs="Times New Roman"/>
+          <w:color w:val="FF0000"/>
+          <w:sz w:val="28"/>
+          <w:szCs w:val="28"/>
+        </w:rPr>
+        <w:t>bên</w:t>
+      </w:r>
+      <w:proofErr w:type="spellEnd"/>
+      <w:r>
+        <w:rPr>
+          <w:rFonts w:ascii="Times New Roman" w:eastAsia="Aptos" w:hAnsi="Times New Roman" w:cs="Times New Roman"/>
+          <w:color w:val="FF0000"/>
+          <w:sz w:val="28"/>
+          <w:szCs w:val="28"/>
+        </w:rPr>
+        <w:t xml:space="preserve"> </w:t>
+      </w:r>
+      <w:proofErr w:type="spellStart"/>
+      <w:r>
+        <w:rPr>
+          <w:rFonts w:ascii="Times New Roman" w:eastAsia="Aptos" w:hAnsi="Times New Roman" w:cs="Times New Roman"/>
+          <w:color w:val="FF0000"/>
+          <w:sz w:val="28"/>
+          <w:szCs w:val="28"/>
+        </w:rPr>
+        <w:t>tự</w:t>
+      </w:r>
+      <w:proofErr w:type="spellEnd"/>
+      <w:r>
+        <w:rPr>
+          <w:rFonts w:ascii="Times New Roman" w:eastAsia="Aptos" w:hAnsi="Times New Roman" w:cs="Times New Roman"/>
+          <w:color w:val="FF0000"/>
+          <w:sz w:val="28"/>
+          <w:szCs w:val="28"/>
+        </w:rPr>
+        <w:t xml:space="preserve"> </w:t>
+      </w:r>
+      <w:proofErr w:type="spellStart"/>
+      <w:r>
+        <w:rPr>
+          <w:rFonts w:ascii="Times New Roman" w:eastAsia="Aptos" w:hAnsi="Times New Roman" w:cs="Times New Roman"/>
+          <w:color w:val="FF0000"/>
+          <w:sz w:val="28"/>
+          <w:szCs w:val="28"/>
+        </w:rPr>
+        <w:t>nguyện</w:t>
+      </w:r>
+      <w:proofErr w:type="spellEnd"/>
+      <w:r>
+        <w:rPr>
+          <w:rFonts w:ascii="Times New Roman" w:eastAsia="Aptos" w:hAnsi="Times New Roman" w:cs="Times New Roman"/>
+          <w:color w:val="FF0000"/>
+          <w:sz w:val="28"/>
+          <w:szCs w:val="28"/>
+        </w:rPr>
+        <w:t xml:space="preserve">, </w:t>
+      </w:r>
+      <w:proofErr w:type="spellStart"/>
+      <w:r>
+        <w:rPr>
+          <w:rFonts w:ascii="Times New Roman" w:eastAsia="Aptos" w:hAnsi="Times New Roman" w:cs="Times New Roman"/>
+          <w:color w:val="FF0000"/>
+          <w:sz w:val="28"/>
+          <w:szCs w:val="28"/>
+        </w:rPr>
+        <w:t>bình</w:t>
+      </w:r>
+      <w:proofErr w:type="spellEnd"/>
+      <w:r>
+        <w:rPr>
+          <w:rFonts w:ascii="Times New Roman" w:eastAsia="Aptos" w:hAnsi="Times New Roman" w:cs="Times New Roman"/>
+          <w:color w:val="FF0000"/>
+          <w:sz w:val="28"/>
+          <w:szCs w:val="28"/>
+        </w:rPr>
+        <w:t xml:space="preserve"> </w:t>
+      </w:r>
+      <w:proofErr w:type="spellStart"/>
+      <w:r>
+        <w:rPr>
+          <w:rFonts w:ascii="Times New Roman" w:eastAsia="Aptos" w:hAnsi="Times New Roman" w:cs="Times New Roman"/>
+          <w:color w:val="FF0000"/>
+          <w:sz w:val="28"/>
+          <w:szCs w:val="28"/>
+        </w:rPr>
+        <w:t>đẳng</w:t>
+      </w:r>
+      <w:proofErr w:type="spellEnd"/>
+      <w:r>
+        <w:rPr>
+          <w:rFonts w:ascii="Times New Roman" w:eastAsia="Aptos" w:hAnsi="Times New Roman" w:cs="Times New Roman"/>
+          <w:color w:val="FF0000"/>
+          <w:sz w:val="28"/>
+          <w:szCs w:val="28"/>
+        </w:rPr>
+        <w:t xml:space="preserve"> </w:t>
+      </w:r>
+      <w:proofErr w:type="spellStart"/>
+      <w:r>
+        <w:rPr>
+          <w:rFonts w:ascii="Times New Roman" w:eastAsia="Aptos" w:hAnsi="Times New Roman" w:cs="Times New Roman"/>
+          <w:color w:val="FF0000"/>
+          <w:sz w:val="28"/>
+          <w:szCs w:val="28"/>
+        </w:rPr>
+        <w:t>thỏa</w:t>
+      </w:r>
+      <w:proofErr w:type="spellEnd"/>
+      <w:r>
+        <w:rPr>
+          <w:rFonts w:ascii="Times New Roman" w:eastAsia="Aptos" w:hAnsi="Times New Roman" w:cs="Times New Roman"/>
+          <w:color w:val="FF0000"/>
+          <w:sz w:val="28"/>
+          <w:szCs w:val="28"/>
+        </w:rPr>
+        <w:t xml:space="preserve"> </w:t>
+      </w:r>
+      <w:proofErr w:type="spellStart"/>
+      <w:r>
+        <w:rPr>
+          <w:rFonts w:ascii="Times New Roman" w:eastAsia="Aptos" w:hAnsi="Times New Roman" w:cs="Times New Roman"/>
+          <w:color w:val="FF0000"/>
+          <w:sz w:val="28"/>
+          <w:szCs w:val="28"/>
+        </w:rPr>
+        <w:t>thuận</w:t>
+      </w:r>
+      <w:proofErr w:type="spellEnd"/>
+      <w:r>
+        <w:rPr>
+          <w:rFonts w:ascii="Times New Roman" w:eastAsia="Aptos" w:hAnsi="Times New Roman" w:cs="Times New Roman"/>
+          <w:color w:val="FF0000"/>
+          <w:sz w:val="28"/>
+          <w:szCs w:val="28"/>
+        </w:rPr>
+        <w:t xml:space="preserve"> </w:t>
+      </w:r>
+      <w:proofErr w:type="spellStart"/>
+      <w:r>
+        <w:rPr>
+          <w:rFonts w:ascii="Times New Roman" w:eastAsia="Aptos" w:hAnsi="Times New Roman" w:cs="Times New Roman"/>
+          <w:color w:val="FF0000"/>
+          <w:sz w:val="28"/>
+          <w:szCs w:val="28"/>
+        </w:rPr>
+        <w:t>lập</w:t>
+      </w:r>
+      <w:proofErr w:type="spellEnd"/>
+      <w:r>
+        <w:rPr>
+          <w:rFonts w:ascii="Times New Roman" w:eastAsia="Aptos" w:hAnsi="Times New Roman" w:cs="Times New Roman"/>
+          <w:color w:val="FF0000"/>
+          <w:sz w:val="28"/>
+          <w:szCs w:val="28"/>
+        </w:rPr>
+        <w:t xml:space="preserve"> </w:t>
+      </w:r>
+      <w:proofErr w:type="spellStart"/>
+      <w:r>
+        <w:rPr>
+          <w:rFonts w:ascii="Times New Roman" w:eastAsia="Aptos" w:hAnsi="Times New Roman" w:cs="Times New Roman"/>
+          <w:color w:val="FF0000"/>
+          <w:sz w:val="28"/>
+          <w:szCs w:val="28"/>
+        </w:rPr>
+        <w:t>và</w:t>
+      </w:r>
+      <w:proofErr w:type="spellEnd"/>
+      <w:r>
+        <w:rPr>
+          <w:rFonts w:ascii="Times New Roman" w:eastAsia="Aptos" w:hAnsi="Times New Roman" w:cs="Times New Roman"/>
+          <w:color w:val="FF0000"/>
+          <w:sz w:val="28"/>
+          <w:szCs w:val="28"/>
+        </w:rPr>
+        <w:t xml:space="preserve"> </w:t>
+      </w:r>
+      <w:proofErr w:type="spellStart"/>
+      <w:r>
+        <w:rPr>
+          <w:rFonts w:ascii="Times New Roman" w:eastAsia="Aptos" w:hAnsi="Times New Roman" w:cs="Times New Roman"/>
+          <w:color w:val="FF0000"/>
+          <w:sz w:val="28"/>
+          <w:szCs w:val="28"/>
+        </w:rPr>
+        <w:t>ký</w:t>
+      </w:r>
+      <w:proofErr w:type="spellEnd"/>
+      <w:r>
+        <w:rPr>
+          <w:rFonts w:ascii="Times New Roman" w:eastAsia="Aptos" w:hAnsi="Times New Roman" w:cs="Times New Roman"/>
+          <w:color w:val="FF0000"/>
+          <w:sz w:val="28"/>
+          <w:szCs w:val="28"/>
+        </w:rPr>
+        <w:t xml:space="preserve"> </w:t>
+      </w:r>
+      <w:proofErr w:type="spellStart"/>
+      <w:r>
+        <w:rPr>
+          <w:rFonts w:ascii="Times New Roman" w:eastAsia="Aptos" w:hAnsi="Times New Roman" w:cs="Times New Roman"/>
+          <w:color w:val="FF0000"/>
+          <w:sz w:val="28"/>
+          <w:szCs w:val="28"/>
+        </w:rPr>
+        <w:t>kết</w:t>
+      </w:r>
+      <w:proofErr w:type="spellEnd"/>
+      <w:r>
+        <w:rPr>
+          <w:rFonts w:ascii="Times New Roman" w:eastAsia="Aptos" w:hAnsi="Times New Roman" w:cs="Times New Roman"/>
+          <w:color w:val="FF0000"/>
+          <w:sz w:val="28"/>
+          <w:szCs w:val="28"/>
+        </w:rPr>
+        <w:t xml:space="preserve"> </w:t>
+      </w:r>
+      <w:proofErr w:type="spellStart"/>
+      <w:r>
+        <w:rPr>
+          <w:rFonts w:ascii="Times New Roman" w:eastAsia="Aptos" w:hAnsi="Times New Roman" w:cs="Times New Roman"/>
+          <w:color w:val="FF0000"/>
+          <w:sz w:val="28"/>
+          <w:szCs w:val="28"/>
+        </w:rPr>
+        <w:t>Hợp</w:t>
+      </w:r>
+      <w:proofErr w:type="spellEnd"/>
+      <w:r>
+        <w:rPr>
+          <w:rFonts w:ascii="Times New Roman" w:eastAsia="Aptos" w:hAnsi="Times New Roman" w:cs="Times New Roman"/>
+          <w:color w:val="FF0000"/>
+          <w:sz w:val="28"/>
+          <w:szCs w:val="28"/>
+        </w:rPr>
+        <w:t xml:space="preserve"> </w:t>
+      </w:r>
+      <w:proofErr w:type="spellStart"/>
+      <w:r>
+        <w:rPr>
+          <w:rFonts w:ascii="Times New Roman" w:eastAsia="Aptos" w:hAnsi="Times New Roman" w:cs="Times New Roman"/>
+          <w:color w:val="FF0000"/>
+          <w:sz w:val="28"/>
+          <w:szCs w:val="28"/>
+        </w:rPr>
+        <w:t>đồng</w:t>
+      </w:r>
+      <w:proofErr w:type="spellEnd"/>
+      <w:r>
+        <w:rPr>
+          <w:rFonts w:ascii="Times New Roman" w:eastAsia="Aptos" w:hAnsi="Times New Roman" w:cs="Times New Roman"/>
+          <w:color w:val="FF0000"/>
+          <w:sz w:val="28"/>
+          <w:szCs w:val="28"/>
+        </w:rPr>
+        <w:t xml:space="preserve"> </w:t>
+      </w:r>
+      <w:proofErr w:type="spellStart"/>
+      <w:r>
+        <w:rPr>
+          <w:rFonts w:ascii="Times New Roman" w:eastAsia="Aptos" w:hAnsi="Times New Roman" w:cs="Times New Roman"/>
+          <w:color w:val="FF0000"/>
+          <w:sz w:val="28"/>
+          <w:szCs w:val="28"/>
+        </w:rPr>
+        <w:t>này</w:t>
+      </w:r>
+      <w:proofErr w:type="spellEnd"/>
+      <w:r>
+        <w:rPr>
+          <w:rFonts w:ascii="Times New Roman" w:eastAsia="Aptos" w:hAnsi="Times New Roman" w:cs="Times New Roman"/>
+          <w:color w:val="FF0000"/>
+          <w:sz w:val="28"/>
+          <w:szCs w:val="28"/>
+        </w:rPr>
+        <w:t xml:space="preserve"> </w:t>
+      </w:r>
+      <w:proofErr w:type="spellStart"/>
+      <w:r>
+        <w:rPr>
+          <w:rFonts w:ascii="Times New Roman" w:eastAsia="Aptos" w:hAnsi="Times New Roman" w:cs="Times New Roman"/>
+          <w:color w:val="FF0000"/>
+          <w:sz w:val="28"/>
+          <w:szCs w:val="28"/>
+        </w:rPr>
+        <w:t>với</w:t>
+      </w:r>
+      <w:proofErr w:type="spellEnd"/>
+      <w:r>
+        <w:rPr>
+          <w:rFonts w:ascii="Times New Roman" w:eastAsia="Aptos" w:hAnsi="Times New Roman" w:cs="Times New Roman"/>
+          <w:color w:val="FF0000"/>
+          <w:sz w:val="28"/>
+          <w:szCs w:val="28"/>
+        </w:rPr>
+        <w:t xml:space="preserve"> </w:t>
+      </w:r>
+      <w:proofErr w:type="spellStart"/>
+      <w:r>
+        <w:rPr>
+          <w:rFonts w:ascii="Times New Roman" w:eastAsia="Aptos" w:hAnsi="Times New Roman" w:cs="Times New Roman"/>
+          <w:color w:val="FF0000"/>
+          <w:sz w:val="28"/>
+          <w:szCs w:val="28"/>
+        </w:rPr>
+        <w:t>các</w:t>
+      </w:r>
+      <w:proofErr w:type="spellEnd"/>
+      <w:r>
+        <w:rPr>
+          <w:rFonts w:ascii="Times New Roman" w:eastAsia="Aptos" w:hAnsi="Times New Roman" w:cs="Times New Roman"/>
+          <w:color w:val="FF0000"/>
+          <w:sz w:val="28"/>
+          <w:szCs w:val="28"/>
+        </w:rPr>
+        <w:t xml:space="preserve"> </w:t>
+      </w:r>
+      <w:proofErr w:type="spellStart"/>
+      <w:r>
+        <w:rPr>
+          <w:rFonts w:ascii="Times New Roman" w:eastAsia="Aptos" w:hAnsi="Times New Roman" w:cs="Times New Roman"/>
+          <w:color w:val="FF0000"/>
+          <w:sz w:val="28"/>
+          <w:szCs w:val="28"/>
+        </w:rPr>
+        <w:t>điều</w:t>
+      </w:r>
+      <w:proofErr w:type="spellEnd"/>
+      <w:r>
+        <w:rPr>
+          <w:rFonts w:ascii="Times New Roman" w:eastAsia="Aptos" w:hAnsi="Times New Roman" w:cs="Times New Roman"/>
+          <w:color w:val="FF0000"/>
+          <w:sz w:val="28"/>
+          <w:szCs w:val="28"/>
+        </w:rPr>
+        <w:t xml:space="preserve"> </w:t>
+      </w:r>
+      <w:proofErr w:type="spellStart"/>
+      <w:r>
+        <w:rPr>
+          <w:rFonts w:ascii="Times New Roman" w:eastAsia="Aptos" w:hAnsi="Times New Roman" w:cs="Times New Roman"/>
+          <w:color w:val="FF0000"/>
+          <w:sz w:val="28"/>
+          <w:szCs w:val="28"/>
+        </w:rPr>
+        <w:t>khoản</w:t>
+      </w:r>
+      <w:proofErr w:type="spellEnd"/>
+      <w:r>
+        <w:rPr>
+          <w:rFonts w:ascii="Times New Roman" w:eastAsia="Aptos" w:hAnsi="Times New Roman" w:cs="Times New Roman"/>
+          <w:color w:val="FF0000"/>
+          <w:sz w:val="28"/>
+          <w:szCs w:val="28"/>
+        </w:rPr>
+        <w:t xml:space="preserve"> </w:t>
+      </w:r>
+      <w:proofErr w:type="spellStart"/>
+      <w:r>
+        <w:rPr>
+          <w:rFonts w:ascii="Times New Roman" w:eastAsia="Aptos" w:hAnsi="Times New Roman" w:cs="Times New Roman"/>
+          <w:color w:val="FF0000"/>
+          <w:sz w:val="28"/>
+          <w:szCs w:val="28"/>
+        </w:rPr>
+        <w:t>sau</w:t>
+      </w:r>
+      <w:proofErr w:type="spellEnd"/>
+      <w:r>
+        <w:rPr>
+          <w:rFonts w:ascii="Times New Roman" w:eastAsia="Aptos" w:hAnsi="Times New Roman" w:cs="Times New Roman"/>
+          <w:color w:val="FF0000"/>
+          <w:sz w:val="28"/>
+          <w:szCs w:val="28"/>
+        </w:rPr>
+        <w:t xml:space="preserve"> </w:t>
+      </w:r>
+      <w:proofErr w:type="spellStart"/>
+      <w:r>
+        <w:rPr>
+          <w:rFonts w:ascii="Times New Roman" w:eastAsia="Aptos" w:hAnsi="Times New Roman" w:cs="Times New Roman"/>
+          <w:color w:val="FF0000"/>
+          <w:sz w:val="28"/>
+          <w:szCs w:val="28"/>
+        </w:rPr>
+        <w:t>đây</w:t>
+      </w:r>
+      <w:proofErr w:type="spellEnd"/>
+      <w:r>
+        <w:rPr>
+          <w:rFonts w:ascii="Times New Roman" w:eastAsia="Aptos" w:hAnsi="Times New Roman" w:cs="Times New Roman"/>
+          <w:color w:val="FF0000"/>
+          <w:sz w:val="28"/>
+          <w:szCs w:val="28"/>
+        </w:rPr>
+        <w:t>:</w:t>
       </w:r>
     </w:p>
     <w:p>
@@ -417,7 +2068,61 @@
           <w:b/>
           <w:bCs/>
         </w:rPr>
-        <w:t>1. Nội dung hợp đồng:</w:t>
+        <w:t xml:space="preserve">1. </w:t>
+      </w:r>
+      <w:proofErr w:type="spellStart"/>
+      <w:r>
+        <w:rPr>
+          <w:rFonts w:ascii="Times New Roman" w:eastAsia="Aptos" w:hAnsi="Times New Roman" w:cs="Times New Roman"/>
+          <w:b/>
+          <w:bCs/>
+        </w:rPr>
+        <w:t>Nội</w:t>
+      </w:r>
+      <w:proofErr w:type="spellEnd"/>
+      <w:r>
+        <w:rPr>
+          <w:rFonts w:ascii="Times New Roman" w:eastAsia="Aptos" w:hAnsi="Times New Roman" w:cs="Times New Roman"/>
+          <w:b/>
+          <w:bCs/>
+        </w:rPr>
+        <w:t xml:space="preserve"> dung </w:t>
+      </w:r>
+      <w:proofErr w:type="spellStart"/>
+      <w:r>
+        <w:rPr>
+          <w:rFonts w:ascii="Times New Roman" w:eastAsia="Aptos" w:hAnsi="Times New Roman" w:cs="Times New Roman"/>
+          <w:b/>
+          <w:bCs/>
+        </w:rPr>
+        <w:t>hợp</w:t>
+      </w:r>
+      <w:proofErr w:type="spellEnd"/>
+      <w:r>
+        <w:rPr>
+          <w:rFonts w:ascii="Times New Roman" w:eastAsia="Aptos" w:hAnsi="Times New Roman" w:cs="Times New Roman"/>
+          <w:b/>
+          <w:bCs/>
+        </w:rPr>
+        <w:t xml:space="preserve"> </w:t>
+      </w:r>
+      <w:proofErr w:type="spellStart"/>
+      <w:r>
+        <w:rPr>
+          <w:rFonts w:ascii="Times New Roman" w:eastAsia="Aptos" w:hAnsi="Times New Roman" w:cs="Times New Roman"/>
+          <w:b/>
+          <w:bCs/>
+        </w:rPr>
+        <w:t>đồng</w:t>
+      </w:r>
+      <w:proofErr w:type="spellEnd"/>
+      <w:r>
+        <w:rPr>
+          <w:rFonts w:ascii="Times New Roman" w:eastAsia="Aptos" w:hAnsi="Times New Roman" w:cs="Times New Roman"/>
+          <w:b/>
+          <w:bCs/>
+        </w:rPr>
+        <w:t>:</w:t>
       </w:r>
     </w:p>
     <w:p>
@@ -430,7 +2135,91 @@
         <w:rPr>
           <w:rFonts w:ascii="Times New Roman" w:eastAsia="Aptos" w:hAnsi="Times New Roman" w:cs="Times New Roman"/>
         </w:rPr>
-        <w:t>- Bên B thuê phòng số: ${SO_PHONG}, diện tích: ${DIEN_TICH} m²</w:t>
+        <w:t xml:space="preserve">- </w:t>
+      </w:r>
+      <w:proofErr w:type="spellStart"/>
+      <w:r>
+        <w:rPr>
+          <w:rFonts w:ascii="Times New Roman" w:eastAsia="Aptos" w:hAnsi="Times New Roman" w:cs="Times New Roman"/>
+        </w:rPr>
+        <w:t>Bên</w:t>
+      </w:r>
+      <w:proofErr w:type="spellEnd"/>
+      <w:r>
+        <w:rPr>
+          <w:rFonts w:ascii="Times New Roman" w:eastAsia="Aptos" w:hAnsi="Times New Roman" w:cs="Times New Roman"/>
+        </w:rPr>
+        <w:t xml:space="preserve"> B </w:t>
+      </w:r>
+      <w:proofErr w:type="spellStart"/>
+      <w:r>
+        <w:rPr>
+          <w:rFonts w:ascii="Times New Roman" w:eastAsia="Aptos" w:hAnsi="Times New Roman" w:cs="Times New Roman"/>
+        </w:rPr>
+        <w:t>thuê</w:t>
+      </w:r>
+      <w:proofErr w:type="spellEnd"/>
+      <w:r>
+        <w:rPr>
+          <w:rFonts w:ascii="Times New Roman" w:eastAsia="Aptos" w:hAnsi="Times New Roman" w:cs="Times New Roman"/>
+        </w:rPr>
+        <w:t xml:space="preserve"> </w:t>
+      </w:r>
+      <w:proofErr w:type="spellStart"/>
+      <w:r>
+        <w:rPr>
+          <w:rFonts w:ascii="Times New Roman" w:eastAsia="Aptos" w:hAnsi="Times New Roman" w:cs="Times New Roman"/>
+        </w:rPr>
+        <w:t>phòng</w:t>
+      </w:r>
+      <w:proofErr w:type="spellEnd"/>
+      <w:r>
+        <w:rPr>
+          <w:rFonts w:ascii="Times New Roman" w:eastAsia="Aptos" w:hAnsi="Times New Roman" w:cs="Times New Roman"/>
+        </w:rPr>
+        <w:t xml:space="preserve"> </w:t>
+      </w:r>
+      <w:proofErr w:type="spellStart"/>
+      <w:r>
+        <w:rPr>
+          <w:rFonts w:ascii="Times New Roman" w:eastAsia="Aptos" w:hAnsi="Times New Roman" w:cs="Times New Roman"/>
+        </w:rPr>
+        <w:t>số</w:t>
+      </w:r>
+      <w:proofErr w:type="spellEnd"/>
+      <w:r>
+        <w:rPr>
+          <w:rFonts w:ascii="Times New Roman" w:eastAsia="Aptos" w:hAnsi="Times New Roman" w:cs="Times New Roman"/>
+        </w:rPr>
+        <w:t xml:space="preserve">: ${SO_PHONG}, </w:t>
+      </w:r>
+      <w:proofErr w:type="spellStart"/>
+      <w:r>
+        <w:rPr>
+          <w:rFonts w:ascii="Times New Roman" w:eastAsia="Aptos" w:hAnsi="Times New Roman" w:cs="Times New Roman"/>
+        </w:rPr>
+        <w:t>diện</w:t>
+      </w:r>
+      <w:proofErr w:type="spellEnd"/>
+      <w:r>
+        <w:rPr>
+          <w:rFonts w:ascii="Times New Roman" w:eastAsia="Aptos" w:hAnsi="Times New Roman" w:cs="Times New Roman"/>
+        </w:rPr>
+        <w:t xml:space="preserve"> </w:t>
+      </w:r>
+      <w:proofErr w:type="spellStart"/>
+      <w:r>
+        <w:rPr>
+          <w:rFonts w:ascii="Times New Roman" w:eastAsia="Aptos" w:hAnsi="Times New Roman" w:cs="Times New Roman"/>
+        </w:rPr>
+        <w:t>tích</w:t>
+      </w:r>
+      <w:proofErr w:type="spellEnd"/>
+      <w:r>
+        <w:rPr>
+          <w:rFonts w:ascii="Times New Roman" w:eastAsia="Aptos" w:hAnsi="Times New Roman" w:cs="Times New Roman"/>
+        </w:rPr>
+        <w:t>: ${DIEN_TICH} m²</w:t>
       </w:r>
     </w:p>
     <w:p>
@@ -443,8 +2232,44 @@
         <w:rPr>
           <w:rFonts w:ascii="Times New Roman" w:eastAsia="Aptos" w:hAnsi="Times New Roman" w:cs="Times New Roman"/>
         </w:rPr>
-        <w:t>- Giá thuê: ${GIA_THUE} VNĐ / tháng</w:t>
-      </w:r>
+        <w:t xml:space="preserve">- </w:t>
+      </w:r>
+      <w:proofErr w:type="spellStart"/>
+      <w:r>
+        <w:rPr>
+          <w:rFonts w:ascii="Times New Roman" w:eastAsia="Aptos" w:hAnsi="Times New Roman" w:cs="Times New Roman"/>
+        </w:rPr>
+        <w:t>Giá</w:t>
+      </w:r>
+      <w:proofErr w:type="spellEnd"/>
+      <w:r>
+        <w:rPr>
+          <w:rFonts w:ascii="Times New Roman" w:eastAsia="Aptos" w:hAnsi="Times New Roman" w:cs="Times New Roman"/>
+        </w:rPr>
+        <w:t xml:space="preserve"> </w:t>
+      </w:r>
+      <w:proofErr w:type="spellStart"/>
+      <w:r>
+        <w:rPr>
+          <w:rFonts w:ascii="Times New Roman" w:eastAsia="Aptos" w:hAnsi="Times New Roman" w:cs="Times New Roman"/>
+        </w:rPr>
+        <w:t>thuê</w:t>
+      </w:r>
+      <w:proofErr w:type="spellEnd"/>
+      <w:r>
+        <w:rPr>
+          <w:rFonts w:ascii="Times New Roman" w:eastAsia="Aptos" w:hAnsi="Times New Roman" w:cs="Times New Roman"/>
+        </w:rPr>
+        <w:t xml:space="preserve">: ${GIA_THUE} VNĐ / </w:t>
+      </w:r>
+      <w:proofErr w:type="spellStart"/>
+      <w:r>
+        <w:rPr>
+          <w:rFonts w:ascii="Times New Roman" w:eastAsia="Aptos" w:hAnsi="Times New Roman" w:cs="Times New Roman"/>
+        </w:rPr>
+        <w:t>tháng</w:t>
+      </w:r>
+      <w:proofErr w:type="spellEnd"/>
     </w:p>
     <w:p>
       <w:pPr>
@@ -456,7 +2281,35 @@
         <w:rPr>
           <w:rFonts w:ascii="Times New Roman" w:eastAsia="Aptos" w:hAnsi="Times New Roman" w:cs="Times New Roman"/>
         </w:rPr>
-        <w:t>- Tiền cọc: ${GIA_COC} VNĐ</w:t>
+        <w:t xml:space="preserve">- </w:t>
+      </w:r>
+      <w:proofErr w:type="spellStart"/>
+      <w:r>
+        <w:rPr>
+          <w:rFonts w:ascii="Times New Roman" w:eastAsia="Aptos" w:hAnsi="Times New Roman" w:cs="Times New Roman"/>
+        </w:rPr>
+        <w:t>Tiền</w:t>
+      </w:r>
+      <w:proofErr w:type="spellEnd"/>
+      <w:r>
+        <w:rPr>
+          <w:rFonts w:ascii="Times New Roman" w:eastAsia="Aptos" w:hAnsi="Times New Roman" w:cs="Times New Roman"/>
+        </w:rPr>
+        <w:t xml:space="preserve"> </w:t>
+      </w:r>
+      <w:proofErr w:type="spellStart"/>
+      <w:r>
+        <w:rPr>
+          <w:rFonts w:ascii="Times New Roman" w:eastAsia="Aptos" w:hAnsi="Times New Roman" w:cs="Times New Roman"/>
+        </w:rPr>
+        <w:t>cọc</w:t>
+      </w:r>
+      <w:proofErr w:type="spellEnd"/>
+      <w:r>
+        <w:rPr>
+          <w:rFonts w:ascii="Times New Roman" w:eastAsia="Aptos" w:hAnsi="Times New Roman" w:cs="Times New Roman"/>
+        </w:rPr>
+        <w:t>: ${GIA_COC} VNĐ</w:t>
       </w:r>
     </w:p>
     <w:p>
@@ -473,7 +2326,171 @@
           <w:b/>
           <w:bCs/>
         </w:rPr>
-        <w:t>2. Tiện nghi đi kèm:</w:t>
+        <w:t xml:space="preserve">2. </w:t>
+      </w:r>
+      <w:proofErr w:type="spellStart"/>
+      <w:r>
+        <w:rPr>
+          <w:rFonts w:ascii="Times New Roman" w:eastAsia="Aptos" w:hAnsi="Times New Roman" w:cs="Times New Roman"/>
+          <w:b/>
+          <w:bCs/>
+        </w:rPr>
+        <w:t>Tiện</w:t>
+      </w:r>
+      <w:proofErr w:type="spellEnd"/>
+      <w:r>
+        <w:rPr>
+          <w:rFonts w:ascii="Times New Roman" w:eastAsia="Aptos" w:hAnsi="Times New Roman" w:cs="Times New Roman"/>
+          <w:b/>
+          <w:bCs/>
+        </w:rPr>
+        <w:t xml:space="preserve"> </w:t>
+      </w:r>
+      <w:proofErr w:type="spellStart"/>
+      <w:r>
+        <w:rPr>
+          <w:rFonts w:ascii="Times New Roman" w:eastAsia="Aptos" w:hAnsi="Times New Roman" w:cs="Times New Roman"/>
+          <w:b/>
+          <w:bCs/>
+        </w:rPr>
+        <w:t>nghi</w:t>
+      </w:r>
+      <w:proofErr w:type="spellEnd"/>
+      <w:r>
+        <w:rPr>
+          <w:rFonts w:ascii="Times New Roman" w:eastAsia="Aptos" w:hAnsi="Times New Roman" w:cs="Times New Roman"/>
+          <w:b/>
+          <w:bCs/>
+        </w:rPr>
+        <w:t xml:space="preserve"> </w:t>
+      </w:r>
+      <w:proofErr w:type="spellStart"/>
+      <w:r>
+        <w:rPr>
+          <w:rFonts w:ascii="Times New Roman" w:eastAsia="Aptos" w:hAnsi="Times New Roman" w:cs="Times New Roman"/>
+          <w:b/>
+          <w:bCs/>
+        </w:rPr>
+        <w:t>đi</w:t>
+      </w:r>
+      <w:proofErr w:type="spellEnd"/>
+      <w:r>
+        <w:rPr>
+          <w:rFonts w:ascii="Times New Roman" w:eastAsia="Aptos" w:hAnsi="Times New Roman" w:cs="Times New Roman"/>
+          <w:b/>
+          <w:bCs/>
+        </w:rPr>
+        <w:t xml:space="preserve"> </w:t>
+      </w:r>
+      <w:proofErr w:type="spellStart"/>
+      <w:proofErr w:type="gramStart"/>
+      <w:r>
+        <w:rPr>
+          <w:rFonts w:ascii="Times New Roman" w:eastAsia="Aptos" w:hAnsi="Times New Roman" w:cs="Times New Roman"/>
+          <w:b/>
+          <w:bCs/>
+        </w:rPr>
+        <w:t>kèm</w:t>
+      </w:r>
+      <w:proofErr w:type="spellEnd"/>
+      <w:r>
+        <w:rPr>
+          <w:rFonts w:ascii="Times New Roman" w:eastAsia="Aptos" w:hAnsi="Times New Roman" w:cs="Times New Roman"/>
+          <w:b/>
+          <w:bCs/>
+        </w:rPr>
+        <w:t>(</w:t>
+      </w:r>
+      <w:proofErr w:type="spellStart"/>
+      <w:proofErr w:type="gramEnd"/>
+      <w:r>
+        <w:rPr>
+          <w:rFonts w:ascii="Times New Roman" w:eastAsia="Aptos" w:hAnsi="Times New Roman" w:cs="Times New Roman"/>
+          <w:b/>
+          <w:bCs/>
+        </w:rPr>
+        <w:t>Chọn</w:t>
+      </w:r>
+      <w:proofErr w:type="spellEnd"/>
+      <w:r>
+        <w:rPr>
+          <w:rFonts w:ascii="Times New Roman" w:eastAsia="Aptos" w:hAnsi="Times New Roman" w:cs="Times New Roman"/>
+          <w:b/>
+          <w:bCs/>
+        </w:rPr>
+        <w:t xml:space="preserve"> </w:t>
+      </w:r>
+      <w:proofErr w:type="spellStart"/>
+      <w:r>
+        <w:rPr>
+          <w:rFonts w:ascii="Times New Roman" w:eastAsia="Aptos" w:hAnsi="Times New Roman" w:cs="Times New Roman"/>
+          <w:b/>
+          <w:bCs/>
+        </w:rPr>
+        <w:t>tiện</w:t>
+      </w:r>
+      <w:proofErr w:type="spellEnd"/>
+      <w:r>
+        <w:rPr>
+          <w:rFonts w:ascii="Times New Roman" w:eastAsia="Aptos" w:hAnsi="Times New Roman" w:cs="Times New Roman"/>
+          <w:b/>
+          <w:bCs/>
+        </w:rPr>
+        <w:t xml:space="preserve"> </w:t>
+      </w:r>
+      <w:proofErr w:type="spellStart"/>
+      <w:r>
+        <w:rPr>
+          <w:rFonts w:ascii="Times New Roman" w:eastAsia="Aptos" w:hAnsi="Times New Roman" w:cs="Times New Roman"/>
+          <w:b/>
+          <w:bCs/>
+        </w:rPr>
+        <w:t>nghi</w:t>
+      </w:r>
+      <w:proofErr w:type="spellEnd"/>
+      <w:r>
+        <w:rPr>
+          <w:rFonts w:ascii="Times New Roman" w:eastAsia="Aptos" w:hAnsi="Times New Roman" w:cs="Times New Roman"/>
+          <w:b/>
+          <w:bCs/>
+        </w:rPr>
+        <w:t xml:space="preserve"> </w:t>
+      </w:r>
+      <w:proofErr w:type="spellStart"/>
+      <w:r>
+        <w:rPr>
+          <w:rFonts w:ascii="Times New Roman" w:eastAsia="Aptos" w:hAnsi="Times New Roman" w:cs="Times New Roman"/>
+          <w:b/>
+          <w:bCs/>
+        </w:rPr>
+        <w:t>bạn</w:t>
+      </w:r>
+      <w:proofErr w:type="spellEnd"/>
+      <w:r>
+        <w:rPr>
+          <w:rFonts w:ascii="Times New Roman" w:eastAsia="Aptos" w:hAnsi="Times New Roman" w:cs="Times New Roman"/>
+          <w:b/>
+          <w:bCs/>
+        </w:rPr>
+        <w:t xml:space="preserve"> </w:t>
+      </w:r>
+      <w:proofErr w:type="spellStart"/>
+      <w:r>
+        <w:rPr>
+          <w:rFonts w:ascii="Times New Roman" w:eastAsia="Aptos" w:hAnsi="Times New Roman" w:cs="Times New Roman"/>
+          <w:b/>
+          <w:bCs/>
+        </w:rPr>
+        <w:t>cần</w:t>
+      </w:r>
+      <w:proofErr w:type="spellEnd"/>
+      <w:r>
+        <w:rPr>
+          <w:rFonts w:ascii="Times New Roman" w:eastAsia="Aptos" w:hAnsi="Times New Roman" w:cs="Times New Roman"/>
+          <w:b/>
+          <w:bCs/>
+        </w:rPr>
+        <w:t>)</w:t>
       </w:r>
     </w:p>
     <w:p>
@@ -482,29 +2499,111 @@
           <w:rFonts w:ascii="Times New Roman" w:eastAsia="Aptos" w:hAnsi="Times New Roman" w:cs="Times New Roman"/>
         </w:rPr>
       </w:pPr>
-      <w:r>
-        <w:rPr>
-          <w:rFonts w:ascii="Times New Roman" w:eastAsia="Aptos" w:hAnsi="Times New Roman" w:cs="Times New Roman"/>
-        </w:rPr>
-        <w:t>${TIEN_NGHI}</w:t>
-      </w:r>
+      <w:sdt>
+        <w:sdtPr>
+          <w:rPr>
+            <w:rFonts w:ascii="Times New Roman" w:eastAsia="Aptos" w:hAnsi="Times New Roman" w:cs="Times New Roman"/>
+          </w:rPr>
+          <w:id w:val="-1858955300"/>
+          <w14:checkbox>
+            <w14:checked w14:val="0"/>
+            <w14:checkedState w14:val="2612" w14:font="MS Gothic"/>
+            <w14:uncheckedState w14:val="2610" w14:font="MS Gothic"/>
+          </w14:checkbox>
+        </w:sdtPr>
+        <w:sdtContent>
+          <w:r>
+            <w:rPr>
+              <w:rFonts w:ascii="MS Gothic" w:eastAsia="MS Gothic" w:hAnsi="MS Gothic" w:cs="Times New Roman" w:hint="eastAsia"/>
+            </w:rPr>
+            <w:t>☐</w:t>
+          </w:r>
+        </w:sdtContent>
+      </w:sdt>
+      <w:r>
+        <w:rPr>
+          <w:rFonts w:ascii="Times New Roman" w:eastAsia="Aptos" w:hAnsi="Times New Roman" w:cs="Times New Roman"/>
+        </w:rPr>
+        <w:t xml:space="preserve">${FACILITY_MAYLANH} </w:t>
+      </w:r>
+      <w:proofErr w:type="spellStart"/>
+      <w:r>
+        <w:rPr>
+          <w:rFonts w:ascii="Times New Roman" w:eastAsia="Aptos" w:hAnsi="Times New Roman" w:cs="Times New Roman"/>
+        </w:rPr>
+        <w:t>Máy</w:t>
+      </w:r>
+      <w:proofErr w:type="spellEnd"/>
+      <w:r>
+        <w:rPr>
+          <w:rFonts w:ascii="Times New Roman" w:eastAsia="Aptos" w:hAnsi="Times New Roman" w:cs="Times New Roman"/>
+        </w:rPr>
+        <w:t xml:space="preserve"> </w:t>
+      </w:r>
+      <w:proofErr w:type="spellStart"/>
+      <w:r>
+        <w:rPr>
+          <w:rFonts w:ascii="Times New Roman" w:eastAsia="Aptos" w:hAnsi="Times New Roman" w:cs="Times New Roman"/>
+        </w:rPr>
+        <w:t>lạnh</w:t>
+      </w:r>
+      <w:proofErr w:type="spellEnd"/>
     </w:p>
     <w:p>
       <w:pPr>
         <w:rPr>
           <w:rFonts w:ascii="Times New Roman" w:eastAsia="Aptos" w:hAnsi="Times New Roman" w:cs="Times New Roman"/>
-          <w:b/>
-          <w:bCs/>
-        </w:rPr>
-      </w:pPr>
-      <w:r>
-        <w:rPr>
-          <w:rFonts w:ascii="Times New Roman" w:eastAsia="Aptos" w:hAnsi="Times New Roman" w:cs="Times New Roman"/>
-          <w:b/>
-          <w:bCs/>
-        </w:rPr>
-        <w:t>3. Dịch vụ:</w:t>
-      </w:r>
+        </w:rPr>
+      </w:pPr>
+      <w:sdt>
+        <w:sdtPr>
+          <w:rPr>
+            <w:rFonts w:ascii="Times New Roman" w:eastAsia="Aptos" w:hAnsi="Times New Roman" w:cs="Times New Roman"/>
+          </w:rPr>
+          <w:id w:val="-1738776175"/>
+          <w14:checkbox>
+            <w14:checked w14:val="0"/>
+            <w14:checkedState w14:val="2612" w14:font="MS Gothic"/>
+            <w14:uncheckedState w14:val="2610" w14:font="MS Gothic"/>
+          </w14:checkbox>
+        </w:sdtPr>
+        <w:sdtContent>
+          <w:r>
+            <w:rPr>
+              <w:rFonts w:ascii="MS Gothic" w:eastAsia="MS Gothic" w:hAnsi="MS Gothic" w:cs="Times New Roman" w:hint="eastAsia"/>
+            </w:rPr>
+            <w:t>☐</w:t>
+          </w:r>
+        </w:sdtContent>
+      </w:sdt>
+      <w:r>
+        <w:rPr>
+          <w:rFonts w:ascii="Times New Roman" w:eastAsia="Aptos" w:hAnsi="Times New Roman" w:cs="Times New Roman"/>
+        </w:rPr>
+        <w:t xml:space="preserve">${FACILITY_TULANH} </w:t>
+      </w:r>
+      <w:proofErr w:type="spellStart"/>
+      <w:r>
+        <w:rPr>
+          <w:rFonts w:ascii="Times New Roman" w:eastAsia="Aptos" w:hAnsi="Times New Roman" w:cs="Times New Roman"/>
+        </w:rPr>
+        <w:t>Tủ</w:t>
+      </w:r>
+      <w:proofErr w:type="spellEnd"/>
+      <w:r>
+        <w:rPr>
+          <w:rFonts w:ascii="Times New Roman" w:eastAsia="Aptos" w:hAnsi="Times New Roman" w:cs="Times New Roman"/>
+        </w:rPr>
+        <w:t xml:space="preserve"> </w:t>
+      </w:r>
+      <w:proofErr w:type="spellStart"/>
+      <w:r>
+        <w:rPr>
+          <w:rFonts w:ascii="Times New Roman" w:eastAsia="Aptos" w:hAnsi="Times New Roman" w:cs="Times New Roman"/>
+        </w:rPr>
+        <w:t>lạnh</w:t>
+      </w:r>
+      <w:proofErr w:type="spellEnd"/>
     </w:p>
     <w:p>
       <w:pPr>
@@ -512,28 +2611,74 @@
           <w:rFonts w:ascii="Times New Roman" w:eastAsia="Aptos" w:hAnsi="Times New Roman" w:cs="Times New Roman"/>
         </w:rPr>
       </w:pPr>
-      <w:r>
-        <w:rPr>
-          <w:rFonts w:ascii="Times New Roman" w:eastAsia="Aptos" w:hAnsi="Times New Roman" w:cs="Times New Roman"/>
-        </w:rPr>
-        <w:t>${DICH_VU}</w:t>
-      </w:r>
+      <w:sdt>
+        <w:sdtPr>
+          <w:rPr>
+            <w:rFonts w:ascii="Times New Roman" w:eastAsia="Aptos" w:hAnsi="Times New Roman" w:cs="Times New Roman"/>
+          </w:rPr>
+          <w:id w:val="52586267"/>
+          <w14:checkbox>
+            <w14:checked w14:val="0"/>
+            <w14:checkedState w14:val="2612" w14:font="MS Gothic"/>
+            <w14:uncheckedState w14:val="2610" w14:font="MS Gothic"/>
+          </w14:checkbox>
+        </w:sdtPr>
+        <w:sdtContent>
+          <w:r>
+            <w:rPr>
+              <w:rFonts w:ascii="MS Gothic" w:eastAsia="MS Gothic" w:hAnsi="MS Gothic" w:cs="Times New Roman" w:hint="eastAsia"/>
+            </w:rPr>
+            <w:t>☐</w:t>
+          </w:r>
+        </w:sdtContent>
+      </w:sdt>
+      <w:r>
+        <w:rPr>
+          <w:rFonts w:ascii="Times New Roman" w:eastAsia="Aptos" w:hAnsi="Times New Roman" w:cs="Times New Roman"/>
+        </w:rPr>
+        <w:t xml:space="preserve">${FACILITY_WIFI} </w:t>
+      </w:r>
+      <w:proofErr w:type="spellStart"/>
+      <w:r>
+        <w:rPr>
+          <w:rFonts w:ascii="Times New Roman" w:eastAsia="Aptos" w:hAnsi="Times New Roman" w:cs="Times New Roman"/>
+        </w:rPr>
+        <w:t>Wifi</w:t>
+      </w:r>
+      <w:proofErr w:type="spellEnd"/>
     </w:p>
     <w:p>
       <w:pPr>
         <w:rPr>
           <w:rFonts w:ascii="Times New Roman" w:eastAsia="Aptos" w:hAnsi="Times New Roman" w:cs="Times New Roman"/>
-          <w:b/>
-          <w:bCs/>
-        </w:rPr>
-      </w:pPr>
-      <w:r>
-        <w:rPr>
-          <w:rFonts w:ascii="Times New Roman" w:eastAsia="Aptos" w:hAnsi="Times New Roman" w:cs="Times New Roman"/>
-          <w:b/>
-          <w:bCs/>
-        </w:rPr>
-        <w:t>4. Nội quy khu trọ:</w:t>
+        </w:rPr>
+      </w:pPr>
+      <w:sdt>
+        <w:sdtPr>
+          <w:rPr>
+            <w:rFonts w:ascii="Times New Roman" w:eastAsia="Aptos" w:hAnsi="Times New Roman" w:cs="Times New Roman"/>
+          </w:rPr>
+          <w:id w:val="-305855969"/>
+          <w14:checkbox>
+            <w14:checked w14:val="0"/>
+            <w14:checkedState w14:val="2612" w14:font="MS Gothic"/>
+            <w14:uncheckedState w14:val="2610" w14:font="MS Gothic"/>
+          </w14:checkbox>
+        </w:sdtPr>
+        <w:sdtContent>
+          <w:r>
+            <w:rPr>
+              <w:rFonts w:ascii="MS Gothic" w:eastAsia="MS Gothic" w:hAnsi="MS Gothic" w:cs="Times New Roman" w:hint="eastAsia"/>
+            </w:rPr>
+            <w:t>☐</w:t>
+          </w:r>
+        </w:sdtContent>
+      </w:sdt>
+      <w:r>
+        <w:rPr>
+          <w:rFonts w:ascii="Times New Roman" w:eastAsia="Aptos" w:hAnsi="Times New Roman" w:cs="Times New Roman"/>
+        </w:rPr>
+        <w:t>${FACILITY_TIVI} Tivi</w:t>
       </w:r>
     </w:p>
     <w:p>
@@ -542,12 +2687,41 @@
           <w:rFonts w:ascii="Times New Roman" w:eastAsia="Aptos" w:hAnsi="Times New Roman" w:cs="Times New Roman"/>
         </w:rPr>
       </w:pPr>
-      <w:r>
-        <w:rPr>
-          <w:rFonts w:ascii="Times New Roman" w:eastAsia="Aptos" w:hAnsi="Times New Roman" w:cs="Times New Roman"/>
-        </w:rPr>
-        <w:t>${NOI_QUY}</w:t>
-      </w:r>
+      <w:sdt>
+        <w:sdtPr>
+          <w:rPr>
+            <w:rFonts w:ascii="Times New Roman" w:eastAsia="Aptos" w:hAnsi="Times New Roman" w:cs="Times New Roman"/>
+          </w:rPr>
+          <w:id w:val="-221295558"/>
+          <w14:checkbox>
+            <w14:checked w14:val="0"/>
+            <w14:checkedState w14:val="2612" w14:font="MS Gothic"/>
+            <w14:uncheckedState w14:val="2610" w14:font="MS Gothic"/>
+          </w14:checkbox>
+        </w:sdtPr>
+        <w:sdtContent>
+          <w:r>
+            <w:rPr>
+              <w:rFonts w:ascii="MS Gothic" w:eastAsia="MS Gothic" w:hAnsi="MS Gothic" w:cs="Times New Roman" w:hint="eastAsia"/>
+            </w:rPr>
+            <w:t>☐</w:t>
+          </w:r>
+        </w:sdtContent>
+      </w:sdt>
+      <w:r>
+        <w:rPr>
+          <w:rFonts w:ascii="Times New Roman" w:eastAsia="Aptos" w:hAnsi="Times New Roman" w:cs="Times New Roman"/>
+        </w:rPr>
+        <w:t xml:space="preserve">${FACILITY_GIUONG} </w:t>
+      </w:r>
+      <w:proofErr w:type="spellStart"/>
+      <w:r>
+        <w:rPr>
+          <w:rFonts w:ascii="Times New Roman" w:eastAsia="Aptos" w:hAnsi="Times New Roman" w:cs="Times New Roman"/>
+        </w:rPr>
+        <w:t>Giường</w:t>
+      </w:r>
+      <w:proofErr w:type="spellEnd"/>
     </w:p>
     <w:p>
       <w:pPr>
@@ -555,29 +2729,125 @@
           <w:rFonts w:ascii="Times New Roman" w:eastAsia="Aptos" w:hAnsi="Times New Roman" w:cs="Times New Roman"/>
         </w:rPr>
       </w:pPr>
-      <w:r>
-        <w:rPr>
-          <w:rFonts w:ascii="Times New Roman" w:eastAsia="Aptos" w:hAnsi="Times New Roman" w:cs="Times New Roman"/>
-        </w:rPr>
-        <w:t>...</w:t>
-      </w:r>
+      <w:sdt>
+        <w:sdtPr>
+          <w:rPr>
+            <w:rFonts w:ascii="Times New Roman" w:eastAsia="Aptos" w:hAnsi="Times New Roman" w:cs="Times New Roman"/>
+          </w:rPr>
+          <w:id w:val="-901434936"/>
+          <w14:checkbox>
+            <w14:checked w14:val="0"/>
+            <w14:checkedState w14:val="2612" w14:font="MS Gothic"/>
+            <w14:uncheckedState w14:val="2610" w14:font="MS Gothic"/>
+          </w14:checkbox>
+        </w:sdtPr>
+        <w:sdtContent>
+          <w:r>
+            <w:rPr>
+              <w:rFonts w:ascii="MS Gothic" w:eastAsia="MS Gothic" w:hAnsi="MS Gothic" w:cs="Times New Roman" w:hint="eastAsia"/>
+            </w:rPr>
+            <w:t>☐</w:t>
+          </w:r>
+        </w:sdtContent>
+      </w:sdt>
+      <w:r>
+        <w:rPr>
+          <w:rFonts w:ascii="Times New Roman" w:eastAsia="Aptos" w:hAnsi="Times New Roman" w:cs="Times New Roman"/>
+        </w:rPr>
+        <w:t xml:space="preserve">${FACILITY_BANHOC} </w:t>
+      </w:r>
+      <w:proofErr w:type="spellStart"/>
+      <w:r>
+        <w:rPr>
+          <w:rFonts w:ascii="Times New Roman" w:eastAsia="Aptos" w:hAnsi="Times New Roman" w:cs="Times New Roman"/>
+        </w:rPr>
+        <w:t>Bàn</w:t>
+      </w:r>
+      <w:proofErr w:type="spellEnd"/>
+      <w:r>
+        <w:rPr>
+          <w:rFonts w:ascii="Times New Roman" w:eastAsia="Aptos" w:hAnsi="Times New Roman" w:cs="Times New Roman"/>
+        </w:rPr>
+        <w:t xml:space="preserve"> </w:t>
+      </w:r>
+      <w:proofErr w:type="spellStart"/>
+      <w:r>
+        <w:rPr>
+          <w:rFonts w:ascii="Times New Roman" w:eastAsia="Aptos" w:hAnsi="Times New Roman" w:cs="Times New Roman"/>
+        </w:rPr>
+        <w:t>học</w:t>
+      </w:r>
+      <w:proofErr w:type="spellEnd"/>
     </w:p>
     <w:p>
       <w:pPr>
         <w:rPr>
           <w:rFonts w:ascii="Times New Roman" w:eastAsia="Aptos" w:hAnsi="Times New Roman" w:cs="Times New Roman"/>
-          <w:b/>
-          <w:bCs/>
-        </w:rPr>
-      </w:pPr>
-      <w:r>
-        <w:rPr>
-          <w:rFonts w:ascii="Times New Roman" w:eastAsia="Aptos" w:hAnsi="Times New Roman" w:cs="Times New Roman"/>
-          <w:b/>
-          <w:bCs/>
-        </w:rPr>
-        <w:t>CHỮ KÝ CÁC BÊN:</w:t>
-      </w:r>
+        </w:rPr>
+      </w:pPr>
+      <w:sdt>
+        <w:sdtPr>
+          <w:rPr>
+            <w:rFonts w:ascii="Times New Roman" w:eastAsia="Aptos" w:hAnsi="Times New Roman" w:cs="Times New Roman"/>
+          </w:rPr>
+          <w:id w:val="218646599"/>
+          <w14:checkbox>
+            <w14:checked w14:val="0"/>
+            <w14:checkedState w14:val="2612" w14:font="MS Gothic"/>
+            <w14:uncheckedState w14:val="2610" w14:font="MS Gothic"/>
+          </w14:checkbox>
+        </w:sdtPr>
+        <w:sdtContent>
+          <w:r>
+            <w:rPr>
+              <w:rFonts w:ascii="MS Gothic" w:eastAsia="MS Gothic" w:hAnsi="MS Gothic" w:cs="Times New Roman" w:hint="eastAsia"/>
+            </w:rPr>
+            <w:t>☐</w:t>
+          </w:r>
+        </w:sdtContent>
+      </w:sdt>
+      <w:r>
+        <w:rPr>
+          <w:rFonts w:ascii="Times New Roman" w:eastAsia="Aptos" w:hAnsi="Times New Roman" w:cs="Times New Roman"/>
+        </w:rPr>
+        <w:t xml:space="preserve">${FACILITY_BANLAMVIEC} </w:t>
+      </w:r>
+      <w:proofErr w:type="spellStart"/>
+      <w:r>
+        <w:rPr>
+          <w:rFonts w:ascii="Times New Roman" w:eastAsia="Aptos" w:hAnsi="Times New Roman" w:cs="Times New Roman"/>
+        </w:rPr>
+        <w:t>Bàn</w:t>
+      </w:r>
+      <w:proofErr w:type="spellEnd"/>
+      <w:r>
+        <w:rPr>
+          <w:rFonts w:ascii="Times New Roman" w:eastAsia="Aptos" w:hAnsi="Times New Roman" w:cs="Times New Roman"/>
+        </w:rPr>
+        <w:t xml:space="preserve"> </w:t>
+      </w:r>
+      <w:proofErr w:type="spellStart"/>
+      <w:r>
+        <w:rPr>
+          <w:rFonts w:ascii="Times New Roman" w:eastAsia="Aptos" w:hAnsi="Times New Roman" w:cs="Times New Roman"/>
+        </w:rPr>
+        <w:t>làm</w:t>
+      </w:r>
+      <w:proofErr w:type="spellEnd"/>
+      <w:r>
+        <w:rPr>
+          <w:rFonts w:ascii="Times New Roman" w:eastAsia="Aptos" w:hAnsi="Times New Roman" w:cs="Times New Roman"/>
+        </w:rPr>
+        <w:t xml:space="preserve"> </w:t>
+      </w:r>
+      <w:proofErr w:type="spellStart"/>
+      <w:r>
+        <w:rPr>
+          <w:rFonts w:ascii="Times New Roman" w:eastAsia="Aptos" w:hAnsi="Times New Roman" w:cs="Times New Roman"/>
+        </w:rPr>
+        <w:t>việc</w:t>
+      </w:r>
+      <w:proofErr w:type="spellEnd"/>
     </w:p>
     <w:p>
       <w:pPr>
@@ -587,76 +2857,465 @@
           <w:bCs/>
         </w:rPr>
       </w:pPr>
+      <w:r>
+        <w:rPr>
+          <w:rFonts w:ascii="Times New Roman" w:eastAsia="Aptos" w:hAnsi="Times New Roman" w:cs="Times New Roman"/>
+          <w:b/>
+          <w:bCs/>
+        </w:rPr>
+        <w:t xml:space="preserve">3. </w:t>
+      </w:r>
+      <w:proofErr w:type="spellStart"/>
+      <w:r>
+        <w:rPr>
+          <w:rFonts w:ascii="Times New Roman" w:eastAsia="Aptos" w:hAnsi="Times New Roman" w:cs="Times New Roman"/>
+          <w:b/>
+          <w:bCs/>
+        </w:rPr>
+        <w:t>Dịch</w:t>
+      </w:r>
+      <w:proofErr w:type="spellEnd"/>
+      <w:r>
+        <w:rPr>
+          <w:rFonts w:ascii="Times New Roman" w:eastAsia="Aptos" w:hAnsi="Times New Roman" w:cs="Times New Roman"/>
+          <w:b/>
+          <w:bCs/>
+        </w:rPr>
+        <w:t xml:space="preserve"> </w:t>
+      </w:r>
+      <w:proofErr w:type="spellStart"/>
+      <w:r>
+        <w:rPr>
+          <w:rFonts w:ascii="Times New Roman" w:eastAsia="Aptos" w:hAnsi="Times New Roman" w:cs="Times New Roman"/>
+          <w:b/>
+          <w:bCs/>
+        </w:rPr>
+        <w:t>vụ</w:t>
+      </w:r>
+      <w:proofErr w:type="spellEnd"/>
+      <w:r>
+        <w:rPr>
+          <w:rFonts w:ascii="Times New Roman" w:eastAsia="Aptos" w:hAnsi="Times New Roman" w:cs="Times New Roman"/>
+          <w:b/>
+          <w:bCs/>
+        </w:rPr>
+        <w:t>:</w:t>
+      </w:r>
     </w:p>
     <w:p>
       <w:pPr>
         <w:rPr>
           <w:rFonts w:ascii="Times New Roman" w:eastAsia="Aptos" w:hAnsi="Times New Roman" w:cs="Times New Roman"/>
-          <w:b/>
-          <w:bCs/>
-        </w:rPr>
-      </w:pPr>
-      <w:r>
-        <w:rPr>
-          <w:rFonts w:ascii="Times New Roman" w:eastAsia="Aptos" w:hAnsi="Times New Roman" w:cs="Times New Roman"/>
-          <w:b/>
-          <w:bCs/>
-        </w:rPr>
-        <w:t xml:space="preserve">BÊN A (CHỦ TRỌ)                   </w:t>
-      </w:r>
-      <w:r>
-        <w:rPr>
-          <w:rFonts w:ascii="Times New Roman" w:eastAsia="Aptos" w:hAnsi="Times New Roman" w:cs="Times New Roman"/>
-          <w:b/>
-          <w:bCs/>
-        </w:rPr>
-        <w:t xml:space="preserve">                                                      </w:t>
-      </w:r>
-      <w:r>
-        <w:rPr>
-          <w:rFonts w:ascii="Times New Roman" w:eastAsia="Aptos" w:hAnsi="Times New Roman" w:cs="Times New Roman"/>
-          <w:b/>
-          <w:bCs/>
-        </w:rPr>
-        <w:t>BÊN B (NGƯỜI THUÊ)</w:t>
+        </w:rPr>
+      </w:pPr>
+      <w:r>
+        <w:rPr>
+          <w:rFonts w:ascii="Times New Roman" w:eastAsia="Aptos" w:hAnsi="Times New Roman" w:cs="Times New Roman"/>
+        </w:rPr>
+        <w:t>${DICH_VU}</w:t>
       </w:r>
     </w:p>
     <w:p>
       <w:pPr>
         <w:rPr>
           <w:rFonts w:ascii="Times New Roman" w:eastAsia="Aptos" w:hAnsi="Times New Roman" w:cs="Times New Roman"/>
-        </w:rPr>
-      </w:pPr>
+          <w:b/>
+          <w:bCs/>
+        </w:rPr>
+      </w:pPr>
+      <w:r>
+        <w:rPr>
+          <w:rFonts w:ascii="Times New Roman" w:eastAsia="Aptos" w:hAnsi="Times New Roman" w:cs="Times New Roman"/>
+          <w:b/>
+          <w:bCs/>
+        </w:rPr>
+        <w:t xml:space="preserve">4. </w:t>
+      </w:r>
+      <w:proofErr w:type="spellStart"/>
+      <w:r>
+        <w:rPr>
+          <w:rFonts w:ascii="Times New Roman" w:eastAsia="Aptos" w:hAnsi="Times New Roman" w:cs="Times New Roman"/>
+          <w:b/>
+          <w:bCs/>
+        </w:rPr>
+        <w:t>Nội</w:t>
+      </w:r>
+      <w:proofErr w:type="spellEnd"/>
+      <w:r>
+        <w:rPr>
+          <w:rFonts w:ascii="Times New Roman" w:eastAsia="Aptos" w:hAnsi="Times New Roman" w:cs="Times New Roman"/>
+          <w:b/>
+          <w:bCs/>
+        </w:rPr>
+        <w:t xml:space="preserve"> </w:t>
+      </w:r>
+      <w:proofErr w:type="spellStart"/>
+      <w:r>
+        <w:rPr>
+          <w:rFonts w:ascii="Times New Roman" w:eastAsia="Aptos" w:hAnsi="Times New Roman" w:cs="Times New Roman"/>
+          <w:b/>
+          <w:bCs/>
+        </w:rPr>
+        <w:t>quy</w:t>
+      </w:r>
+      <w:proofErr w:type="spellEnd"/>
+      <w:r>
+        <w:rPr>
+          <w:rFonts w:ascii="Times New Roman" w:eastAsia="Aptos" w:hAnsi="Times New Roman" w:cs="Times New Roman"/>
+          <w:b/>
+          <w:bCs/>
+        </w:rPr>
+        <w:t xml:space="preserve"> </w:t>
+      </w:r>
+      <w:proofErr w:type="spellStart"/>
+      <w:r>
+        <w:rPr>
+          <w:rFonts w:ascii="Times New Roman" w:eastAsia="Aptos" w:hAnsi="Times New Roman" w:cs="Times New Roman"/>
+          <w:b/>
+          <w:bCs/>
+        </w:rPr>
+        <w:t>khu</w:t>
+      </w:r>
+      <w:proofErr w:type="spellEnd"/>
+      <w:r>
+        <w:rPr>
+          <w:rFonts w:ascii="Times New Roman" w:eastAsia="Aptos" w:hAnsi="Times New Roman" w:cs="Times New Roman"/>
+          <w:b/>
+          <w:bCs/>
+        </w:rPr>
+        <w:t xml:space="preserve"> </w:t>
+      </w:r>
+      <w:proofErr w:type="spellStart"/>
+      <w:r>
+        <w:rPr>
+          <w:rFonts w:ascii="Times New Roman" w:eastAsia="Aptos" w:hAnsi="Times New Roman" w:cs="Times New Roman"/>
+          <w:b/>
+          <w:bCs/>
+        </w:rPr>
+        <w:t>trọ</w:t>
+      </w:r>
+      <w:proofErr w:type="spellEnd"/>
+      <w:r>
+        <w:rPr>
+          <w:rFonts w:ascii="Times New Roman" w:eastAsia="Aptos" w:hAnsi="Times New Roman" w:cs="Times New Roman"/>
+          <w:b/>
+          <w:bCs/>
+        </w:rPr>
+        <w:t>:</w:t>
+      </w:r>
     </w:p>
     <w:p>
       <w:pPr>
         <w:rPr>
-          <w:rFonts w:ascii="Times New Roman" w:hAnsi="Times New Roman" w:cs="Times New Roman"/>
-        </w:rPr>
-      </w:pPr>
-      <w:r>
-        <w:rPr>
-          <w:rFonts w:ascii="Times New Roman" w:eastAsia="Aptos" w:hAnsi="Times New Roman" w:cs="Times New Roman"/>
-        </w:rPr>
-        <w:t xml:space="preserve">(Ký và ghi rõ họ tên)             </w:t>
-      </w:r>
-      <w:r>
-        <w:rPr>
-          <w:rFonts w:ascii="Times New Roman" w:eastAsia="Aptos" w:hAnsi="Times New Roman" w:cs="Times New Roman"/>
-        </w:rPr>
-        <w:t xml:space="preserve">                                                              </w:t>
-      </w:r>
-      <w:r>
-        <w:rPr>
-          <w:rFonts w:ascii="Times New Roman" w:eastAsia="Aptos" w:hAnsi="Times New Roman" w:cs="Times New Roman"/>
-        </w:rPr>
-        <w:t>(Ký và ghi rõ họ tên)</w:t>
+          <w:rFonts w:ascii="Times New Roman" w:eastAsia="Aptos" w:hAnsi="Times New Roman" w:cs="Times New Roman"/>
+        </w:rPr>
+      </w:pPr>
+      <w:r>
+        <w:rPr>
+          <w:rFonts w:ascii="Times New Roman" w:eastAsia="Aptos" w:hAnsi="Times New Roman" w:cs="Times New Roman"/>
+        </w:rPr>
+        <w:t>${NOI_QUY}</w:t>
       </w:r>
     </w:p>
     <w:p>
-      <w:bookmarkStart w:id="0" w:name="_GoBack"/>
-      <w:bookmarkEnd w:id="0"/>
+      <w:pPr>
+        <w:rPr>
+          <w:rFonts w:ascii="Times New Roman" w:eastAsia="Aptos" w:hAnsi="Times New Roman" w:cs="Times New Roman"/>
+        </w:rPr>
+      </w:pPr>
+      <w:r>
+        <w:rPr>
+          <w:rFonts w:ascii="Times New Roman" w:eastAsia="Aptos" w:hAnsi="Times New Roman" w:cs="Times New Roman"/>
+        </w:rPr>
+        <w:t>...</w:t>
+      </w:r>
     </w:p>
+    <w:p>
+      <w:pPr>
+        <w:rPr>
+          <w:rFonts w:ascii="Times New Roman" w:eastAsia="Aptos" w:hAnsi="Times New Roman" w:cs="Times New Roman"/>
+          <w:b/>
+          <w:bCs/>
+        </w:rPr>
+      </w:pPr>
+      <w:r>
+        <w:rPr>
+          <w:rFonts w:ascii="Times New Roman" w:eastAsia="Aptos" w:hAnsi="Times New Roman" w:cs="Times New Roman"/>
+          <w:b/>
+          <w:bCs/>
+        </w:rPr>
+        <w:t>CHỮ KÝ CÁC BÊN:</w:t>
+      </w:r>
+    </w:p>
+    <w:p>
+      <w:pPr>
+        <w:rPr>
+          <w:rFonts w:ascii="Times New Roman" w:eastAsia="Aptos" w:hAnsi="Times New Roman" w:cs="Times New Roman"/>
+          <w:b/>
+          <w:bCs/>
+        </w:rPr>
+      </w:pPr>
+    </w:p>
+    <w:p>
+      <w:pPr>
+        <w:rPr>
+          <w:rFonts w:ascii="Times New Roman" w:eastAsia="Aptos" w:hAnsi="Times New Roman" w:cs="Times New Roman"/>
+          <w:b/>
+          <w:bCs/>
+        </w:rPr>
+      </w:pPr>
+      <w:r>
+        <w:rPr>
+          <w:rFonts w:ascii="Times New Roman" w:eastAsia="Aptos" w:hAnsi="Times New Roman" w:cs="Times New Roman"/>
+          <w:b/>
+          <w:bCs/>
+        </w:rPr>
+        <w:t xml:space="preserve">BÊN A (CHỦ </w:t>
+      </w:r>
+      <w:proofErr w:type="gramStart"/>
+      <w:r>
+        <w:rPr>
+          <w:rFonts w:ascii="Times New Roman" w:eastAsia="Aptos" w:hAnsi="Times New Roman" w:cs="Times New Roman"/>
+          <w:b/>
+          <w:bCs/>
+        </w:rPr>
+        <w:t xml:space="preserve">TRỌ)   </w:t>
+      </w:r>
+      <w:proofErr w:type="gramEnd"/>
+      <w:r>
+        <w:rPr>
+          <w:rFonts w:ascii="Times New Roman" w:eastAsia="Aptos" w:hAnsi="Times New Roman" w:cs="Times New Roman"/>
+          <w:b/>
+          <w:bCs/>
+        </w:rPr>
+        <w:t xml:space="preserve">                </w:t>
+      </w:r>
+      <w:r>
+        <w:rPr>
+          <w:rFonts w:ascii="Times New Roman" w:eastAsia="Aptos" w:hAnsi="Times New Roman" w:cs="Times New Roman"/>
+          <w:b/>
+          <w:bCs/>
+        </w:rPr>
+        <w:t xml:space="preserve">                                                      </w:t>
+      </w:r>
+      <w:r>
+        <w:rPr>
+          <w:rFonts w:ascii="Times New Roman" w:eastAsia="Aptos" w:hAnsi="Times New Roman" w:cs="Times New Roman"/>
+          <w:b/>
+          <w:bCs/>
+        </w:rPr>
+        <w:t>BÊN B (NGƯỜI THUÊ)</w:t>
+      </w:r>
+    </w:p>
+    <w:p>
+      <w:pPr>
+        <w:rPr>
+          <w:rFonts w:ascii="Times New Roman" w:eastAsia="Aptos" w:hAnsi="Times New Roman" w:cs="Times New Roman"/>
+        </w:rPr>
+      </w:pPr>
+    </w:p>
+    <w:p>
+      <w:pPr>
+        <w:rPr>
+          <w:rFonts w:ascii="Times New Roman" w:hAnsi="Times New Roman" w:cs="Times New Roman"/>
+        </w:rPr>
+      </w:pPr>
+      <w:r>
+        <w:rPr>
+          <w:rFonts w:ascii="Times New Roman" w:eastAsia="Aptos" w:hAnsi="Times New Roman" w:cs="Times New Roman"/>
+        </w:rPr>
+        <w:t>(</w:t>
+      </w:r>
+      <w:proofErr w:type="spellStart"/>
+      <w:r>
+        <w:rPr>
+          <w:rFonts w:ascii="Times New Roman" w:eastAsia="Aptos" w:hAnsi="Times New Roman" w:cs="Times New Roman"/>
+        </w:rPr>
+        <w:t>Ký</w:t>
+      </w:r>
+      <w:proofErr w:type="spellEnd"/>
+      <w:r>
+        <w:rPr>
+          <w:rFonts w:ascii="Times New Roman" w:eastAsia="Aptos" w:hAnsi="Times New Roman" w:cs="Times New Roman"/>
+        </w:rPr>
+        <w:t xml:space="preserve"> </w:t>
+      </w:r>
+      <w:proofErr w:type="spellStart"/>
+      <w:r>
+        <w:rPr>
+          <w:rFonts w:ascii="Times New Roman" w:eastAsia="Aptos" w:hAnsi="Times New Roman" w:cs="Times New Roman"/>
+        </w:rPr>
+        <w:t>và</w:t>
+      </w:r>
+      <w:proofErr w:type="spellEnd"/>
+      <w:r>
+        <w:rPr>
+          <w:rFonts w:ascii="Times New Roman" w:eastAsia="Aptos" w:hAnsi="Times New Roman" w:cs="Times New Roman"/>
+        </w:rPr>
+        <w:t xml:space="preserve"> </w:t>
+      </w:r>
+      <w:proofErr w:type="spellStart"/>
+      <w:r>
+        <w:rPr>
+          <w:rFonts w:ascii="Times New Roman" w:eastAsia="Aptos" w:hAnsi="Times New Roman" w:cs="Times New Roman"/>
+        </w:rPr>
+        <w:t>ghi</w:t>
+      </w:r>
+      <w:proofErr w:type="spellEnd"/>
+      <w:r>
+        <w:rPr>
+          <w:rFonts w:ascii="Times New Roman" w:eastAsia="Aptos" w:hAnsi="Times New Roman" w:cs="Times New Roman"/>
+        </w:rPr>
+        <w:t xml:space="preserve"> </w:t>
+      </w:r>
+      <w:proofErr w:type="spellStart"/>
+      <w:r>
+        <w:rPr>
+          <w:rFonts w:ascii="Times New Roman" w:eastAsia="Aptos" w:hAnsi="Times New Roman" w:cs="Times New Roman"/>
+        </w:rPr>
+        <w:t>rõ</w:t>
+      </w:r>
+      <w:proofErr w:type="spellEnd"/>
+      <w:r>
+        <w:rPr>
+          <w:rFonts w:ascii="Times New Roman" w:eastAsia="Aptos" w:hAnsi="Times New Roman" w:cs="Times New Roman"/>
+        </w:rPr>
+        <w:t xml:space="preserve"> </w:t>
+      </w:r>
+      <w:proofErr w:type="spellStart"/>
+      <w:r>
+        <w:rPr>
+          <w:rFonts w:ascii="Times New Roman" w:eastAsia="Aptos" w:hAnsi="Times New Roman" w:cs="Times New Roman"/>
+        </w:rPr>
+        <w:t>họ</w:t>
+      </w:r>
+      <w:proofErr w:type="spellEnd"/>
+      <w:r>
+        <w:rPr>
+          <w:rFonts w:ascii="Times New Roman" w:eastAsia="Aptos" w:hAnsi="Times New Roman" w:cs="Times New Roman"/>
+        </w:rPr>
+        <w:t xml:space="preserve"> </w:t>
+      </w:r>
+      <w:proofErr w:type="spellStart"/>
+      <w:proofErr w:type="gramStart"/>
+      <w:r>
+        <w:rPr>
+          <w:rFonts w:ascii="Times New Roman" w:eastAsia="Aptos" w:hAnsi="Times New Roman" w:cs="Times New Roman"/>
+        </w:rPr>
+        <w:t>tên</w:t>
+      </w:r>
+      <w:proofErr w:type="spellEnd"/>
+      <w:r>
+        <w:rPr>
+          <w:rFonts w:ascii="Times New Roman" w:eastAsia="Aptos" w:hAnsi="Times New Roman" w:cs="Times New Roman"/>
+        </w:rPr>
+        <w:t xml:space="preserve">)   </w:t>
+      </w:r>
+      <w:proofErr w:type="gramEnd"/>
+      <w:r>
+        <w:rPr>
+          <w:rFonts w:ascii="Times New Roman" w:eastAsia="Aptos" w:hAnsi="Times New Roman" w:cs="Times New Roman"/>
+        </w:rPr>
+        <w:t xml:space="preserve">          </w:t>
+      </w:r>
+      <w:r>
+        <w:rPr>
+          <w:rFonts w:ascii="Times New Roman" w:eastAsia="Aptos" w:hAnsi="Times New Roman" w:cs="Times New Roman"/>
+        </w:rPr>
+        <w:t xml:space="preserve">                                                              </w:t>
+      </w:r>
+      <w:r>
+        <w:rPr>
+          <w:rFonts w:ascii="Times New Roman" w:eastAsia="Aptos" w:hAnsi="Times New Roman" w:cs="Times New Roman"/>
+        </w:rPr>
+        <w:t>(</w:t>
+      </w:r>
+      <w:proofErr w:type="spellStart"/>
+      <w:r>
+        <w:rPr>
+          <w:rFonts w:ascii="Times New Roman" w:eastAsia="Aptos" w:hAnsi="Times New Roman" w:cs="Times New Roman"/>
+        </w:rPr>
+        <w:t>Ký</w:t>
+      </w:r>
+      <w:proofErr w:type="spellEnd"/>
+      <w:r>
+        <w:rPr>
+          <w:rFonts w:ascii="Times New Roman" w:eastAsia="Aptos" w:hAnsi="Times New Roman" w:cs="Times New Roman"/>
+        </w:rPr>
+        <w:t xml:space="preserve"> </w:t>
+      </w:r>
+      <w:proofErr w:type="spellStart"/>
+      <w:r>
+        <w:rPr>
+          <w:rFonts w:ascii="Times New Roman" w:eastAsia="Aptos" w:hAnsi="Times New Roman" w:cs="Times New Roman"/>
+        </w:rPr>
+        <w:t>và</w:t>
+      </w:r>
+      <w:proofErr w:type="spellEnd"/>
+      <w:r>
+        <w:rPr>
+          <w:rFonts w:ascii="Times New Roman" w:eastAsia="Aptos" w:hAnsi="Times New Roman" w:cs="Times New Roman"/>
+        </w:rPr>
+        <w:t xml:space="preserve"> </w:t>
+      </w:r>
+      <w:proofErr w:type="spellStart"/>
+      <w:r>
+        <w:rPr>
+          <w:rFonts w:ascii="Times New Roman" w:eastAsia="Aptos" w:hAnsi="Times New Roman" w:cs="Times New Roman"/>
+        </w:rPr>
+        <w:t>ghi</w:t>
+      </w:r>
+      <w:proofErr w:type="spellEnd"/>
+      <w:r>
+        <w:rPr>
+          <w:rFonts w:ascii="Times New Roman" w:eastAsia="Aptos" w:hAnsi="Times New Roman" w:cs="Times New Roman"/>
+        </w:rPr>
+        <w:t xml:space="preserve"> </w:t>
+      </w:r>
+      <w:proofErr w:type="spellStart"/>
+      <w:r>
+        <w:rPr>
+          <w:rFonts w:ascii="Times New Roman" w:eastAsia="Aptos" w:hAnsi="Times New Roman" w:cs="Times New Roman"/>
+        </w:rPr>
+        <w:t>rõ</w:t>
+      </w:r>
+      <w:proofErr w:type="spellEnd"/>
+      <w:r>
+        <w:rPr>
+          <w:rFonts w:ascii="Times New Roman" w:eastAsia="Aptos" w:hAnsi="Times New Roman" w:cs="Times New Roman"/>
+        </w:rPr>
+        <w:t xml:space="preserve"> </w:t>
+      </w:r>
+      <w:proofErr w:type="spellStart"/>
+      <w:r>
+        <w:rPr>
+          <w:rFonts w:ascii="Times New Roman" w:eastAsia="Aptos" w:hAnsi="Times New Roman" w:cs="Times New Roman"/>
+        </w:rPr>
+        <w:t>họ</w:t>
+      </w:r>
+      <w:proofErr w:type="spellEnd"/>
+      <w:r>
+        <w:rPr>
+          <w:rFonts w:ascii="Times New Roman" w:eastAsia="Aptos" w:hAnsi="Times New Roman" w:cs="Times New Roman"/>
+        </w:rPr>
+        <w:t xml:space="preserve"> </w:t>
+      </w:r>
+      <w:proofErr w:type="spellStart"/>
+      <w:r>
+        <w:rPr>
+          <w:rFonts w:ascii="Times New Roman" w:eastAsia="Aptos" w:hAnsi="Times New Roman" w:cs="Times New Roman"/>
+        </w:rPr>
+        <w:t>tên</w:t>
+      </w:r>
+      <w:proofErr w:type="spellEnd"/>
+      <w:r>
+        <w:rPr>
+          <w:rFonts w:ascii="Times New Roman" w:eastAsia="Aptos" w:hAnsi="Times New Roman" w:cs="Times New Roman"/>
+        </w:rPr>
+        <w:t>)</w:t>
+      </w:r>
+    </w:p>
+    <w:p/>
     <w:sectPr>
       <w:pgSz w:w="12240" w:h="15840"/>
       <w:pgMar w:top="1440" w:right="1440" w:bottom="1440" w:left="1440" w:header="720" w:footer="720" w:gutter="0"/>
@@ -668,7 +3327,7 @@
 </file>
 
 <file path=word/numbering.xml><?xml version="1.0" encoding="utf-8"?>
-<w:numbering xmlns:wpc="http://schemas.microsoft.com/office/word/2010/wordprocessingCanvas" xmlns:cx="http://schemas.microsoft.com/office/drawing/2014/chartex" xmlns:mc="http://schemas.openxmlformats.org/markup-compatibility/2006" xmlns:o="urn:schemas-microsoft-com:office:office" xmlns:r="http://schemas.openxmlformats.org/officeDocument/2006/relationships" xmlns:m="http://schemas.openxmlformats.org/officeDocument/2006/math" xmlns:v="urn:schemas-microsoft-com:vml" xmlns:wp14="http://schemas.microsoft.com/office/word/2010/wordprocessingDrawing" xmlns:wp="http://schemas.openxmlformats.org/drawingml/2006/wordprocessingDrawing" xmlns:w10="urn:schemas-microsoft-com:office:word" xmlns:w="http://schemas.openxmlformats.org/wordprocessingml/2006/main" xmlns:w14="http://schemas.microsoft.com/office/word/2010/wordml" xmlns:w15="http://schemas.microsoft.com/office/word/2012/wordml" xmlns:w16se="http://schemas.microsoft.com/office/word/2015/wordml/symex" xmlns:wpg="http://schemas.microsoft.com/office/word/2010/wordprocessingGroup" xmlns:wpi="http://schemas.microsoft.com/office/word/2010/wordprocessingInk" xmlns:wne="http://schemas.microsoft.com/office/word/2006/wordml" xmlns:wps="http://schemas.microsoft.com/office/word/2010/wordprocessingShape" mc:Ignorable="w14 w15 w16se wp14">
+<w:numbering xmlns:wpc="http://schemas.microsoft.com/office/word/2010/wordprocessingCanvas" xmlns:cx="http://schemas.microsoft.com/office/drawing/2014/chartex" xmlns:cx1="http://schemas.microsoft.com/office/drawing/2015/9/8/chartex" xmlns:cx2="http://schemas.microsoft.com/office/drawing/2015/10/21/chartex" xmlns:cx3="http://schemas.microsoft.com/office/drawing/2016/5/9/chartex" xmlns:cx4="http://schemas.microsoft.com/office/drawing/2016/5/10/chartex" xmlns:cx5="http://schemas.microsoft.com/office/drawing/2016/5/11/chartex" xmlns:cx6="http://schemas.microsoft.com/office/drawing/2016/5/12/chartex" xmlns:cx7="http://schemas.microsoft.com/office/drawing/2016/5/13/chartex" xmlns:cx8="http://schemas.microsoft.com/office/drawing/2016/5/14/chartex" xmlns:mc="http://schemas.openxmlformats.org/markup-compatibility/2006" xmlns:aink="http://schemas.microsoft.com/office/drawing/2016/ink" xmlns:am3d="http://schemas.microsoft.com/office/drawing/2017/model3d" xmlns:o="urn:schemas-microsoft-com:office:office" xmlns:oel="http://schemas.microsoft.com/office/2019/extlst" xmlns:r="http://schemas.openxmlformats.org/officeDocument/2006/relationships" xmlns:m="http://schemas.openxmlformats.org/officeDocument/2006/math" xmlns:v="urn:schemas-microsoft-com:vml" xmlns:wp14="http://schemas.microsoft.com/office/word/2010/wordprocessingDrawing" xmlns:wp="http://schemas.openxmlformats.org/drawingml/2006/wordprocessingDrawing" xmlns:w10="urn:schemas-microsoft-com:office:word" xmlns:w="http://schemas.openxmlformats.org/wordprocessingml/2006/main" xmlns:w14="http://schemas.microsoft.com/office/word/2010/wordml" xmlns:w15="http://schemas.microsoft.com/office/word/2012/wordml" xmlns:w16cex="http://schemas.microsoft.com/office/word/2018/wordml/cex" xmlns:w16cid="http://schemas.microsoft.com/office/word/2016/wordml/cid" xmlns:w16="http://schemas.microsoft.com/office/word/2018/wordml" xmlns:w16sdtdh="http://schemas.microsoft.com/office/word/2020/wordml/sdtdatahash" xmlns:w16se="http://schemas.microsoft.com/office/word/2015/wordml/symex" xmlns:wpg="http://schemas.microsoft.com/office/word/2010/wordprocessingGroup" xmlns:wpi="http://schemas.microsoft.com/office/word/2010/wordprocessingInk" xmlns:wne="http://schemas.microsoft.com/office/word/2006/wordml" xmlns:wps="http://schemas.microsoft.com/office/word/2010/wordprocessingShape" mc:Ignorable="w14 w15 w16se w16cid w16 w16cex w16sdtdh wp14">
   <w:abstractNum w:abstractNumId="0" w15:restartNumberingAfterBreak="0">
     <w:nsid w:val="025AF945"/>
     <w:multiLevelType w:val="hybridMultilevel"/>
@@ -1008,26 +3667,26 @@
       </w:rPr>
     </w:lvl>
   </w:abstractNum>
-  <w:num w:numId="1">
+  <w:num w:numId="1" w16cid:durableId="993722804">
     <w:abstractNumId w:val="2"/>
   </w:num>
-  <w:num w:numId="2">
+  <w:num w:numId="2" w16cid:durableId="2108697214">
     <w:abstractNumId w:val="0"/>
   </w:num>
-  <w:num w:numId="3">
+  <w:num w:numId="3" w16cid:durableId="1199665929">
     <w:abstractNumId w:val="0"/>
   </w:num>
-  <w:num w:numId="4">
+  <w:num w:numId="4" w16cid:durableId="1746419799">
     <w:abstractNumId w:val="2"/>
   </w:num>
-  <w:num w:numId="5">
+  <w:num w:numId="5" w16cid:durableId="1299528804">
     <w:abstractNumId w:val="1"/>
   </w:num>
 </w:numbering>
 </file>
 
 <file path=word/styles.xml><?xml version="1.0" encoding="utf-8"?>
-<w:styles xmlns:mc="http://schemas.openxmlformats.org/markup-compatibility/2006" xmlns:r="http://schemas.openxmlformats.org/officeDocument/2006/relationships" xmlns:w="http://schemas.openxmlformats.org/wordprocessingml/2006/main" xmlns:w14="http://schemas.microsoft.com/office/word/2010/wordml" xmlns:w15="http://schemas.microsoft.com/office/word/2012/wordml" xmlns:w16se="http://schemas.microsoft.com/office/word/2015/wordml/symex" mc:Ignorable="w14 w15 w16se">
+<w:styles xmlns:mc="http://schemas.openxmlformats.org/markup-compatibility/2006" xmlns:r="http://schemas.openxmlformats.org/officeDocument/2006/relationships" xmlns:w="http://schemas.openxmlformats.org/wordprocessingml/2006/main" xmlns:w14="http://schemas.microsoft.com/office/word/2010/wordml" xmlns:w15="http://schemas.microsoft.com/office/word/2012/wordml" xmlns:w16cex="http://schemas.microsoft.com/office/word/2018/wordml/cex" xmlns:w16cid="http://schemas.microsoft.com/office/word/2016/wordml/cid" xmlns:w16="http://schemas.microsoft.com/office/word/2018/wordml" xmlns:w16sdtdh="http://schemas.microsoft.com/office/word/2020/wordml/sdtdatahash" xmlns:w16se="http://schemas.microsoft.com/office/word/2015/wordml/symex" mc:Ignorable="w14 w15 w16se w16cid w16 w16cex w16sdtdh">
   <w:docDefaults>
     <w:rPrDefault>
       <w:rPr>
@@ -1043,7 +3702,7 @@
       </w:pPr>
     </w:pPrDefault>
   </w:docDefaults>
-  <w:latentStyles w:defLockedState="0" w:defUIPriority="99" w:defSemiHidden="0" w:defUnhideWhenUsed="0" w:defQFormat="0" w:count="371">
+  <w:latentStyles w:defLockedState="0" w:defUIPriority="99" w:defSemiHidden="0" w:defUnhideWhenUsed="0" w:defQFormat="0" w:count="376">
     <w:lsdException w:name="Normal" w:uiPriority="0" w:qFormat="1"/>
     <w:lsdException w:name="heading 1" w:uiPriority="9" w:qFormat="1"/>
     <w:lsdException w:name="heading 2" w:semiHidden="1" w:uiPriority="9" w:unhideWhenUsed="1" w:qFormat="1"/>
@@ -1415,16 +4074,21 @@
     <w:lsdException w:name="List Table 5 Dark Accent 6" w:uiPriority="50"/>
     <w:lsdException w:name="List Table 6 Colorful Accent 6" w:uiPriority="51"/>
     <w:lsdException w:name="List Table 7 Colorful Accent 6" w:uiPriority="52"/>
+    <w:lsdException w:name="Mention" w:semiHidden="1" w:unhideWhenUsed="1"/>
+    <w:lsdException w:name="Smart Hyperlink" w:semiHidden="1" w:unhideWhenUsed="1"/>
+    <w:lsdException w:name="Hashtag" w:semiHidden="1" w:unhideWhenUsed="1"/>
+    <w:lsdException w:name="Unresolved Mention" w:semiHidden="1" w:unhideWhenUsed="1"/>
+    <w:lsdException w:name="Smart Link" w:semiHidden="1" w:unhideWhenUsed="1"/>
   </w:latentStyles>
-  <w:style w:type="paragraph" w:default="1" w:styleId="Normal">
+  <w:style w:type="paragraph" w:default="1" w:styleId="Binhthng">
     <w:name w:val="Normal"/>
     <w:qFormat/>
   </w:style>
-  <w:style w:type="paragraph" w:styleId="Heading1">
+  <w:style w:type="paragraph" w:styleId="u1">
     <w:name w:val="heading 1"/>
-    <w:basedOn w:val="Normal"/>
-    <w:next w:val="Normal"/>
-    <w:link w:val="Heading1Char"/>
+    <w:basedOn w:val="Binhthng"/>
+    <w:next w:val="Binhthng"/>
+    <w:link w:val="u1Char"/>
     <w:uiPriority w:val="9"/>
     <w:qFormat/>
     <w:pPr>
@@ -1440,11 +4104,11 @@
       <w:szCs w:val="40"/>
     </w:rPr>
   </w:style>
-  <w:style w:type="paragraph" w:styleId="Heading2">
+  <w:style w:type="paragraph" w:styleId="u2">
     <w:name w:val="heading 2"/>
-    <w:basedOn w:val="Normal"/>
-    <w:next w:val="Normal"/>
-    <w:link w:val="Heading2Char"/>
+    <w:basedOn w:val="Binhthng"/>
+    <w:next w:val="Binhthng"/>
+    <w:link w:val="u2Char"/>
     <w:uiPriority w:val="9"/>
     <w:unhideWhenUsed/>
     <w:qFormat/>
@@ -1461,11 +4125,11 @@
       <w:szCs w:val="32"/>
     </w:rPr>
   </w:style>
-  <w:style w:type="paragraph" w:styleId="Heading3">
+  <w:style w:type="paragraph" w:styleId="u3">
     <w:name w:val="heading 3"/>
-    <w:basedOn w:val="Normal"/>
-    <w:next w:val="Normal"/>
-    <w:link w:val="Heading3Char"/>
+    <w:basedOn w:val="Binhthng"/>
+    <w:next w:val="Binhthng"/>
+    <w:link w:val="u3Char"/>
     <w:uiPriority w:val="9"/>
     <w:unhideWhenUsed/>
     <w:qFormat/>
@@ -1482,11 +4146,11 @@
       <w:szCs w:val="28"/>
     </w:rPr>
   </w:style>
-  <w:style w:type="paragraph" w:styleId="Heading4">
+  <w:style w:type="paragraph" w:styleId="u4">
     <w:name w:val="heading 4"/>
-    <w:basedOn w:val="Normal"/>
-    <w:next w:val="Normal"/>
-    <w:link w:val="Heading4Char"/>
+    <w:basedOn w:val="Binhthng"/>
+    <w:next w:val="Binhthng"/>
+    <w:link w:val="u4Char"/>
     <w:uiPriority w:val="9"/>
     <w:unhideWhenUsed/>
     <w:qFormat/>
@@ -1503,11 +4167,11 @@
       <w:color w:val="0F4761" w:themeColor="accent1" w:themeShade="BF"/>
     </w:rPr>
   </w:style>
-  <w:style w:type="paragraph" w:styleId="Heading5">
+  <w:style w:type="paragraph" w:styleId="u5">
     <w:name w:val="heading 5"/>
-    <w:basedOn w:val="Normal"/>
-    <w:next w:val="Normal"/>
-    <w:link w:val="Heading5Char"/>
+    <w:basedOn w:val="Binhthng"/>
+    <w:next w:val="Binhthng"/>
+    <w:link w:val="u5Char"/>
     <w:uiPriority w:val="9"/>
     <w:unhideWhenUsed/>
     <w:qFormat/>
@@ -1522,11 +4186,11 @@
       <w:color w:val="0F4761" w:themeColor="accent1" w:themeShade="BF"/>
     </w:rPr>
   </w:style>
-  <w:style w:type="paragraph" w:styleId="Heading6">
+  <w:style w:type="paragraph" w:styleId="u6">
     <w:name w:val="heading 6"/>
-    <w:basedOn w:val="Normal"/>
-    <w:next w:val="Normal"/>
-    <w:link w:val="Heading6Char"/>
+    <w:basedOn w:val="Binhthng"/>
+    <w:next w:val="Binhthng"/>
+    <w:link w:val="u6Char"/>
     <w:uiPriority w:val="9"/>
     <w:unhideWhenUsed/>
     <w:qFormat/>
@@ -1543,11 +4207,11 @@
       <w:color w:val="595959" w:themeColor="text1" w:themeTint="A6"/>
     </w:rPr>
   </w:style>
-  <w:style w:type="paragraph" w:styleId="Heading7">
+  <w:style w:type="paragraph" w:styleId="u7">
     <w:name w:val="heading 7"/>
-    <w:basedOn w:val="Normal"/>
-    <w:next w:val="Normal"/>
-    <w:link w:val="Heading7Char"/>
+    <w:basedOn w:val="Binhthng"/>
+    <w:next w:val="Binhthng"/>
+    <w:link w:val="u7Char"/>
     <w:uiPriority w:val="9"/>
     <w:unhideWhenUsed/>
     <w:qFormat/>
@@ -1562,11 +4226,11 @@
       <w:color w:val="595959" w:themeColor="text1" w:themeTint="A6"/>
     </w:rPr>
   </w:style>
-  <w:style w:type="paragraph" w:styleId="Heading8">
+  <w:style w:type="paragraph" w:styleId="u8">
     <w:name w:val="heading 8"/>
-    <w:basedOn w:val="Normal"/>
-    <w:next w:val="Normal"/>
-    <w:link w:val="Heading8Char"/>
+    <w:basedOn w:val="Binhthng"/>
+    <w:next w:val="Binhthng"/>
+    <w:link w:val="u8Char"/>
     <w:uiPriority w:val="9"/>
     <w:unhideWhenUsed/>
     <w:qFormat/>
@@ -1583,11 +4247,11 @@
       <w:color w:val="272727" w:themeColor="text1" w:themeTint="D8"/>
     </w:rPr>
   </w:style>
-  <w:style w:type="paragraph" w:styleId="Heading9">
+  <w:style w:type="paragraph" w:styleId="u9">
     <w:name w:val="heading 9"/>
-    <w:basedOn w:val="Normal"/>
-    <w:next w:val="Normal"/>
-    <w:link w:val="Heading9Char"/>
+    <w:basedOn w:val="Binhthng"/>
+    <w:next w:val="Binhthng"/>
+    <w:link w:val="u9Char"/>
     <w:uiPriority w:val="9"/>
     <w:unhideWhenUsed/>
     <w:qFormat/>
@@ -1602,13 +4266,13 @@
       <w:color w:val="272727" w:themeColor="text1" w:themeTint="D8"/>
     </w:rPr>
   </w:style>
-  <w:style w:type="character" w:default="1" w:styleId="DefaultParagraphFont">
+  <w:style w:type="character" w:default="1" w:styleId="Phngmcinhcuaoanvn">
     <w:name w:val="Default Paragraph Font"/>
     <w:uiPriority w:val="1"/>
     <w:semiHidden/>
     <w:unhideWhenUsed/>
   </w:style>
-  <w:style w:type="table" w:default="1" w:styleId="TableNormal">
+  <w:style w:type="table" w:default="1" w:styleId="BangThngthng">
     <w:name w:val="Normal Table"/>
     <w:uiPriority w:val="99"/>
     <w:semiHidden/>
@@ -1623,16 +4287,16 @@
       </w:tblCellMar>
     </w:tblPr>
   </w:style>
-  <w:style w:type="numbering" w:default="1" w:styleId="NoList">
+  <w:style w:type="numbering" w:default="1" w:styleId="Khngco">
     <w:name w:val="No List"/>
     <w:uiPriority w:val="99"/>
     <w:semiHidden/>
     <w:unhideWhenUsed/>
   </w:style>
-  <w:style w:type="character" w:customStyle="1" w:styleId="Heading1Char">
-    <w:name w:val="Heading 1 Char"/>
-    <w:basedOn w:val="DefaultParagraphFont"/>
-    <w:link w:val="Heading1"/>
+  <w:style w:type="character" w:customStyle="1" w:styleId="u1Char">
+    <w:name w:val="Đầu đề 1 Char"/>
+    <w:basedOn w:val="Phngmcinhcuaoanvn"/>
+    <w:link w:val="u1"/>
     <w:uiPriority w:val="9"/>
     <w:rPr>
       <w:rFonts w:asciiTheme="majorHAnsi" w:eastAsiaTheme="majorEastAsia" w:hAnsiTheme="majorHAnsi" w:cstheme="majorBidi"/>
@@ -1641,10 +4305,10 @@
       <w:szCs w:val="40"/>
     </w:rPr>
   </w:style>
-  <w:style w:type="character" w:customStyle="1" w:styleId="Heading2Char">
-    <w:name w:val="Heading 2 Char"/>
-    <w:basedOn w:val="DefaultParagraphFont"/>
-    <w:link w:val="Heading2"/>
+  <w:style w:type="character" w:customStyle="1" w:styleId="u2Char">
+    <w:name w:val="Đầu đề 2 Char"/>
+    <w:basedOn w:val="Phngmcinhcuaoanvn"/>
+    <w:link w:val="u2"/>
     <w:uiPriority w:val="9"/>
     <w:rPr>
       <w:rFonts w:asciiTheme="majorHAnsi" w:eastAsiaTheme="majorEastAsia" w:hAnsiTheme="majorHAnsi" w:cstheme="majorBidi"/>
@@ -1653,10 +4317,10 @@
       <w:szCs w:val="32"/>
     </w:rPr>
   </w:style>
-  <w:style w:type="character" w:customStyle="1" w:styleId="Heading3Char">
-    <w:name w:val="Heading 3 Char"/>
-    <w:basedOn w:val="DefaultParagraphFont"/>
-    <w:link w:val="Heading3"/>
+  <w:style w:type="character" w:customStyle="1" w:styleId="u3Char">
+    <w:name w:val="Đầu đề 3 Char"/>
+    <w:basedOn w:val="Phngmcinhcuaoanvn"/>
+    <w:link w:val="u3"/>
     <w:uiPriority w:val="9"/>
     <w:rPr>
       <w:rFonts w:eastAsiaTheme="majorEastAsia" w:cstheme="majorBidi"/>
@@ -1665,10 +4329,10 @@
       <w:szCs w:val="28"/>
     </w:rPr>
   </w:style>
-  <w:style w:type="character" w:customStyle="1" w:styleId="Heading4Char">
-    <w:name w:val="Heading 4 Char"/>
-    <w:basedOn w:val="DefaultParagraphFont"/>
-    <w:link w:val="Heading4"/>
+  <w:style w:type="character" w:customStyle="1" w:styleId="u4Char">
+    <w:name w:val="Đầu đề 4 Char"/>
+    <w:basedOn w:val="Phngmcinhcuaoanvn"/>
+    <w:link w:val="u4"/>
     <w:uiPriority w:val="9"/>
     <w:rPr>
       <w:rFonts w:eastAsiaTheme="majorEastAsia" w:cstheme="majorBidi"/>
@@ -1677,20 +4341,20 @@
       <w:color w:val="0F4761" w:themeColor="accent1" w:themeShade="BF"/>
     </w:rPr>
   </w:style>
-  <w:style w:type="character" w:customStyle="1" w:styleId="Heading5Char">
-    <w:name w:val="Heading 5 Char"/>
-    <w:basedOn w:val="DefaultParagraphFont"/>
-    <w:link w:val="Heading5"/>
+  <w:style w:type="character" w:customStyle="1" w:styleId="u5Char">
+    <w:name w:val="Đầu đề 5 Char"/>
+    <w:basedOn w:val="Phngmcinhcuaoanvn"/>
+    <w:link w:val="u5"/>
     <w:uiPriority w:val="9"/>
     <w:rPr>
       <w:rFonts w:eastAsiaTheme="majorEastAsia" w:cstheme="majorBidi"/>
       <w:color w:val="0F4761" w:themeColor="accent1" w:themeShade="BF"/>
     </w:rPr>
   </w:style>
-  <w:style w:type="character" w:customStyle="1" w:styleId="Heading6Char">
-    <w:name w:val="Heading 6 Char"/>
-    <w:basedOn w:val="DefaultParagraphFont"/>
-    <w:link w:val="Heading6"/>
+  <w:style w:type="character" w:customStyle="1" w:styleId="u6Char">
+    <w:name w:val="Đầu đề 6 Char"/>
+    <w:basedOn w:val="Phngmcinhcuaoanvn"/>
+    <w:link w:val="u6"/>
     <w:uiPriority w:val="9"/>
     <w:rPr>
       <w:rFonts w:eastAsiaTheme="majorEastAsia" w:cstheme="majorBidi"/>
@@ -1699,20 +4363,20 @@
       <w:color w:val="595959" w:themeColor="text1" w:themeTint="A6"/>
     </w:rPr>
   </w:style>
-  <w:style w:type="character" w:customStyle="1" w:styleId="Heading7Char">
-    <w:name w:val="Heading 7 Char"/>
-    <w:basedOn w:val="DefaultParagraphFont"/>
-    <w:link w:val="Heading7"/>
+  <w:style w:type="character" w:customStyle="1" w:styleId="u7Char">
+    <w:name w:val="Đầu đề 7 Char"/>
+    <w:basedOn w:val="Phngmcinhcuaoanvn"/>
+    <w:link w:val="u7"/>
     <w:uiPriority w:val="9"/>
     <w:rPr>
       <w:rFonts w:eastAsiaTheme="majorEastAsia" w:cstheme="majorBidi"/>
       <w:color w:val="595959" w:themeColor="text1" w:themeTint="A6"/>
     </w:rPr>
   </w:style>
-  <w:style w:type="character" w:customStyle="1" w:styleId="Heading8Char">
-    <w:name w:val="Heading 8 Char"/>
-    <w:basedOn w:val="DefaultParagraphFont"/>
-    <w:link w:val="Heading8"/>
+  <w:style w:type="character" w:customStyle="1" w:styleId="u8Char">
+    <w:name w:val="Đầu đề 8 Char"/>
+    <w:basedOn w:val="Phngmcinhcuaoanvn"/>
+    <w:link w:val="u8"/>
     <w:uiPriority w:val="9"/>
     <w:rPr>
       <w:rFonts w:eastAsiaTheme="majorEastAsia" w:cstheme="majorBidi"/>
@@ -1721,20 +4385,20 @@
       <w:color w:val="272727" w:themeColor="text1" w:themeTint="D8"/>
     </w:rPr>
   </w:style>
-  <w:style w:type="character" w:customStyle="1" w:styleId="Heading9Char">
-    <w:name w:val="Heading 9 Char"/>
-    <w:basedOn w:val="DefaultParagraphFont"/>
-    <w:link w:val="Heading9"/>
+  <w:style w:type="character" w:customStyle="1" w:styleId="u9Char">
+    <w:name w:val="Đầu đề 9 Char"/>
+    <w:basedOn w:val="Phngmcinhcuaoanvn"/>
+    <w:link w:val="u9"/>
     <w:uiPriority w:val="9"/>
     <w:rPr>
       <w:rFonts w:eastAsiaTheme="majorEastAsia" w:cstheme="majorBidi"/>
       <w:color w:val="272727" w:themeColor="text1" w:themeTint="D8"/>
     </w:rPr>
   </w:style>
-  <w:style w:type="character" w:customStyle="1" w:styleId="TitleChar">
-    <w:name w:val="Title Char"/>
-    <w:basedOn w:val="DefaultParagraphFont"/>
-    <w:link w:val="Title"/>
+  <w:style w:type="character" w:customStyle="1" w:styleId="TiuChar">
+    <w:name w:val="Tiêu đề Char"/>
+    <w:basedOn w:val="Phngmcinhcuaoanvn"/>
+    <w:link w:val="Tiu"/>
     <w:uiPriority w:val="10"/>
     <w:rPr>
       <w:rFonts w:asciiTheme="majorHAnsi" w:eastAsiaTheme="majorEastAsia" w:hAnsiTheme="majorHAnsi" w:cstheme="majorBidi"/>
@@ -1744,11 +4408,11 @@
       <w:szCs w:val="56"/>
     </w:rPr>
   </w:style>
-  <w:style w:type="paragraph" w:styleId="Title">
+  <w:style w:type="paragraph" w:styleId="Tiu">
     <w:name w:val="Title"/>
-    <w:basedOn w:val="Normal"/>
-    <w:next w:val="Normal"/>
-    <w:link w:val="TitleChar"/>
+    <w:basedOn w:val="Binhthng"/>
+    <w:next w:val="Binhthng"/>
+    <w:link w:val="TiuChar"/>
     <w:uiPriority w:val="10"/>
     <w:qFormat/>
     <w:pPr>
@@ -1763,10 +4427,10 @@
       <w:szCs w:val="56"/>
     </w:rPr>
   </w:style>
-  <w:style w:type="character" w:customStyle="1" w:styleId="SubtitleChar">
-    <w:name w:val="Subtitle Char"/>
-    <w:basedOn w:val="DefaultParagraphFont"/>
-    <w:link w:val="Subtitle"/>
+  <w:style w:type="character" w:customStyle="1" w:styleId="TiuphuChar">
+    <w:name w:val="Tiêu đề phụ Char"/>
+    <w:basedOn w:val="Phngmcinhcuaoanvn"/>
+    <w:link w:val="Tiuphu"/>
     <w:uiPriority w:val="11"/>
     <w:rPr>
       <w:rFonts w:eastAsiaTheme="majorEastAsia" w:cstheme="majorBidi"/>
@@ -1776,11 +4440,11 @@
       <w:szCs w:val="28"/>
     </w:rPr>
   </w:style>
-  <w:style w:type="paragraph" w:styleId="Subtitle">
+  <w:style w:type="paragraph" w:styleId="Tiuphu">
     <w:name w:val="Subtitle"/>
-    <w:basedOn w:val="Normal"/>
-    <w:next w:val="Normal"/>
-    <w:link w:val="SubtitleChar"/>
+    <w:basedOn w:val="Binhthng"/>
+    <w:next w:val="Binhthng"/>
+    <w:link w:val="TiuphuChar"/>
     <w:uiPriority w:val="11"/>
     <w:qFormat/>
     <w:pPr>
@@ -1796,9 +4460,9 @@
       <w:szCs w:val="28"/>
     </w:rPr>
   </w:style>
-  <w:style w:type="character" w:styleId="IntenseEmphasis">
+  <w:style w:type="character" w:styleId="NhnmnhThm">
     <w:name w:val="Intense Emphasis"/>
-    <w:basedOn w:val="DefaultParagraphFont"/>
+    <w:basedOn w:val="Phngmcinhcuaoanvn"/>
     <w:uiPriority w:val="21"/>
     <w:qFormat/>
     <w:rPr>
@@ -1807,10 +4471,10 @@
       <w:color w:val="0F4761" w:themeColor="accent1" w:themeShade="BF"/>
     </w:rPr>
   </w:style>
-  <w:style w:type="character" w:customStyle="1" w:styleId="QuoteChar">
-    <w:name w:val="Quote Char"/>
-    <w:basedOn w:val="DefaultParagraphFont"/>
-    <w:link w:val="Quote"/>
+  <w:style w:type="character" w:customStyle="1" w:styleId="LitrichdnChar">
+    <w:name w:val="Lời trích dẫn Char"/>
+    <w:basedOn w:val="Phngmcinhcuaoanvn"/>
+    <w:link w:val="Litrichdn"/>
     <w:uiPriority w:val="29"/>
     <w:rPr>
       <w:i/>
@@ -1818,11 +4482,11 @@
       <w:color w:val="404040" w:themeColor="text1" w:themeTint="BF"/>
     </w:rPr>
   </w:style>
-  <w:style w:type="paragraph" w:styleId="Quote">
+  <w:style w:type="paragraph" w:styleId="Litrichdn">
     <w:name w:val="Quote"/>
-    <w:basedOn w:val="Normal"/>
-    <w:next w:val="Normal"/>
-    <w:link w:val="QuoteChar"/>
+    <w:basedOn w:val="Binhthng"/>
+    <w:next w:val="Binhthng"/>
+    <w:link w:val="LitrichdnChar"/>
     <w:uiPriority w:val="29"/>
     <w:qFormat/>
     <w:pPr>
@@ -1835,10 +4499,10 @@
       <w:color w:val="404040" w:themeColor="text1" w:themeTint="BF"/>
     </w:rPr>
   </w:style>
-  <w:style w:type="character" w:customStyle="1" w:styleId="IntenseQuoteChar">
-    <w:name w:val="Intense Quote Char"/>
-    <w:basedOn w:val="DefaultParagraphFont"/>
-    <w:link w:val="IntenseQuote"/>
+  <w:style w:type="character" w:customStyle="1" w:styleId="NhaykepmChar">
+    <w:name w:val="Nháy kép Đậm Char"/>
+    <w:basedOn w:val="Phngmcinhcuaoanvn"/>
+    <w:link w:val="Nhaykepm"/>
     <w:uiPriority w:val="30"/>
     <w:rPr>
       <w:i/>
@@ -1846,11 +4510,11 @@
       <w:color w:val="0F4761" w:themeColor="accent1" w:themeShade="BF"/>
     </w:rPr>
   </w:style>
-  <w:style w:type="paragraph" w:styleId="IntenseQuote">
+  <w:style w:type="paragraph" w:styleId="Nhaykepm">
     <w:name w:val="Intense Quote"/>
-    <w:basedOn w:val="Normal"/>
-    <w:next w:val="Normal"/>
-    <w:link w:val="IntenseQuoteChar"/>
+    <w:basedOn w:val="Binhthng"/>
+    <w:next w:val="Binhthng"/>
+    <w:link w:val="NhaykepmChar"/>
     <w:uiPriority w:val="30"/>
     <w:qFormat/>
     <w:pPr>
@@ -1868,9 +4532,9 @@
       <w:color w:val="0F4761" w:themeColor="accent1" w:themeShade="BF"/>
     </w:rPr>
   </w:style>
-  <w:style w:type="character" w:styleId="IntenseReference">
+  <w:style w:type="character" w:styleId="ThamchiuNhnmnh">
     <w:name w:val="Intense Reference"/>
-    <w:basedOn w:val="DefaultParagraphFont"/>
+    <w:basedOn w:val="Phngmcinhcuaoanvn"/>
     <w:uiPriority w:val="32"/>
     <w:qFormat/>
     <w:rPr>
@@ -1881,9 +4545,9 @@
       <w:spacing w:val="5"/>
     </w:rPr>
   </w:style>
-  <w:style w:type="paragraph" w:styleId="ListParagraph">
+  <w:style w:type="paragraph" w:styleId="oancuaDanhsach">
     <w:name w:val="List Paragraph"/>
-    <w:basedOn w:val="Normal"/>
+    <w:basedOn w:val="Binhthng"/>
     <w:uiPriority w:val="34"/>
     <w:qFormat/>
     <w:rsid w:val="5B9B2073"/>

</xml_diff>

<commit_message>
ninhdev_them nguoi o ghep
</commit_message>
<xml_diff>
--- a/resources/contracts/contract_template.docx
+++ b/resources/contracts/contract_template.docx
@@ -1,6 +1,6 @@
 
 <file path=word/document.xml><?xml version="1.0" encoding="utf-8"?>
-<w:document xmlns:wpc="http://schemas.microsoft.com/office/word/2010/wordprocessingCanvas" xmlns:cx="http://schemas.microsoft.com/office/drawing/2014/chartex" xmlns:mc="http://schemas.openxmlformats.org/markup-compatibility/2006" xmlns:o="urn:schemas-microsoft-com:office:office" xmlns:r="http://schemas.openxmlformats.org/officeDocument/2006/relationships" xmlns:m="http://schemas.openxmlformats.org/officeDocument/2006/math" xmlns:v="urn:schemas-microsoft-com:vml" xmlns:wp14="http://schemas.microsoft.com/office/word/2010/wordprocessingDrawing" xmlns:wp="http://schemas.openxmlformats.org/drawingml/2006/wordprocessingDrawing" xmlns:w10="urn:schemas-microsoft-com:office:word" xmlns:w="http://schemas.openxmlformats.org/wordprocessingml/2006/main" xmlns:w14="http://schemas.microsoft.com/office/word/2010/wordml" xmlns:w15="http://schemas.microsoft.com/office/word/2012/wordml" xmlns:w16se="http://schemas.microsoft.com/office/word/2015/wordml/symex" xmlns:wpg="http://schemas.microsoft.com/office/word/2010/wordprocessingGroup" xmlns:wpi="http://schemas.microsoft.com/office/word/2010/wordprocessingInk" xmlns:wne="http://schemas.microsoft.com/office/word/2006/wordml" xmlns:wps="http://schemas.microsoft.com/office/word/2010/wordprocessingShape" mc:Ignorable="w14 w15 w16se wp14">
+<w:document xmlns:wpc="http://schemas.microsoft.com/office/word/2010/wordprocessingCanvas" xmlns:cx="http://schemas.microsoft.com/office/drawing/2014/chartex" xmlns:cx1="http://schemas.microsoft.com/office/drawing/2015/9/8/chartex" xmlns:cx2="http://schemas.microsoft.com/office/drawing/2015/10/21/chartex" xmlns:cx3="http://schemas.microsoft.com/office/drawing/2016/5/9/chartex" xmlns:cx4="http://schemas.microsoft.com/office/drawing/2016/5/10/chartex" xmlns:cx5="http://schemas.microsoft.com/office/drawing/2016/5/11/chartex" xmlns:cx6="http://schemas.microsoft.com/office/drawing/2016/5/12/chartex" xmlns:cx7="http://schemas.microsoft.com/office/drawing/2016/5/13/chartex" xmlns:cx8="http://schemas.microsoft.com/office/drawing/2016/5/14/chartex" xmlns:mc="http://schemas.openxmlformats.org/markup-compatibility/2006" xmlns:aink="http://schemas.microsoft.com/office/drawing/2016/ink" xmlns:am3d="http://schemas.microsoft.com/office/drawing/2017/model3d" xmlns:o="urn:schemas-microsoft-com:office:office" xmlns:oel="http://schemas.microsoft.com/office/2019/extlst" xmlns:r="http://schemas.openxmlformats.org/officeDocument/2006/relationships" xmlns:m="http://schemas.openxmlformats.org/officeDocument/2006/math" xmlns:v="urn:schemas-microsoft-com:vml" xmlns:wp14="http://schemas.microsoft.com/office/word/2010/wordprocessingDrawing" xmlns:wp="http://schemas.openxmlformats.org/drawingml/2006/wordprocessingDrawing" xmlns:w10="urn:schemas-microsoft-com:office:word" xmlns:w="http://schemas.openxmlformats.org/wordprocessingml/2006/main" xmlns:w14="http://schemas.microsoft.com/office/word/2010/wordml" xmlns:w15="http://schemas.microsoft.com/office/word/2012/wordml" xmlns:w16cex="http://schemas.microsoft.com/office/word/2018/wordml/cex" xmlns:w16cid="http://schemas.microsoft.com/office/word/2016/wordml/cid" xmlns:w16="http://schemas.microsoft.com/office/word/2018/wordml" xmlns:w16sdtdh="http://schemas.microsoft.com/office/word/2020/wordml/sdtdatahash" xmlns:w16se="http://schemas.microsoft.com/office/word/2015/wordml/symex" xmlns:wpg="http://schemas.microsoft.com/office/word/2010/wordprocessingGroup" xmlns:wpi="http://schemas.microsoft.com/office/word/2010/wordprocessingInk" xmlns:wne="http://schemas.microsoft.com/office/word/2006/wordml" xmlns:wps="http://schemas.microsoft.com/office/word/2010/wordprocessingShape" mc:Ignorable="w14 w15 w16se w16cid w16 w16cex w16sdtdh wp14">
   <w:body>
     <w:p>
       <w:pPr>
@@ -35,6 +35,7 @@
           <w:szCs w:val="32"/>
         </w:rPr>
       </w:pPr>
+      <w:proofErr w:type="spellStart"/>
       <w:r>
         <w:rPr>
           <w:rFonts w:ascii="Times New Roman" w:eastAsia="Aptos" w:hAnsi="Times New Roman" w:cs="Times New Roman"/>
@@ -43,8 +44,97 @@
           <w:sz w:val="32"/>
           <w:szCs w:val="32"/>
         </w:rPr>
-        <w:t>Độc lập – Tự do – Hạnh phúc</w:t>
-      </w:r>
+        <w:t>Độc</w:t>
+      </w:r>
+      <w:proofErr w:type="spellEnd"/>
+      <w:r>
+        <w:rPr>
+          <w:rFonts w:ascii="Times New Roman" w:eastAsia="Aptos" w:hAnsi="Times New Roman" w:cs="Times New Roman"/>
+          <w:b/>
+          <w:bCs/>
+          <w:sz w:val="32"/>
+          <w:szCs w:val="32"/>
+        </w:rPr>
+        <w:t xml:space="preserve"> </w:t>
+      </w:r>
+      <w:proofErr w:type="spellStart"/>
+      <w:r>
+        <w:rPr>
+          <w:rFonts w:ascii="Times New Roman" w:eastAsia="Aptos" w:hAnsi="Times New Roman" w:cs="Times New Roman"/>
+          <w:b/>
+          <w:bCs/>
+          <w:sz w:val="32"/>
+          <w:szCs w:val="32"/>
+        </w:rPr>
+        <w:t>lập</w:t>
+      </w:r>
+      <w:proofErr w:type="spellEnd"/>
+      <w:r>
+        <w:rPr>
+          <w:rFonts w:ascii="Times New Roman" w:eastAsia="Aptos" w:hAnsi="Times New Roman" w:cs="Times New Roman"/>
+          <w:b/>
+          <w:bCs/>
+          <w:sz w:val="32"/>
+          <w:szCs w:val="32"/>
+        </w:rPr>
+        <w:t xml:space="preserve"> – </w:t>
+      </w:r>
+      <w:proofErr w:type="spellStart"/>
+      <w:r>
+        <w:rPr>
+          <w:rFonts w:ascii="Times New Roman" w:eastAsia="Aptos" w:hAnsi="Times New Roman" w:cs="Times New Roman"/>
+          <w:b/>
+          <w:bCs/>
+          <w:sz w:val="32"/>
+          <w:szCs w:val="32"/>
+        </w:rPr>
+        <w:t>Tự</w:t>
+      </w:r>
+      <w:proofErr w:type="spellEnd"/>
+      <w:r>
+        <w:rPr>
+          <w:rFonts w:ascii="Times New Roman" w:eastAsia="Aptos" w:hAnsi="Times New Roman" w:cs="Times New Roman"/>
+          <w:b/>
+          <w:bCs/>
+          <w:sz w:val="32"/>
+          <w:szCs w:val="32"/>
+        </w:rPr>
+        <w:t xml:space="preserve"> do – </w:t>
+      </w:r>
+      <w:proofErr w:type="spellStart"/>
+      <w:r>
+        <w:rPr>
+          <w:rFonts w:ascii="Times New Roman" w:eastAsia="Aptos" w:hAnsi="Times New Roman" w:cs="Times New Roman"/>
+          <w:b/>
+          <w:bCs/>
+          <w:sz w:val="32"/>
+          <w:szCs w:val="32"/>
+        </w:rPr>
+        <w:t>Hạnh</w:t>
+      </w:r>
+      <w:proofErr w:type="spellEnd"/>
+      <w:r>
+        <w:rPr>
+          <w:rFonts w:ascii="Times New Roman" w:eastAsia="Aptos" w:hAnsi="Times New Roman" w:cs="Times New Roman"/>
+          <w:b/>
+          <w:bCs/>
+          <w:sz w:val="32"/>
+          <w:szCs w:val="32"/>
+        </w:rPr>
+        <w:t xml:space="preserve"> </w:t>
+      </w:r>
+      <w:proofErr w:type="spellStart"/>
+      <w:r>
+        <w:rPr>
+          <w:rFonts w:ascii="Times New Roman" w:eastAsia="Aptos" w:hAnsi="Times New Roman" w:cs="Times New Roman"/>
+          <w:b/>
+          <w:bCs/>
+          <w:sz w:val="32"/>
+          <w:szCs w:val="32"/>
+        </w:rPr>
+        <w:t>phúc</w:t>
+      </w:r>
+      <w:proofErr w:type="spellEnd"/>
     </w:p>
     <w:p>
       <w:pPr>
@@ -86,11 +176,117 @@
           <w:rFonts w:ascii="Times New Roman" w:eastAsia="Aptos" w:hAnsi="Times New Roman" w:cs="Times New Roman"/>
         </w:rPr>
       </w:pPr>
-      <w:r>
-        <w:rPr>
-          <w:rFonts w:ascii="Times New Roman" w:eastAsia="Aptos" w:hAnsi="Times New Roman" w:cs="Times New Roman"/>
-        </w:rPr>
-        <w:t>Hôm nay, ngày .......... tháng .......... năm 20......., tại căn nhà số ...............</w:t>
+      <w:proofErr w:type="spellStart"/>
+      <w:r>
+        <w:rPr>
+          <w:rFonts w:ascii="Times New Roman" w:eastAsia="Aptos" w:hAnsi="Times New Roman" w:cs="Times New Roman"/>
+        </w:rPr>
+        <w:t>Hôm</w:t>
+      </w:r>
+      <w:proofErr w:type="spellEnd"/>
+      <w:r>
+        <w:rPr>
+          <w:rFonts w:ascii="Times New Roman" w:eastAsia="Aptos" w:hAnsi="Times New Roman" w:cs="Times New Roman"/>
+        </w:rPr>
+        <w:t xml:space="preserve"> nay, </w:t>
+      </w:r>
+      <w:proofErr w:type="spellStart"/>
+      <w:r>
+        <w:rPr>
+          <w:rFonts w:ascii="Times New Roman" w:eastAsia="Aptos" w:hAnsi="Times New Roman" w:cs="Times New Roman"/>
+        </w:rPr>
+        <w:t>ngày</w:t>
+      </w:r>
+      <w:proofErr w:type="spellEnd"/>
+      <w:r>
+        <w:rPr>
+          <w:rFonts w:ascii="Times New Roman" w:eastAsia="Aptos" w:hAnsi="Times New Roman" w:cs="Times New Roman"/>
+        </w:rPr>
+        <w:t xml:space="preserve"> .......... </w:t>
+      </w:r>
+      <w:proofErr w:type="spellStart"/>
+      <w:r>
+        <w:rPr>
+          <w:rFonts w:ascii="Times New Roman" w:eastAsia="Aptos" w:hAnsi="Times New Roman" w:cs="Times New Roman"/>
+        </w:rPr>
+        <w:t>tháng</w:t>
+      </w:r>
+      <w:proofErr w:type="spellEnd"/>
+      <w:r>
+        <w:rPr>
+          <w:rFonts w:ascii="Times New Roman" w:eastAsia="Aptos" w:hAnsi="Times New Roman" w:cs="Times New Roman"/>
+        </w:rPr>
+        <w:t xml:space="preserve"> .......... </w:t>
+      </w:r>
+      <w:proofErr w:type="spellStart"/>
+      <w:r>
+        <w:rPr>
+          <w:rFonts w:ascii="Times New Roman" w:eastAsia="Aptos" w:hAnsi="Times New Roman" w:cs="Times New Roman"/>
+        </w:rPr>
+        <w:t>năm</w:t>
+      </w:r>
+      <w:proofErr w:type="spellEnd"/>
+      <w:r>
+        <w:rPr>
+          <w:rFonts w:ascii="Times New Roman" w:eastAsia="Aptos" w:hAnsi="Times New Roman" w:cs="Times New Roman"/>
+        </w:rPr>
+        <w:t xml:space="preserve"> 20......., </w:t>
+      </w:r>
+      <w:proofErr w:type="spellStart"/>
+      <w:r>
+        <w:rPr>
+          <w:rFonts w:ascii="Times New Roman" w:eastAsia="Aptos" w:hAnsi="Times New Roman" w:cs="Times New Roman"/>
+        </w:rPr>
+        <w:t>tại</w:t>
+      </w:r>
+      <w:proofErr w:type="spellEnd"/>
+      <w:r>
+        <w:rPr>
+          <w:rFonts w:ascii="Times New Roman" w:eastAsia="Aptos" w:hAnsi="Times New Roman" w:cs="Times New Roman"/>
+        </w:rPr>
+        <w:t xml:space="preserve"> </w:t>
+      </w:r>
+      <w:proofErr w:type="spellStart"/>
+      <w:r>
+        <w:rPr>
+          <w:rFonts w:ascii="Times New Roman" w:eastAsia="Aptos" w:hAnsi="Times New Roman" w:cs="Times New Roman"/>
+        </w:rPr>
+        <w:t>căn</w:t>
+      </w:r>
+      <w:proofErr w:type="spellEnd"/>
+      <w:r>
+        <w:rPr>
+          <w:rFonts w:ascii="Times New Roman" w:eastAsia="Aptos" w:hAnsi="Times New Roman" w:cs="Times New Roman"/>
+        </w:rPr>
+        <w:t xml:space="preserve"> </w:t>
+      </w:r>
+      <w:proofErr w:type="spellStart"/>
+      <w:r>
+        <w:rPr>
+          <w:rFonts w:ascii="Times New Roman" w:eastAsia="Aptos" w:hAnsi="Times New Roman" w:cs="Times New Roman"/>
+        </w:rPr>
+        <w:t>nhà</w:t>
+      </w:r>
+      <w:proofErr w:type="spellEnd"/>
+      <w:r>
+        <w:rPr>
+          <w:rFonts w:ascii="Times New Roman" w:eastAsia="Aptos" w:hAnsi="Times New Roman" w:cs="Times New Roman"/>
+        </w:rPr>
+        <w:t xml:space="preserve"> </w:t>
+      </w:r>
+      <w:proofErr w:type="spellStart"/>
+      <w:r>
+        <w:rPr>
+          <w:rFonts w:ascii="Times New Roman" w:eastAsia="Aptos" w:hAnsi="Times New Roman" w:cs="Times New Roman"/>
+        </w:rPr>
+        <w:t>số</w:t>
+      </w:r>
+      <w:proofErr w:type="spellEnd"/>
+      <w:r>
+        <w:rPr>
+          <w:rFonts w:ascii="Times New Roman" w:eastAsia="Aptos" w:hAnsi="Times New Roman" w:cs="Times New Roman"/>
+        </w:rPr>
+        <w:t xml:space="preserve"> ...............</w:t>
       </w:r>
     </w:p>
     <w:p>
@@ -99,11 +295,61 @@
           <w:rFonts w:ascii="Times New Roman" w:eastAsia="Aptos" w:hAnsi="Times New Roman" w:cs="Times New Roman"/>
         </w:rPr>
       </w:pPr>
-      <w:r>
-        <w:rPr>
-          <w:rFonts w:ascii="Times New Roman" w:eastAsia="Aptos" w:hAnsi="Times New Roman" w:cs="Times New Roman"/>
-        </w:rPr>
-        <w:t>Chúng tôi gồm có:</w:t>
+      <w:proofErr w:type="spellStart"/>
+      <w:r>
+        <w:rPr>
+          <w:rFonts w:ascii="Times New Roman" w:eastAsia="Aptos" w:hAnsi="Times New Roman" w:cs="Times New Roman"/>
+        </w:rPr>
+        <w:t>Chúng</w:t>
+      </w:r>
+      <w:proofErr w:type="spellEnd"/>
+      <w:r>
+        <w:rPr>
+          <w:rFonts w:ascii="Times New Roman" w:eastAsia="Aptos" w:hAnsi="Times New Roman" w:cs="Times New Roman"/>
+        </w:rPr>
+        <w:t xml:space="preserve"> </w:t>
+      </w:r>
+      <w:proofErr w:type="spellStart"/>
+      <w:r>
+        <w:rPr>
+          <w:rFonts w:ascii="Times New Roman" w:eastAsia="Aptos" w:hAnsi="Times New Roman" w:cs="Times New Roman"/>
+        </w:rPr>
+        <w:t>tôi</w:t>
+      </w:r>
+      <w:proofErr w:type="spellEnd"/>
+      <w:r>
+        <w:rPr>
+          <w:rFonts w:ascii="Times New Roman" w:eastAsia="Aptos" w:hAnsi="Times New Roman" w:cs="Times New Roman"/>
+        </w:rPr>
+        <w:t xml:space="preserve"> </w:t>
+      </w:r>
+      <w:proofErr w:type="spellStart"/>
+      <w:r>
+        <w:rPr>
+          <w:rFonts w:ascii="Times New Roman" w:eastAsia="Aptos" w:hAnsi="Times New Roman" w:cs="Times New Roman"/>
+        </w:rPr>
+        <w:t>gồm</w:t>
+      </w:r>
+      <w:proofErr w:type="spellEnd"/>
+      <w:r>
+        <w:rPr>
+          <w:rFonts w:ascii="Times New Roman" w:eastAsia="Aptos" w:hAnsi="Times New Roman" w:cs="Times New Roman"/>
+        </w:rPr>
+        <w:t xml:space="preserve"> </w:t>
+      </w:r>
+      <w:proofErr w:type="spellStart"/>
+      <w:r>
+        <w:rPr>
+          <w:rFonts w:ascii="Times New Roman" w:eastAsia="Aptos" w:hAnsi="Times New Roman" w:cs="Times New Roman"/>
+        </w:rPr>
+        <w:t>có</w:t>
+      </w:r>
+      <w:proofErr w:type="spellEnd"/>
+      <w:r>
+        <w:rPr>
+          <w:rFonts w:ascii="Times New Roman" w:eastAsia="Aptos" w:hAnsi="Times New Roman" w:cs="Times New Roman"/>
+        </w:rPr>
+        <w:t>:</w:t>
       </w:r>
     </w:p>
     <w:p>
@@ -120,7 +366,79 @@
           <w:b/>
           <w:bCs/>
         </w:rPr>
-        <w:t>BÊN CHO THUÊ PHÒNG TRỌ (gọi tắt là Bên A):</w:t>
+        <w:t>BÊN CHO THUÊ PHÒNG TRỌ (</w:t>
+      </w:r>
+      <w:proofErr w:type="spellStart"/>
+      <w:r>
+        <w:rPr>
+          <w:rFonts w:ascii="Times New Roman" w:eastAsia="Aptos" w:hAnsi="Times New Roman" w:cs="Times New Roman"/>
+          <w:b/>
+          <w:bCs/>
+        </w:rPr>
+        <w:t>gọi</w:t>
+      </w:r>
+      <w:proofErr w:type="spellEnd"/>
+      <w:r>
+        <w:rPr>
+          <w:rFonts w:ascii="Times New Roman" w:eastAsia="Aptos" w:hAnsi="Times New Roman" w:cs="Times New Roman"/>
+          <w:b/>
+          <w:bCs/>
+        </w:rPr>
+        <w:t xml:space="preserve"> </w:t>
+      </w:r>
+      <w:proofErr w:type="spellStart"/>
+      <w:r>
+        <w:rPr>
+          <w:rFonts w:ascii="Times New Roman" w:eastAsia="Aptos" w:hAnsi="Times New Roman" w:cs="Times New Roman"/>
+          <w:b/>
+          <w:bCs/>
+        </w:rPr>
+        <w:t>tắt</w:t>
+      </w:r>
+      <w:proofErr w:type="spellEnd"/>
+      <w:r>
+        <w:rPr>
+          <w:rFonts w:ascii="Times New Roman" w:eastAsia="Aptos" w:hAnsi="Times New Roman" w:cs="Times New Roman"/>
+          <w:b/>
+          <w:bCs/>
+        </w:rPr>
+        <w:t xml:space="preserve"> </w:t>
+      </w:r>
+      <w:proofErr w:type="spellStart"/>
+      <w:r>
+        <w:rPr>
+          <w:rFonts w:ascii="Times New Roman" w:eastAsia="Aptos" w:hAnsi="Times New Roman" w:cs="Times New Roman"/>
+          <w:b/>
+          <w:bCs/>
+        </w:rPr>
+        <w:t>là</w:t>
+      </w:r>
+      <w:proofErr w:type="spellEnd"/>
+      <w:r>
+        <w:rPr>
+          <w:rFonts w:ascii="Times New Roman" w:eastAsia="Aptos" w:hAnsi="Times New Roman" w:cs="Times New Roman"/>
+          <w:b/>
+          <w:bCs/>
+        </w:rPr>
+        <w:t xml:space="preserve"> </w:t>
+      </w:r>
+      <w:proofErr w:type="spellStart"/>
+      <w:r>
+        <w:rPr>
+          <w:rFonts w:ascii="Times New Roman" w:eastAsia="Aptos" w:hAnsi="Times New Roman" w:cs="Times New Roman"/>
+          <w:b/>
+          <w:bCs/>
+        </w:rPr>
+        <w:t>Bên</w:t>
+      </w:r>
+      <w:proofErr w:type="spellEnd"/>
+      <w:r>
+        <w:rPr>
+          <w:rFonts w:ascii="Times New Roman" w:eastAsia="Aptos" w:hAnsi="Times New Roman" w:cs="Times New Roman"/>
+          <w:b/>
+          <w:bCs/>
+        </w:rPr>
+        <w:t xml:space="preserve"> A):</w:t>
       </w:r>
     </w:p>
     <w:p>
@@ -133,7 +451,35 @@
         <w:rPr>
           <w:rFonts w:ascii="Times New Roman" w:eastAsia="Aptos" w:hAnsi="Times New Roman" w:cs="Times New Roman"/>
         </w:rPr>
-        <w:t>- Ông/Bà: ${CHU_TRO}</w:t>
+        <w:t xml:space="preserve">- </w:t>
+      </w:r>
+      <w:proofErr w:type="spellStart"/>
+      <w:r>
+        <w:rPr>
+          <w:rFonts w:ascii="Times New Roman" w:eastAsia="Aptos" w:hAnsi="Times New Roman" w:cs="Times New Roman"/>
+        </w:rPr>
+        <w:t>Ông</w:t>
+      </w:r>
+      <w:proofErr w:type="spellEnd"/>
+      <w:r>
+        <w:rPr>
+          <w:rFonts w:ascii="Times New Roman" w:eastAsia="Aptos" w:hAnsi="Times New Roman" w:cs="Times New Roman"/>
+        </w:rPr>
+        <w:t>/</w:t>
+      </w:r>
+      <w:proofErr w:type="spellStart"/>
+      <w:r>
+        <w:rPr>
+          <w:rFonts w:ascii="Times New Roman" w:eastAsia="Aptos" w:hAnsi="Times New Roman" w:cs="Times New Roman"/>
+        </w:rPr>
+        <w:t>Bà</w:t>
+      </w:r>
+      <w:proofErr w:type="spellEnd"/>
+      <w:r>
+        <w:rPr>
+          <w:rFonts w:ascii="Times New Roman" w:eastAsia="Aptos" w:hAnsi="Times New Roman" w:cs="Times New Roman"/>
+        </w:rPr>
+        <w:t>: ${CHU_TRO}</w:t>
       </w:r>
     </w:p>
     <w:p>
@@ -146,7 +492,21 @@
         <w:rPr>
           <w:rFonts w:ascii="Times New Roman" w:eastAsia="Aptos" w:hAnsi="Times New Roman" w:cs="Times New Roman"/>
         </w:rPr>
-        <w:t>- CMND/CCCD số: ${CCCD_CHU_TRO}</w:t>
+        <w:t xml:space="preserve">- CMND/CCCD </w:t>
+      </w:r>
+      <w:proofErr w:type="spellStart"/>
+      <w:r>
+        <w:rPr>
+          <w:rFonts w:ascii="Times New Roman" w:eastAsia="Aptos" w:hAnsi="Times New Roman" w:cs="Times New Roman"/>
+        </w:rPr>
+        <w:t>số</w:t>
+      </w:r>
+      <w:proofErr w:type="spellEnd"/>
+      <w:r>
+        <w:rPr>
+          <w:rFonts w:ascii="Times New Roman" w:eastAsia="Aptos" w:hAnsi="Times New Roman" w:cs="Times New Roman"/>
+        </w:rPr>
+        <w:t>: ${CCCD_CHU_TRO}</w:t>
       </w:r>
     </w:p>
     <w:p>
@@ -172,7 +532,35 @@
         <w:rPr>
           <w:rFonts w:ascii="Times New Roman" w:eastAsia="Aptos" w:hAnsi="Times New Roman" w:cs="Times New Roman"/>
         </w:rPr>
-        <w:t>- Thường trú: .........................................</w:t>
+        <w:t xml:space="preserve">- </w:t>
+      </w:r>
+      <w:proofErr w:type="spellStart"/>
+      <w:r>
+        <w:rPr>
+          <w:rFonts w:ascii="Times New Roman" w:eastAsia="Aptos" w:hAnsi="Times New Roman" w:cs="Times New Roman"/>
+        </w:rPr>
+        <w:t>Thường</w:t>
+      </w:r>
+      <w:proofErr w:type="spellEnd"/>
+      <w:r>
+        <w:rPr>
+          <w:rFonts w:ascii="Times New Roman" w:eastAsia="Aptos" w:hAnsi="Times New Roman" w:cs="Times New Roman"/>
+        </w:rPr>
+        <w:t xml:space="preserve"> </w:t>
+      </w:r>
+      <w:proofErr w:type="spellStart"/>
+      <w:r>
+        <w:rPr>
+          <w:rFonts w:ascii="Times New Roman" w:eastAsia="Aptos" w:hAnsi="Times New Roman" w:cs="Times New Roman"/>
+        </w:rPr>
+        <w:t>trú</w:t>
+      </w:r>
+      <w:proofErr w:type="spellEnd"/>
+      <w:r>
+        <w:rPr>
+          <w:rFonts w:ascii="Times New Roman" w:eastAsia="Aptos" w:hAnsi="Times New Roman" w:cs="Times New Roman"/>
+        </w:rPr>
+        <w:t>: .........................................</w:t>
       </w:r>
     </w:p>
     <w:p>
@@ -189,7 +577,79 @@
           <w:b/>
           <w:bCs/>
         </w:rPr>
-        <w:t>BÊN THUÊ PHÒNG TRỌ (gọi tắt là Bên B):</w:t>
+        <w:t>BÊN THUÊ PHÒNG TRỌ (</w:t>
+      </w:r>
+      <w:proofErr w:type="spellStart"/>
+      <w:r>
+        <w:rPr>
+          <w:rFonts w:ascii="Times New Roman" w:eastAsia="Aptos" w:hAnsi="Times New Roman" w:cs="Times New Roman"/>
+          <w:b/>
+          <w:bCs/>
+        </w:rPr>
+        <w:t>gọi</w:t>
+      </w:r>
+      <w:proofErr w:type="spellEnd"/>
+      <w:r>
+        <w:rPr>
+          <w:rFonts w:ascii="Times New Roman" w:eastAsia="Aptos" w:hAnsi="Times New Roman" w:cs="Times New Roman"/>
+          <w:b/>
+          <w:bCs/>
+        </w:rPr>
+        <w:t xml:space="preserve"> </w:t>
+      </w:r>
+      <w:proofErr w:type="spellStart"/>
+      <w:r>
+        <w:rPr>
+          <w:rFonts w:ascii="Times New Roman" w:eastAsia="Aptos" w:hAnsi="Times New Roman" w:cs="Times New Roman"/>
+          <w:b/>
+          <w:bCs/>
+        </w:rPr>
+        <w:t>tắt</w:t>
+      </w:r>
+      <w:proofErr w:type="spellEnd"/>
+      <w:r>
+        <w:rPr>
+          <w:rFonts w:ascii="Times New Roman" w:eastAsia="Aptos" w:hAnsi="Times New Roman" w:cs="Times New Roman"/>
+          <w:b/>
+          <w:bCs/>
+        </w:rPr>
+        <w:t xml:space="preserve"> </w:t>
+      </w:r>
+      <w:proofErr w:type="spellStart"/>
+      <w:r>
+        <w:rPr>
+          <w:rFonts w:ascii="Times New Roman" w:eastAsia="Aptos" w:hAnsi="Times New Roman" w:cs="Times New Roman"/>
+          <w:b/>
+          <w:bCs/>
+        </w:rPr>
+        <w:t>là</w:t>
+      </w:r>
+      <w:proofErr w:type="spellEnd"/>
+      <w:r>
+        <w:rPr>
+          <w:rFonts w:ascii="Times New Roman" w:eastAsia="Aptos" w:hAnsi="Times New Roman" w:cs="Times New Roman"/>
+          <w:b/>
+          <w:bCs/>
+        </w:rPr>
+        <w:t xml:space="preserve"> </w:t>
+      </w:r>
+      <w:proofErr w:type="spellStart"/>
+      <w:r>
+        <w:rPr>
+          <w:rFonts w:ascii="Times New Roman" w:eastAsia="Aptos" w:hAnsi="Times New Roman" w:cs="Times New Roman"/>
+          <w:b/>
+          <w:bCs/>
+        </w:rPr>
+        <w:t>Bên</w:t>
+      </w:r>
+      <w:proofErr w:type="spellEnd"/>
+      <w:r>
+        <w:rPr>
+          <w:rFonts w:ascii="Times New Roman" w:eastAsia="Aptos" w:hAnsi="Times New Roman" w:cs="Times New Roman"/>
+          <w:b/>
+          <w:bCs/>
+        </w:rPr>
+        <w:t xml:space="preserve"> B):</w:t>
       </w:r>
     </w:p>
     <w:p>
@@ -202,7 +662,35 @@
         <w:rPr>
           <w:rFonts w:ascii="Times New Roman" w:eastAsia="Aptos" w:hAnsi="Times New Roman" w:cs="Times New Roman"/>
         </w:rPr>
-        <w:t>- Ông/Bà: ${TEN_NGUOI_THUE}</w:t>
+        <w:t xml:space="preserve">- </w:t>
+      </w:r>
+      <w:proofErr w:type="spellStart"/>
+      <w:r>
+        <w:rPr>
+          <w:rFonts w:ascii="Times New Roman" w:eastAsia="Aptos" w:hAnsi="Times New Roman" w:cs="Times New Roman"/>
+        </w:rPr>
+        <w:t>Ông</w:t>
+      </w:r>
+      <w:proofErr w:type="spellEnd"/>
+      <w:r>
+        <w:rPr>
+          <w:rFonts w:ascii="Times New Roman" w:eastAsia="Aptos" w:hAnsi="Times New Roman" w:cs="Times New Roman"/>
+        </w:rPr>
+        <w:t>/</w:t>
+      </w:r>
+      <w:proofErr w:type="spellStart"/>
+      <w:r>
+        <w:rPr>
+          <w:rFonts w:ascii="Times New Roman" w:eastAsia="Aptos" w:hAnsi="Times New Roman" w:cs="Times New Roman"/>
+        </w:rPr>
+        <w:t>Bà</w:t>
+      </w:r>
+      <w:proofErr w:type="spellEnd"/>
+      <w:r>
+        <w:rPr>
+          <w:rFonts w:ascii="Times New Roman" w:eastAsia="Aptos" w:hAnsi="Times New Roman" w:cs="Times New Roman"/>
+        </w:rPr>
+        <w:t>: ${TEN_NGUOI_THUE}</w:t>
       </w:r>
     </w:p>
     <w:p>
@@ -215,7 +703,21 @@
         <w:rPr>
           <w:rFonts w:ascii="Times New Roman" w:eastAsia="Aptos" w:hAnsi="Times New Roman" w:cs="Times New Roman"/>
         </w:rPr>
-        <w:t>- CMND/CCCD số: ${CCCD_NGUOI_THUE}</w:t>
+        <w:t xml:space="preserve">- CMND/CCCD </w:t>
+      </w:r>
+      <w:proofErr w:type="spellStart"/>
+      <w:r>
+        <w:rPr>
+          <w:rFonts w:ascii="Times New Roman" w:eastAsia="Aptos" w:hAnsi="Times New Roman" w:cs="Times New Roman"/>
+        </w:rPr>
+        <w:t>số</w:t>
+      </w:r>
+      <w:proofErr w:type="spellEnd"/>
+      <w:r>
+        <w:rPr>
+          <w:rFonts w:ascii="Times New Roman" w:eastAsia="Aptos" w:hAnsi="Times New Roman" w:cs="Times New Roman"/>
+        </w:rPr>
+        <w:t>: ${CCCD_NGUOI_THUE}</w:t>
       </w:r>
     </w:p>
     <w:p>
@@ -254,7 +756,49 @@
         <w:rPr>
           <w:rFonts w:ascii="Times New Roman" w:eastAsia="Aptos" w:hAnsi="Times New Roman" w:cs="Times New Roman"/>
         </w:rPr>
-        <w:t>- Số lượng người ở: ${SO_LUONG_NGUOI_O}</w:t>
+        <w:t xml:space="preserve">- </w:t>
+      </w:r>
+      <w:proofErr w:type="spellStart"/>
+      <w:r>
+        <w:rPr>
+          <w:rFonts w:ascii="Times New Roman" w:eastAsia="Aptos" w:hAnsi="Times New Roman" w:cs="Times New Roman"/>
+        </w:rPr>
+        <w:t>Số</w:t>
+      </w:r>
+      <w:proofErr w:type="spellEnd"/>
+      <w:r>
+        <w:rPr>
+          <w:rFonts w:ascii="Times New Roman" w:eastAsia="Aptos" w:hAnsi="Times New Roman" w:cs="Times New Roman"/>
+        </w:rPr>
+        <w:t xml:space="preserve"> </w:t>
+      </w:r>
+      <w:proofErr w:type="spellStart"/>
+      <w:r>
+        <w:rPr>
+          <w:rFonts w:ascii="Times New Roman" w:eastAsia="Aptos" w:hAnsi="Times New Roman" w:cs="Times New Roman"/>
+        </w:rPr>
+        <w:t>lượng</w:t>
+      </w:r>
+      <w:proofErr w:type="spellEnd"/>
+      <w:r>
+        <w:rPr>
+          <w:rFonts w:ascii="Times New Roman" w:eastAsia="Aptos" w:hAnsi="Times New Roman" w:cs="Times New Roman"/>
+        </w:rPr>
+        <w:t xml:space="preserve"> </w:t>
+      </w:r>
+      <w:proofErr w:type="spellStart"/>
+      <w:r>
+        <w:rPr>
+          <w:rFonts w:ascii="Times New Roman" w:eastAsia="Aptos" w:hAnsi="Times New Roman" w:cs="Times New Roman"/>
+        </w:rPr>
+        <w:t>người</w:t>
+      </w:r>
+      <w:proofErr w:type="spellEnd"/>
+      <w:r>
+        <w:rPr>
+          <w:rFonts w:ascii="Times New Roman" w:eastAsia="Aptos" w:hAnsi="Times New Roman" w:cs="Times New Roman"/>
+        </w:rPr>
+        <w:t xml:space="preserve"> ở: ${SO_LUONG_NGUOI_O}</w:t>
       </w:r>
     </w:p>
     <w:p>
@@ -267,7 +811,63 @@
         <w:rPr>
           <w:rFonts w:ascii="Times New Roman" w:eastAsia="Aptos" w:hAnsi="Times New Roman" w:cs="Times New Roman"/>
         </w:rPr>
-        <w:t>- Số người tối đa: ${SO_LUONG_NGUOI_TOI_DA}</w:t>
+        <w:t xml:space="preserve">- </w:t>
+      </w:r>
+      <w:proofErr w:type="spellStart"/>
+      <w:r>
+        <w:rPr>
+          <w:rFonts w:ascii="Times New Roman" w:eastAsia="Aptos" w:hAnsi="Times New Roman" w:cs="Times New Roman"/>
+        </w:rPr>
+        <w:t>Số</w:t>
+      </w:r>
+      <w:proofErr w:type="spellEnd"/>
+      <w:r>
+        <w:rPr>
+          <w:rFonts w:ascii="Times New Roman" w:eastAsia="Aptos" w:hAnsi="Times New Roman" w:cs="Times New Roman"/>
+        </w:rPr>
+        <w:t xml:space="preserve"> </w:t>
+      </w:r>
+      <w:proofErr w:type="spellStart"/>
+      <w:r>
+        <w:rPr>
+          <w:rFonts w:ascii="Times New Roman" w:eastAsia="Aptos" w:hAnsi="Times New Roman" w:cs="Times New Roman"/>
+        </w:rPr>
+        <w:t>người</w:t>
+      </w:r>
+      <w:proofErr w:type="spellEnd"/>
+      <w:r>
+        <w:rPr>
+          <w:rFonts w:ascii="Times New Roman" w:eastAsia="Aptos" w:hAnsi="Times New Roman" w:cs="Times New Roman"/>
+        </w:rPr>
+        <w:t xml:space="preserve"> </w:t>
+      </w:r>
+      <w:proofErr w:type="spellStart"/>
+      <w:r>
+        <w:rPr>
+          <w:rFonts w:ascii="Times New Roman" w:eastAsia="Aptos" w:hAnsi="Times New Roman" w:cs="Times New Roman"/>
+        </w:rPr>
+        <w:t>tối</w:t>
+      </w:r>
+      <w:proofErr w:type="spellEnd"/>
+      <w:r>
+        <w:rPr>
+          <w:rFonts w:ascii="Times New Roman" w:eastAsia="Aptos" w:hAnsi="Times New Roman" w:cs="Times New Roman"/>
+        </w:rPr>
+        <w:t xml:space="preserve"> </w:t>
+      </w:r>
+      <w:proofErr w:type="spellStart"/>
+      <w:r>
+        <w:rPr>
+          <w:rFonts w:ascii="Times New Roman" w:eastAsia="Aptos" w:hAnsi="Times New Roman" w:cs="Times New Roman"/>
+        </w:rPr>
+        <w:t>đa</w:t>
+      </w:r>
+      <w:proofErr w:type="spellEnd"/>
+      <w:r>
+        <w:rPr>
+          <w:rFonts w:ascii="Times New Roman" w:eastAsia="Aptos" w:hAnsi="Times New Roman" w:cs="Times New Roman"/>
+        </w:rPr>
+        <w:t>: ${SO_LUONG_NGUOI_TOI_DA}</w:t>
       </w:r>
     </w:p>
     <w:p>
@@ -280,7 +880,77 @@
         <w:rPr>
           <w:rFonts w:ascii="Times New Roman" w:eastAsia="Aptos" w:hAnsi="Times New Roman" w:cs="Times New Roman"/>
         </w:rPr>
-        <w:t>- Ngày bắt đầu hợp đồng: ${NGAY_BAT_DAU}</w:t>
+        <w:t xml:space="preserve">- </w:t>
+      </w:r>
+      <w:proofErr w:type="spellStart"/>
+      <w:r>
+        <w:rPr>
+          <w:rFonts w:ascii="Times New Roman" w:eastAsia="Aptos" w:hAnsi="Times New Roman" w:cs="Times New Roman"/>
+        </w:rPr>
+        <w:t>Ngày</w:t>
+      </w:r>
+      <w:proofErr w:type="spellEnd"/>
+      <w:r>
+        <w:rPr>
+          <w:rFonts w:ascii="Times New Roman" w:eastAsia="Aptos" w:hAnsi="Times New Roman" w:cs="Times New Roman"/>
+        </w:rPr>
+        <w:t xml:space="preserve"> </w:t>
+      </w:r>
+      <w:proofErr w:type="spellStart"/>
+      <w:r>
+        <w:rPr>
+          <w:rFonts w:ascii="Times New Roman" w:eastAsia="Aptos" w:hAnsi="Times New Roman" w:cs="Times New Roman"/>
+        </w:rPr>
+        <w:t>bắt</w:t>
+      </w:r>
+      <w:proofErr w:type="spellEnd"/>
+      <w:r>
+        <w:rPr>
+          <w:rFonts w:ascii="Times New Roman" w:eastAsia="Aptos" w:hAnsi="Times New Roman" w:cs="Times New Roman"/>
+        </w:rPr>
+        <w:t xml:space="preserve"> </w:t>
+      </w:r>
+      <w:proofErr w:type="spellStart"/>
+      <w:r>
+        <w:rPr>
+          <w:rFonts w:ascii="Times New Roman" w:eastAsia="Aptos" w:hAnsi="Times New Roman" w:cs="Times New Roman"/>
+        </w:rPr>
+        <w:t>đầu</w:t>
+      </w:r>
+      <w:proofErr w:type="spellEnd"/>
+      <w:r>
+        <w:rPr>
+          <w:rFonts w:ascii="Times New Roman" w:eastAsia="Aptos" w:hAnsi="Times New Roman" w:cs="Times New Roman"/>
+        </w:rPr>
+        <w:t xml:space="preserve"> </w:t>
+      </w:r>
+      <w:proofErr w:type="spellStart"/>
+      <w:r>
+        <w:rPr>
+          <w:rFonts w:ascii="Times New Roman" w:eastAsia="Aptos" w:hAnsi="Times New Roman" w:cs="Times New Roman"/>
+        </w:rPr>
+        <w:t>hợp</w:t>
+      </w:r>
+      <w:proofErr w:type="spellEnd"/>
+      <w:r>
+        <w:rPr>
+          <w:rFonts w:ascii="Times New Roman" w:eastAsia="Aptos" w:hAnsi="Times New Roman" w:cs="Times New Roman"/>
+        </w:rPr>
+        <w:t xml:space="preserve"> </w:t>
+      </w:r>
+      <w:proofErr w:type="spellStart"/>
+      <w:r>
+        <w:rPr>
+          <w:rFonts w:ascii="Times New Roman" w:eastAsia="Aptos" w:hAnsi="Times New Roman" w:cs="Times New Roman"/>
+        </w:rPr>
+        <w:t>đồng</w:t>
+      </w:r>
+      <w:proofErr w:type="spellEnd"/>
+      <w:r>
+        <w:rPr>
+          <w:rFonts w:ascii="Times New Roman" w:eastAsia="Aptos" w:hAnsi="Times New Roman" w:cs="Times New Roman"/>
+        </w:rPr>
+        <w:t>: ${NGAY_BAT_DAU}</w:t>
       </w:r>
     </w:p>
     <w:p>
@@ -293,7 +963,77 @@
         <w:rPr>
           <w:rFonts w:ascii="Times New Roman" w:eastAsia="Aptos" w:hAnsi="Times New Roman" w:cs="Times New Roman"/>
         </w:rPr>
-        <w:t>- Ngày kết thúc hợp đồng: ${NGAY_KET_THUC}</w:t>
+        <w:t xml:space="preserve">- </w:t>
+      </w:r>
+      <w:proofErr w:type="spellStart"/>
+      <w:r>
+        <w:rPr>
+          <w:rFonts w:ascii="Times New Roman" w:eastAsia="Aptos" w:hAnsi="Times New Roman" w:cs="Times New Roman"/>
+        </w:rPr>
+        <w:t>Ngày</w:t>
+      </w:r>
+      <w:proofErr w:type="spellEnd"/>
+      <w:r>
+        <w:rPr>
+          <w:rFonts w:ascii="Times New Roman" w:eastAsia="Aptos" w:hAnsi="Times New Roman" w:cs="Times New Roman"/>
+        </w:rPr>
+        <w:t xml:space="preserve"> </w:t>
+      </w:r>
+      <w:proofErr w:type="spellStart"/>
+      <w:r>
+        <w:rPr>
+          <w:rFonts w:ascii="Times New Roman" w:eastAsia="Aptos" w:hAnsi="Times New Roman" w:cs="Times New Roman"/>
+        </w:rPr>
+        <w:t>kết</w:t>
+      </w:r>
+      <w:proofErr w:type="spellEnd"/>
+      <w:r>
+        <w:rPr>
+          <w:rFonts w:ascii="Times New Roman" w:eastAsia="Aptos" w:hAnsi="Times New Roman" w:cs="Times New Roman"/>
+        </w:rPr>
+        <w:t xml:space="preserve"> </w:t>
+      </w:r>
+      <w:proofErr w:type="spellStart"/>
+      <w:r>
+        <w:rPr>
+          <w:rFonts w:ascii="Times New Roman" w:eastAsia="Aptos" w:hAnsi="Times New Roman" w:cs="Times New Roman"/>
+        </w:rPr>
+        <w:t>thúc</w:t>
+      </w:r>
+      <w:proofErr w:type="spellEnd"/>
+      <w:r>
+        <w:rPr>
+          <w:rFonts w:ascii="Times New Roman" w:eastAsia="Aptos" w:hAnsi="Times New Roman" w:cs="Times New Roman"/>
+        </w:rPr>
+        <w:t xml:space="preserve"> </w:t>
+      </w:r>
+      <w:proofErr w:type="spellStart"/>
+      <w:r>
+        <w:rPr>
+          <w:rFonts w:ascii="Times New Roman" w:eastAsia="Aptos" w:hAnsi="Times New Roman" w:cs="Times New Roman"/>
+        </w:rPr>
+        <w:t>hợp</w:t>
+      </w:r>
+      <w:proofErr w:type="spellEnd"/>
+      <w:r>
+        <w:rPr>
+          <w:rFonts w:ascii="Times New Roman" w:eastAsia="Aptos" w:hAnsi="Times New Roman" w:cs="Times New Roman"/>
+        </w:rPr>
+        <w:t xml:space="preserve"> </w:t>
+      </w:r>
+      <w:proofErr w:type="spellStart"/>
+      <w:r>
+        <w:rPr>
+          <w:rFonts w:ascii="Times New Roman" w:eastAsia="Aptos" w:hAnsi="Times New Roman" w:cs="Times New Roman"/>
+        </w:rPr>
+        <w:t>đồng</w:t>
+      </w:r>
+      <w:proofErr w:type="spellEnd"/>
+      <w:r>
+        <w:rPr>
+          <w:rFonts w:ascii="Times New Roman" w:eastAsia="Aptos" w:hAnsi="Times New Roman" w:cs="Times New Roman"/>
+        </w:rPr>
+        <w:t>: ${NGAY_KET_THUC}</w:t>
       </w:r>
     </w:p>
     <w:p>
@@ -318,6 +1058,7 @@
           <w:szCs w:val="28"/>
         </w:rPr>
       </w:pPr>
+      <w:proofErr w:type="spellStart"/>
       <w:r>
         <w:rPr>
           <w:rFonts w:ascii="Times New Roman" w:eastAsia="Aptos" w:hAnsi="Times New Roman" w:cs="Times New Roman"/>
@@ -326,7 +1067,77 @@
           <w:szCs w:val="28"/>
         </w:rPr>
         <w:lastRenderedPageBreak/>
-        <w:t xml:space="preserve">Căn cứ pháp lý:  </w:t>
+        <w:t>Căn</w:t>
+      </w:r>
+      <w:proofErr w:type="spellEnd"/>
+      <w:r>
+        <w:rPr>
+          <w:rFonts w:ascii="Times New Roman" w:eastAsia="Aptos" w:hAnsi="Times New Roman" w:cs="Times New Roman"/>
+          <w:color w:val="FF0000"/>
+          <w:sz w:val="28"/>
+          <w:szCs w:val="28"/>
+        </w:rPr>
+        <w:t xml:space="preserve"> </w:t>
+      </w:r>
+      <w:proofErr w:type="spellStart"/>
+      <w:r>
+        <w:rPr>
+          <w:rFonts w:ascii="Times New Roman" w:eastAsia="Aptos" w:hAnsi="Times New Roman" w:cs="Times New Roman"/>
+          <w:color w:val="FF0000"/>
+          <w:sz w:val="28"/>
+          <w:szCs w:val="28"/>
+        </w:rPr>
+        <w:t>cứ</w:t>
+      </w:r>
+      <w:proofErr w:type="spellEnd"/>
+      <w:r>
+        <w:rPr>
+          <w:rFonts w:ascii="Times New Roman" w:eastAsia="Aptos" w:hAnsi="Times New Roman" w:cs="Times New Roman"/>
+          <w:color w:val="FF0000"/>
+          <w:sz w:val="28"/>
+          <w:szCs w:val="28"/>
+        </w:rPr>
+        <w:t xml:space="preserve"> </w:t>
+      </w:r>
+      <w:proofErr w:type="spellStart"/>
+      <w:r>
+        <w:rPr>
+          <w:rFonts w:ascii="Times New Roman" w:eastAsia="Aptos" w:hAnsi="Times New Roman" w:cs="Times New Roman"/>
+          <w:color w:val="FF0000"/>
+          <w:sz w:val="28"/>
+          <w:szCs w:val="28"/>
+        </w:rPr>
+        <w:t>pháp</w:t>
+      </w:r>
+      <w:proofErr w:type="spellEnd"/>
+      <w:r>
+        <w:rPr>
+          <w:rFonts w:ascii="Times New Roman" w:eastAsia="Aptos" w:hAnsi="Times New Roman" w:cs="Times New Roman"/>
+          <w:color w:val="FF0000"/>
+          <w:sz w:val="28"/>
+          <w:szCs w:val="28"/>
+        </w:rPr>
+        <w:t xml:space="preserve"> </w:t>
+      </w:r>
+      <w:proofErr w:type="spellStart"/>
+      <w:r>
+        <w:rPr>
+          <w:rFonts w:ascii="Times New Roman" w:eastAsia="Aptos" w:hAnsi="Times New Roman" w:cs="Times New Roman"/>
+          <w:color w:val="FF0000"/>
+          <w:sz w:val="28"/>
+          <w:szCs w:val="28"/>
+        </w:rPr>
+        <w:t>lý</w:t>
+      </w:r>
+      <w:proofErr w:type="spellEnd"/>
+      <w:r>
+        <w:rPr>
+          <w:rFonts w:ascii="Times New Roman" w:eastAsia="Aptos" w:hAnsi="Times New Roman" w:cs="Times New Roman"/>
+          <w:color w:val="FF0000"/>
+          <w:sz w:val="28"/>
+          <w:szCs w:val="28"/>
+        </w:rPr>
+        <w:t xml:space="preserve">:  </w:t>
       </w:r>
     </w:p>
     <w:p>
@@ -345,7 +1156,107 @@
           <w:sz w:val="28"/>
           <w:szCs w:val="28"/>
         </w:rPr>
-        <w:t xml:space="preserve">- Bộ luật Dân sự năm 2015;  </w:t>
+        <w:t xml:space="preserve">- </w:t>
+      </w:r>
+      <w:proofErr w:type="spellStart"/>
+      <w:r>
+        <w:rPr>
+          <w:rFonts w:ascii="Times New Roman" w:eastAsia="Aptos" w:hAnsi="Times New Roman" w:cs="Times New Roman"/>
+          <w:color w:val="FF0000"/>
+          <w:sz w:val="28"/>
+          <w:szCs w:val="28"/>
+        </w:rPr>
+        <w:t>Bộ</w:t>
+      </w:r>
+      <w:proofErr w:type="spellEnd"/>
+      <w:r>
+        <w:rPr>
+          <w:rFonts w:ascii="Times New Roman" w:eastAsia="Aptos" w:hAnsi="Times New Roman" w:cs="Times New Roman"/>
+          <w:color w:val="FF0000"/>
+          <w:sz w:val="28"/>
+          <w:szCs w:val="28"/>
+        </w:rPr>
+        <w:t xml:space="preserve"> </w:t>
+      </w:r>
+      <w:proofErr w:type="spellStart"/>
+      <w:r>
+        <w:rPr>
+          <w:rFonts w:ascii="Times New Roman" w:eastAsia="Aptos" w:hAnsi="Times New Roman" w:cs="Times New Roman"/>
+          <w:color w:val="FF0000"/>
+          <w:sz w:val="28"/>
+          <w:szCs w:val="28"/>
+        </w:rPr>
+        <w:t>luật</w:t>
+      </w:r>
+      <w:proofErr w:type="spellEnd"/>
+      <w:r>
+        <w:rPr>
+          <w:rFonts w:ascii="Times New Roman" w:eastAsia="Aptos" w:hAnsi="Times New Roman" w:cs="Times New Roman"/>
+          <w:color w:val="FF0000"/>
+          <w:sz w:val="28"/>
+          <w:szCs w:val="28"/>
+        </w:rPr>
+        <w:t xml:space="preserve"> </w:t>
+      </w:r>
+      <w:proofErr w:type="spellStart"/>
+      <w:r>
+        <w:rPr>
+          <w:rFonts w:ascii="Times New Roman" w:eastAsia="Aptos" w:hAnsi="Times New Roman" w:cs="Times New Roman"/>
+          <w:color w:val="FF0000"/>
+          <w:sz w:val="28"/>
+          <w:szCs w:val="28"/>
+        </w:rPr>
+        <w:t>Dân</w:t>
+      </w:r>
+      <w:proofErr w:type="spellEnd"/>
+      <w:r>
+        <w:rPr>
+          <w:rFonts w:ascii="Times New Roman" w:eastAsia="Aptos" w:hAnsi="Times New Roman" w:cs="Times New Roman"/>
+          <w:color w:val="FF0000"/>
+          <w:sz w:val="28"/>
+          <w:szCs w:val="28"/>
+        </w:rPr>
+        <w:t xml:space="preserve"> </w:t>
+      </w:r>
+      <w:proofErr w:type="spellStart"/>
+      <w:r>
+        <w:rPr>
+          <w:rFonts w:ascii="Times New Roman" w:eastAsia="Aptos" w:hAnsi="Times New Roman" w:cs="Times New Roman"/>
+          <w:color w:val="FF0000"/>
+          <w:sz w:val="28"/>
+          <w:szCs w:val="28"/>
+        </w:rPr>
+        <w:t>sự</w:t>
+      </w:r>
+      <w:proofErr w:type="spellEnd"/>
+      <w:r>
+        <w:rPr>
+          <w:rFonts w:ascii="Times New Roman" w:eastAsia="Aptos" w:hAnsi="Times New Roman" w:cs="Times New Roman"/>
+          <w:color w:val="FF0000"/>
+          <w:sz w:val="28"/>
+          <w:szCs w:val="28"/>
+        </w:rPr>
+        <w:t xml:space="preserve"> </w:t>
+      </w:r>
+      <w:proofErr w:type="spellStart"/>
+      <w:r>
+        <w:rPr>
+          <w:rFonts w:ascii="Times New Roman" w:eastAsia="Aptos" w:hAnsi="Times New Roman" w:cs="Times New Roman"/>
+          <w:color w:val="FF0000"/>
+          <w:sz w:val="28"/>
+          <w:szCs w:val="28"/>
+        </w:rPr>
+        <w:t>năm</w:t>
+      </w:r>
+      <w:proofErr w:type="spellEnd"/>
+      <w:r>
+        <w:rPr>
+          <w:rFonts w:ascii="Times New Roman" w:eastAsia="Aptos" w:hAnsi="Times New Roman" w:cs="Times New Roman"/>
+          <w:color w:val="FF0000"/>
+          <w:sz w:val="28"/>
+          <w:szCs w:val="28"/>
+        </w:rPr>
+        <w:t xml:space="preserve"> 2015;  </w:t>
       </w:r>
     </w:p>
     <w:p>
@@ -364,7 +1275,67 @@
           <w:sz w:val="28"/>
           <w:szCs w:val="28"/>
         </w:rPr>
-        <w:t xml:space="preserve">- Luật Nhà ở năm 2014;  </w:t>
+        <w:t xml:space="preserve">- </w:t>
+      </w:r>
+      <w:proofErr w:type="spellStart"/>
+      <w:r>
+        <w:rPr>
+          <w:rFonts w:ascii="Times New Roman" w:eastAsia="Aptos" w:hAnsi="Times New Roman" w:cs="Times New Roman"/>
+          <w:color w:val="FF0000"/>
+          <w:sz w:val="28"/>
+          <w:szCs w:val="28"/>
+        </w:rPr>
+        <w:t>Luật</w:t>
+      </w:r>
+      <w:proofErr w:type="spellEnd"/>
+      <w:r>
+        <w:rPr>
+          <w:rFonts w:ascii="Times New Roman" w:eastAsia="Aptos" w:hAnsi="Times New Roman" w:cs="Times New Roman"/>
+          <w:color w:val="FF0000"/>
+          <w:sz w:val="28"/>
+          <w:szCs w:val="28"/>
+        </w:rPr>
+        <w:t xml:space="preserve"> </w:t>
+      </w:r>
+      <w:proofErr w:type="spellStart"/>
+      <w:r>
+        <w:rPr>
+          <w:rFonts w:ascii="Times New Roman" w:eastAsia="Aptos" w:hAnsi="Times New Roman" w:cs="Times New Roman"/>
+          <w:color w:val="FF0000"/>
+          <w:sz w:val="28"/>
+          <w:szCs w:val="28"/>
+        </w:rPr>
+        <w:t>Nhà</w:t>
+      </w:r>
+      <w:proofErr w:type="spellEnd"/>
+      <w:r>
+        <w:rPr>
+          <w:rFonts w:ascii="Times New Roman" w:eastAsia="Aptos" w:hAnsi="Times New Roman" w:cs="Times New Roman"/>
+          <w:color w:val="FF0000"/>
+          <w:sz w:val="28"/>
+          <w:szCs w:val="28"/>
+        </w:rPr>
+        <w:t xml:space="preserve"> ở </w:t>
+      </w:r>
+      <w:proofErr w:type="spellStart"/>
+      <w:r>
+        <w:rPr>
+          <w:rFonts w:ascii="Times New Roman" w:eastAsia="Aptos" w:hAnsi="Times New Roman" w:cs="Times New Roman"/>
+          <w:color w:val="FF0000"/>
+          <w:sz w:val="28"/>
+          <w:szCs w:val="28"/>
+        </w:rPr>
+        <w:t>năm</w:t>
+      </w:r>
+      <w:proofErr w:type="spellEnd"/>
+      <w:r>
+        <w:rPr>
+          <w:rFonts w:ascii="Times New Roman" w:eastAsia="Aptos" w:hAnsi="Times New Roman" w:cs="Times New Roman"/>
+          <w:color w:val="FF0000"/>
+          <w:sz w:val="28"/>
+          <w:szCs w:val="28"/>
+        </w:rPr>
+        <w:t xml:space="preserve"> 2014;  </w:t>
       </w:r>
     </w:p>
     <w:p>
@@ -383,7 +1354,287 @@
           <w:sz w:val="28"/>
           <w:szCs w:val="28"/>
         </w:rPr>
-        <w:t xml:space="preserve">- Các quy định pháp luật hiện hành về cho thuê nhà ở và phòng trọ;  </w:t>
+        <w:t xml:space="preserve">- </w:t>
+      </w:r>
+      <w:proofErr w:type="spellStart"/>
+      <w:r>
+        <w:rPr>
+          <w:rFonts w:ascii="Times New Roman" w:eastAsia="Aptos" w:hAnsi="Times New Roman" w:cs="Times New Roman"/>
+          <w:color w:val="FF0000"/>
+          <w:sz w:val="28"/>
+          <w:szCs w:val="28"/>
+        </w:rPr>
+        <w:t>Các</w:t>
+      </w:r>
+      <w:proofErr w:type="spellEnd"/>
+      <w:r>
+        <w:rPr>
+          <w:rFonts w:ascii="Times New Roman" w:eastAsia="Aptos" w:hAnsi="Times New Roman" w:cs="Times New Roman"/>
+          <w:color w:val="FF0000"/>
+          <w:sz w:val="28"/>
+          <w:szCs w:val="28"/>
+        </w:rPr>
+        <w:t xml:space="preserve"> </w:t>
+      </w:r>
+      <w:proofErr w:type="spellStart"/>
+      <w:r>
+        <w:rPr>
+          <w:rFonts w:ascii="Times New Roman" w:eastAsia="Aptos" w:hAnsi="Times New Roman" w:cs="Times New Roman"/>
+          <w:color w:val="FF0000"/>
+          <w:sz w:val="28"/>
+          <w:szCs w:val="28"/>
+        </w:rPr>
+        <w:t>quy</w:t>
+      </w:r>
+      <w:proofErr w:type="spellEnd"/>
+      <w:r>
+        <w:rPr>
+          <w:rFonts w:ascii="Times New Roman" w:eastAsia="Aptos" w:hAnsi="Times New Roman" w:cs="Times New Roman"/>
+          <w:color w:val="FF0000"/>
+          <w:sz w:val="28"/>
+          <w:szCs w:val="28"/>
+        </w:rPr>
+        <w:t xml:space="preserve"> </w:t>
+      </w:r>
+      <w:proofErr w:type="spellStart"/>
+      <w:r>
+        <w:rPr>
+          <w:rFonts w:ascii="Times New Roman" w:eastAsia="Aptos" w:hAnsi="Times New Roman" w:cs="Times New Roman"/>
+          <w:color w:val="FF0000"/>
+          <w:sz w:val="28"/>
+          <w:szCs w:val="28"/>
+        </w:rPr>
+        <w:t>định</w:t>
+      </w:r>
+      <w:proofErr w:type="spellEnd"/>
+      <w:r>
+        <w:rPr>
+          <w:rFonts w:ascii="Times New Roman" w:eastAsia="Aptos" w:hAnsi="Times New Roman" w:cs="Times New Roman"/>
+          <w:color w:val="FF0000"/>
+          <w:sz w:val="28"/>
+          <w:szCs w:val="28"/>
+        </w:rPr>
+        <w:t xml:space="preserve"> </w:t>
+      </w:r>
+      <w:proofErr w:type="spellStart"/>
+      <w:r>
+        <w:rPr>
+          <w:rFonts w:ascii="Times New Roman" w:eastAsia="Aptos" w:hAnsi="Times New Roman" w:cs="Times New Roman"/>
+          <w:color w:val="FF0000"/>
+          <w:sz w:val="28"/>
+          <w:szCs w:val="28"/>
+        </w:rPr>
+        <w:t>pháp</w:t>
+      </w:r>
+      <w:proofErr w:type="spellEnd"/>
+      <w:r>
+        <w:rPr>
+          <w:rFonts w:ascii="Times New Roman" w:eastAsia="Aptos" w:hAnsi="Times New Roman" w:cs="Times New Roman"/>
+          <w:color w:val="FF0000"/>
+          <w:sz w:val="28"/>
+          <w:szCs w:val="28"/>
+        </w:rPr>
+        <w:t xml:space="preserve"> </w:t>
+      </w:r>
+      <w:proofErr w:type="spellStart"/>
+      <w:r>
+        <w:rPr>
+          <w:rFonts w:ascii="Times New Roman" w:eastAsia="Aptos" w:hAnsi="Times New Roman" w:cs="Times New Roman"/>
+          <w:color w:val="FF0000"/>
+          <w:sz w:val="28"/>
+          <w:szCs w:val="28"/>
+        </w:rPr>
+        <w:t>luật</w:t>
+      </w:r>
+      <w:proofErr w:type="spellEnd"/>
+      <w:r>
+        <w:rPr>
+          <w:rFonts w:ascii="Times New Roman" w:eastAsia="Aptos" w:hAnsi="Times New Roman" w:cs="Times New Roman"/>
+          <w:color w:val="FF0000"/>
+          <w:sz w:val="28"/>
+          <w:szCs w:val="28"/>
+        </w:rPr>
+        <w:t xml:space="preserve"> </w:t>
+      </w:r>
+      <w:proofErr w:type="spellStart"/>
+      <w:r>
+        <w:rPr>
+          <w:rFonts w:ascii="Times New Roman" w:eastAsia="Aptos" w:hAnsi="Times New Roman" w:cs="Times New Roman"/>
+          <w:color w:val="FF0000"/>
+          <w:sz w:val="28"/>
+          <w:szCs w:val="28"/>
+        </w:rPr>
+        <w:t>hiện</w:t>
+      </w:r>
+      <w:proofErr w:type="spellEnd"/>
+      <w:r>
+        <w:rPr>
+          <w:rFonts w:ascii="Times New Roman" w:eastAsia="Aptos" w:hAnsi="Times New Roman" w:cs="Times New Roman"/>
+          <w:color w:val="FF0000"/>
+          <w:sz w:val="28"/>
+          <w:szCs w:val="28"/>
+        </w:rPr>
+        <w:t xml:space="preserve"> </w:t>
+      </w:r>
+      <w:proofErr w:type="spellStart"/>
+      <w:r>
+        <w:rPr>
+          <w:rFonts w:ascii="Times New Roman" w:eastAsia="Aptos" w:hAnsi="Times New Roman" w:cs="Times New Roman"/>
+          <w:color w:val="FF0000"/>
+          <w:sz w:val="28"/>
+          <w:szCs w:val="28"/>
+        </w:rPr>
+        <w:t>hành</w:t>
+      </w:r>
+      <w:proofErr w:type="spellEnd"/>
+      <w:r>
+        <w:rPr>
+          <w:rFonts w:ascii="Times New Roman" w:eastAsia="Aptos" w:hAnsi="Times New Roman" w:cs="Times New Roman"/>
+          <w:color w:val="FF0000"/>
+          <w:sz w:val="28"/>
+          <w:szCs w:val="28"/>
+        </w:rPr>
+        <w:t xml:space="preserve"> </w:t>
+      </w:r>
+      <w:proofErr w:type="spellStart"/>
+      <w:r>
+        <w:rPr>
+          <w:rFonts w:ascii="Times New Roman" w:eastAsia="Aptos" w:hAnsi="Times New Roman" w:cs="Times New Roman"/>
+          <w:color w:val="FF0000"/>
+          <w:sz w:val="28"/>
+          <w:szCs w:val="28"/>
+        </w:rPr>
+        <w:t>về</w:t>
+      </w:r>
+      <w:proofErr w:type="spellEnd"/>
+      <w:r>
+        <w:rPr>
+          <w:rFonts w:ascii="Times New Roman" w:eastAsia="Aptos" w:hAnsi="Times New Roman" w:cs="Times New Roman"/>
+          <w:color w:val="FF0000"/>
+          <w:sz w:val="28"/>
+          <w:szCs w:val="28"/>
+        </w:rPr>
+        <w:t xml:space="preserve"> </w:t>
+      </w:r>
+      <w:proofErr w:type="spellStart"/>
+      <w:r>
+        <w:rPr>
+          <w:rFonts w:ascii="Times New Roman" w:eastAsia="Aptos" w:hAnsi="Times New Roman" w:cs="Times New Roman"/>
+          <w:color w:val="FF0000"/>
+          <w:sz w:val="28"/>
+          <w:szCs w:val="28"/>
+        </w:rPr>
+        <w:t>cho</w:t>
+      </w:r>
+      <w:proofErr w:type="spellEnd"/>
+      <w:r>
+        <w:rPr>
+          <w:rFonts w:ascii="Times New Roman" w:eastAsia="Aptos" w:hAnsi="Times New Roman" w:cs="Times New Roman"/>
+          <w:color w:val="FF0000"/>
+          <w:sz w:val="28"/>
+          <w:szCs w:val="28"/>
+        </w:rPr>
+        <w:t xml:space="preserve"> </w:t>
+      </w:r>
+      <w:proofErr w:type="spellStart"/>
+      <w:r>
+        <w:rPr>
+          <w:rFonts w:ascii="Times New Roman" w:eastAsia="Aptos" w:hAnsi="Times New Roman" w:cs="Times New Roman"/>
+          <w:color w:val="FF0000"/>
+          <w:sz w:val="28"/>
+          <w:szCs w:val="28"/>
+        </w:rPr>
+        <w:t>thuê</w:t>
+      </w:r>
+      <w:proofErr w:type="spellEnd"/>
+      <w:r>
+        <w:rPr>
+          <w:rFonts w:ascii="Times New Roman" w:eastAsia="Aptos" w:hAnsi="Times New Roman" w:cs="Times New Roman"/>
+          <w:color w:val="FF0000"/>
+          <w:sz w:val="28"/>
+          <w:szCs w:val="28"/>
+        </w:rPr>
+        <w:t xml:space="preserve"> </w:t>
+      </w:r>
+      <w:proofErr w:type="spellStart"/>
+      <w:r>
+        <w:rPr>
+          <w:rFonts w:ascii="Times New Roman" w:eastAsia="Aptos" w:hAnsi="Times New Roman" w:cs="Times New Roman"/>
+          <w:color w:val="FF0000"/>
+          <w:sz w:val="28"/>
+          <w:szCs w:val="28"/>
+        </w:rPr>
+        <w:t>nhà</w:t>
+      </w:r>
+      <w:proofErr w:type="spellEnd"/>
+      <w:r>
+        <w:rPr>
+          <w:rFonts w:ascii="Times New Roman" w:eastAsia="Aptos" w:hAnsi="Times New Roman" w:cs="Times New Roman"/>
+          <w:color w:val="FF0000"/>
+          <w:sz w:val="28"/>
+          <w:szCs w:val="28"/>
+        </w:rPr>
+        <w:t xml:space="preserve"> ở </w:t>
+      </w:r>
+      <w:proofErr w:type="spellStart"/>
+      <w:r>
+        <w:rPr>
+          <w:rFonts w:ascii="Times New Roman" w:eastAsia="Aptos" w:hAnsi="Times New Roman" w:cs="Times New Roman"/>
+          <w:color w:val="FF0000"/>
+          <w:sz w:val="28"/>
+          <w:szCs w:val="28"/>
+        </w:rPr>
+        <w:t>và</w:t>
+      </w:r>
+      <w:proofErr w:type="spellEnd"/>
+      <w:r>
+        <w:rPr>
+          <w:rFonts w:ascii="Times New Roman" w:eastAsia="Aptos" w:hAnsi="Times New Roman" w:cs="Times New Roman"/>
+          <w:color w:val="FF0000"/>
+          <w:sz w:val="28"/>
+          <w:szCs w:val="28"/>
+        </w:rPr>
+        <w:t xml:space="preserve"> </w:t>
+      </w:r>
+      <w:proofErr w:type="spellStart"/>
+      <w:r>
+        <w:rPr>
+          <w:rFonts w:ascii="Times New Roman" w:eastAsia="Aptos" w:hAnsi="Times New Roman" w:cs="Times New Roman"/>
+          <w:color w:val="FF0000"/>
+          <w:sz w:val="28"/>
+          <w:szCs w:val="28"/>
+        </w:rPr>
+        <w:t>phòng</w:t>
+      </w:r>
+      <w:proofErr w:type="spellEnd"/>
+      <w:r>
+        <w:rPr>
+          <w:rFonts w:ascii="Times New Roman" w:eastAsia="Aptos" w:hAnsi="Times New Roman" w:cs="Times New Roman"/>
+          <w:color w:val="FF0000"/>
+          <w:sz w:val="28"/>
+          <w:szCs w:val="28"/>
+        </w:rPr>
+        <w:t xml:space="preserve"> </w:t>
+      </w:r>
+      <w:proofErr w:type="spellStart"/>
+      <w:r>
+        <w:rPr>
+          <w:rFonts w:ascii="Times New Roman" w:eastAsia="Aptos" w:hAnsi="Times New Roman" w:cs="Times New Roman"/>
+          <w:color w:val="FF0000"/>
+          <w:sz w:val="28"/>
+          <w:szCs w:val="28"/>
+        </w:rPr>
+        <w:t>trọ</w:t>
+      </w:r>
+      <w:proofErr w:type="spellEnd"/>
+      <w:r>
+        <w:rPr>
+          <w:rFonts w:ascii="Times New Roman" w:eastAsia="Aptos" w:hAnsi="Times New Roman" w:cs="Times New Roman"/>
+          <w:color w:val="FF0000"/>
+          <w:sz w:val="28"/>
+          <w:szCs w:val="28"/>
+        </w:rPr>
+        <w:t xml:space="preserve">;  </w:t>
       </w:r>
     </w:p>
     <w:p>
@@ -402,7 +1653,407 @@
           <w:sz w:val="28"/>
           <w:szCs w:val="28"/>
         </w:rPr>
-        <w:t>Hai bên tự nguyện, bình đẳng thỏa thuận lập và ký kết Hợp đồng này với các điều khoản sau đây:</w:t>
+        <w:t xml:space="preserve">Hai </w:t>
+      </w:r>
+      <w:proofErr w:type="spellStart"/>
+      <w:r>
+        <w:rPr>
+          <w:rFonts w:ascii="Times New Roman" w:eastAsia="Aptos" w:hAnsi="Times New Roman" w:cs="Times New Roman"/>
+          <w:color w:val="FF0000"/>
+          <w:sz w:val="28"/>
+          <w:szCs w:val="28"/>
+        </w:rPr>
+        <w:t>bên</w:t>
+      </w:r>
+      <w:proofErr w:type="spellEnd"/>
+      <w:r>
+        <w:rPr>
+          <w:rFonts w:ascii="Times New Roman" w:eastAsia="Aptos" w:hAnsi="Times New Roman" w:cs="Times New Roman"/>
+          <w:color w:val="FF0000"/>
+          <w:sz w:val="28"/>
+          <w:szCs w:val="28"/>
+        </w:rPr>
+        <w:t xml:space="preserve"> </w:t>
+      </w:r>
+      <w:proofErr w:type="spellStart"/>
+      <w:r>
+        <w:rPr>
+          <w:rFonts w:ascii="Times New Roman" w:eastAsia="Aptos" w:hAnsi="Times New Roman" w:cs="Times New Roman"/>
+          <w:color w:val="FF0000"/>
+          <w:sz w:val="28"/>
+          <w:szCs w:val="28"/>
+        </w:rPr>
+        <w:t>tự</w:t>
+      </w:r>
+      <w:proofErr w:type="spellEnd"/>
+      <w:r>
+        <w:rPr>
+          <w:rFonts w:ascii="Times New Roman" w:eastAsia="Aptos" w:hAnsi="Times New Roman" w:cs="Times New Roman"/>
+          <w:color w:val="FF0000"/>
+          <w:sz w:val="28"/>
+          <w:szCs w:val="28"/>
+        </w:rPr>
+        <w:t xml:space="preserve"> </w:t>
+      </w:r>
+      <w:proofErr w:type="spellStart"/>
+      <w:r>
+        <w:rPr>
+          <w:rFonts w:ascii="Times New Roman" w:eastAsia="Aptos" w:hAnsi="Times New Roman" w:cs="Times New Roman"/>
+          <w:color w:val="FF0000"/>
+          <w:sz w:val="28"/>
+          <w:szCs w:val="28"/>
+        </w:rPr>
+        <w:t>nguyện</w:t>
+      </w:r>
+      <w:proofErr w:type="spellEnd"/>
+      <w:r>
+        <w:rPr>
+          <w:rFonts w:ascii="Times New Roman" w:eastAsia="Aptos" w:hAnsi="Times New Roman" w:cs="Times New Roman"/>
+          <w:color w:val="FF0000"/>
+          <w:sz w:val="28"/>
+          <w:szCs w:val="28"/>
+        </w:rPr>
+        <w:t xml:space="preserve">, </w:t>
+      </w:r>
+      <w:proofErr w:type="spellStart"/>
+      <w:r>
+        <w:rPr>
+          <w:rFonts w:ascii="Times New Roman" w:eastAsia="Aptos" w:hAnsi="Times New Roman" w:cs="Times New Roman"/>
+          <w:color w:val="FF0000"/>
+          <w:sz w:val="28"/>
+          <w:szCs w:val="28"/>
+        </w:rPr>
+        <w:t>bình</w:t>
+      </w:r>
+      <w:proofErr w:type="spellEnd"/>
+      <w:r>
+        <w:rPr>
+          <w:rFonts w:ascii="Times New Roman" w:eastAsia="Aptos" w:hAnsi="Times New Roman" w:cs="Times New Roman"/>
+          <w:color w:val="FF0000"/>
+          <w:sz w:val="28"/>
+          <w:szCs w:val="28"/>
+        </w:rPr>
+        <w:t xml:space="preserve"> </w:t>
+      </w:r>
+      <w:proofErr w:type="spellStart"/>
+      <w:r>
+        <w:rPr>
+          <w:rFonts w:ascii="Times New Roman" w:eastAsia="Aptos" w:hAnsi="Times New Roman" w:cs="Times New Roman"/>
+          <w:color w:val="FF0000"/>
+          <w:sz w:val="28"/>
+          <w:szCs w:val="28"/>
+        </w:rPr>
+        <w:t>đẳng</w:t>
+      </w:r>
+      <w:proofErr w:type="spellEnd"/>
+      <w:r>
+        <w:rPr>
+          <w:rFonts w:ascii="Times New Roman" w:eastAsia="Aptos" w:hAnsi="Times New Roman" w:cs="Times New Roman"/>
+          <w:color w:val="FF0000"/>
+          <w:sz w:val="28"/>
+          <w:szCs w:val="28"/>
+        </w:rPr>
+        <w:t xml:space="preserve"> </w:t>
+      </w:r>
+      <w:proofErr w:type="spellStart"/>
+      <w:r>
+        <w:rPr>
+          <w:rFonts w:ascii="Times New Roman" w:eastAsia="Aptos" w:hAnsi="Times New Roman" w:cs="Times New Roman"/>
+          <w:color w:val="FF0000"/>
+          <w:sz w:val="28"/>
+          <w:szCs w:val="28"/>
+        </w:rPr>
+        <w:t>thỏa</w:t>
+      </w:r>
+      <w:proofErr w:type="spellEnd"/>
+      <w:r>
+        <w:rPr>
+          <w:rFonts w:ascii="Times New Roman" w:eastAsia="Aptos" w:hAnsi="Times New Roman" w:cs="Times New Roman"/>
+          <w:color w:val="FF0000"/>
+          <w:sz w:val="28"/>
+          <w:szCs w:val="28"/>
+        </w:rPr>
+        <w:t xml:space="preserve"> </w:t>
+      </w:r>
+      <w:proofErr w:type="spellStart"/>
+      <w:r>
+        <w:rPr>
+          <w:rFonts w:ascii="Times New Roman" w:eastAsia="Aptos" w:hAnsi="Times New Roman" w:cs="Times New Roman"/>
+          <w:color w:val="FF0000"/>
+          <w:sz w:val="28"/>
+          <w:szCs w:val="28"/>
+        </w:rPr>
+        <w:t>thuận</w:t>
+      </w:r>
+      <w:proofErr w:type="spellEnd"/>
+      <w:r>
+        <w:rPr>
+          <w:rFonts w:ascii="Times New Roman" w:eastAsia="Aptos" w:hAnsi="Times New Roman" w:cs="Times New Roman"/>
+          <w:color w:val="FF0000"/>
+          <w:sz w:val="28"/>
+          <w:szCs w:val="28"/>
+        </w:rPr>
+        <w:t xml:space="preserve"> </w:t>
+      </w:r>
+      <w:proofErr w:type="spellStart"/>
+      <w:r>
+        <w:rPr>
+          <w:rFonts w:ascii="Times New Roman" w:eastAsia="Aptos" w:hAnsi="Times New Roman" w:cs="Times New Roman"/>
+          <w:color w:val="FF0000"/>
+          <w:sz w:val="28"/>
+          <w:szCs w:val="28"/>
+        </w:rPr>
+        <w:t>lập</w:t>
+      </w:r>
+      <w:proofErr w:type="spellEnd"/>
+      <w:r>
+        <w:rPr>
+          <w:rFonts w:ascii="Times New Roman" w:eastAsia="Aptos" w:hAnsi="Times New Roman" w:cs="Times New Roman"/>
+          <w:color w:val="FF0000"/>
+          <w:sz w:val="28"/>
+          <w:szCs w:val="28"/>
+        </w:rPr>
+        <w:t xml:space="preserve"> </w:t>
+      </w:r>
+      <w:proofErr w:type="spellStart"/>
+      <w:r>
+        <w:rPr>
+          <w:rFonts w:ascii="Times New Roman" w:eastAsia="Aptos" w:hAnsi="Times New Roman" w:cs="Times New Roman"/>
+          <w:color w:val="FF0000"/>
+          <w:sz w:val="28"/>
+          <w:szCs w:val="28"/>
+        </w:rPr>
+        <w:t>và</w:t>
+      </w:r>
+      <w:proofErr w:type="spellEnd"/>
+      <w:r>
+        <w:rPr>
+          <w:rFonts w:ascii="Times New Roman" w:eastAsia="Aptos" w:hAnsi="Times New Roman" w:cs="Times New Roman"/>
+          <w:color w:val="FF0000"/>
+          <w:sz w:val="28"/>
+          <w:szCs w:val="28"/>
+        </w:rPr>
+        <w:t xml:space="preserve"> </w:t>
+      </w:r>
+      <w:proofErr w:type="spellStart"/>
+      <w:r>
+        <w:rPr>
+          <w:rFonts w:ascii="Times New Roman" w:eastAsia="Aptos" w:hAnsi="Times New Roman" w:cs="Times New Roman"/>
+          <w:color w:val="FF0000"/>
+          <w:sz w:val="28"/>
+          <w:szCs w:val="28"/>
+        </w:rPr>
+        <w:t>ký</w:t>
+      </w:r>
+      <w:proofErr w:type="spellEnd"/>
+      <w:r>
+        <w:rPr>
+          <w:rFonts w:ascii="Times New Roman" w:eastAsia="Aptos" w:hAnsi="Times New Roman" w:cs="Times New Roman"/>
+          <w:color w:val="FF0000"/>
+          <w:sz w:val="28"/>
+          <w:szCs w:val="28"/>
+        </w:rPr>
+        <w:t xml:space="preserve"> </w:t>
+      </w:r>
+      <w:proofErr w:type="spellStart"/>
+      <w:r>
+        <w:rPr>
+          <w:rFonts w:ascii="Times New Roman" w:eastAsia="Aptos" w:hAnsi="Times New Roman" w:cs="Times New Roman"/>
+          <w:color w:val="FF0000"/>
+          <w:sz w:val="28"/>
+          <w:szCs w:val="28"/>
+        </w:rPr>
+        <w:t>kết</w:t>
+      </w:r>
+      <w:proofErr w:type="spellEnd"/>
+      <w:r>
+        <w:rPr>
+          <w:rFonts w:ascii="Times New Roman" w:eastAsia="Aptos" w:hAnsi="Times New Roman" w:cs="Times New Roman"/>
+          <w:color w:val="FF0000"/>
+          <w:sz w:val="28"/>
+          <w:szCs w:val="28"/>
+        </w:rPr>
+        <w:t xml:space="preserve"> </w:t>
+      </w:r>
+      <w:proofErr w:type="spellStart"/>
+      <w:r>
+        <w:rPr>
+          <w:rFonts w:ascii="Times New Roman" w:eastAsia="Aptos" w:hAnsi="Times New Roman" w:cs="Times New Roman"/>
+          <w:color w:val="FF0000"/>
+          <w:sz w:val="28"/>
+          <w:szCs w:val="28"/>
+        </w:rPr>
+        <w:t>Hợp</w:t>
+      </w:r>
+      <w:proofErr w:type="spellEnd"/>
+      <w:r>
+        <w:rPr>
+          <w:rFonts w:ascii="Times New Roman" w:eastAsia="Aptos" w:hAnsi="Times New Roman" w:cs="Times New Roman"/>
+          <w:color w:val="FF0000"/>
+          <w:sz w:val="28"/>
+          <w:szCs w:val="28"/>
+        </w:rPr>
+        <w:t xml:space="preserve"> </w:t>
+      </w:r>
+      <w:proofErr w:type="spellStart"/>
+      <w:r>
+        <w:rPr>
+          <w:rFonts w:ascii="Times New Roman" w:eastAsia="Aptos" w:hAnsi="Times New Roman" w:cs="Times New Roman"/>
+          <w:color w:val="FF0000"/>
+          <w:sz w:val="28"/>
+          <w:szCs w:val="28"/>
+        </w:rPr>
+        <w:t>đồng</w:t>
+      </w:r>
+      <w:proofErr w:type="spellEnd"/>
+      <w:r>
+        <w:rPr>
+          <w:rFonts w:ascii="Times New Roman" w:eastAsia="Aptos" w:hAnsi="Times New Roman" w:cs="Times New Roman"/>
+          <w:color w:val="FF0000"/>
+          <w:sz w:val="28"/>
+          <w:szCs w:val="28"/>
+        </w:rPr>
+        <w:t xml:space="preserve"> </w:t>
+      </w:r>
+      <w:proofErr w:type="spellStart"/>
+      <w:r>
+        <w:rPr>
+          <w:rFonts w:ascii="Times New Roman" w:eastAsia="Aptos" w:hAnsi="Times New Roman" w:cs="Times New Roman"/>
+          <w:color w:val="FF0000"/>
+          <w:sz w:val="28"/>
+          <w:szCs w:val="28"/>
+        </w:rPr>
+        <w:t>này</w:t>
+      </w:r>
+      <w:proofErr w:type="spellEnd"/>
+      <w:r>
+        <w:rPr>
+          <w:rFonts w:ascii="Times New Roman" w:eastAsia="Aptos" w:hAnsi="Times New Roman" w:cs="Times New Roman"/>
+          <w:color w:val="FF0000"/>
+          <w:sz w:val="28"/>
+          <w:szCs w:val="28"/>
+        </w:rPr>
+        <w:t xml:space="preserve"> </w:t>
+      </w:r>
+      <w:proofErr w:type="spellStart"/>
+      <w:r>
+        <w:rPr>
+          <w:rFonts w:ascii="Times New Roman" w:eastAsia="Aptos" w:hAnsi="Times New Roman" w:cs="Times New Roman"/>
+          <w:color w:val="FF0000"/>
+          <w:sz w:val="28"/>
+          <w:szCs w:val="28"/>
+        </w:rPr>
+        <w:t>với</w:t>
+      </w:r>
+      <w:proofErr w:type="spellEnd"/>
+      <w:r>
+        <w:rPr>
+          <w:rFonts w:ascii="Times New Roman" w:eastAsia="Aptos" w:hAnsi="Times New Roman" w:cs="Times New Roman"/>
+          <w:color w:val="FF0000"/>
+          <w:sz w:val="28"/>
+          <w:szCs w:val="28"/>
+        </w:rPr>
+        <w:t xml:space="preserve"> </w:t>
+      </w:r>
+      <w:proofErr w:type="spellStart"/>
+      <w:r>
+        <w:rPr>
+          <w:rFonts w:ascii="Times New Roman" w:eastAsia="Aptos" w:hAnsi="Times New Roman" w:cs="Times New Roman"/>
+          <w:color w:val="FF0000"/>
+          <w:sz w:val="28"/>
+          <w:szCs w:val="28"/>
+        </w:rPr>
+        <w:t>các</w:t>
+      </w:r>
+      <w:proofErr w:type="spellEnd"/>
+      <w:r>
+        <w:rPr>
+          <w:rFonts w:ascii="Times New Roman" w:eastAsia="Aptos" w:hAnsi="Times New Roman" w:cs="Times New Roman"/>
+          <w:color w:val="FF0000"/>
+          <w:sz w:val="28"/>
+          <w:szCs w:val="28"/>
+        </w:rPr>
+        <w:t xml:space="preserve"> </w:t>
+      </w:r>
+      <w:proofErr w:type="spellStart"/>
+      <w:r>
+        <w:rPr>
+          <w:rFonts w:ascii="Times New Roman" w:eastAsia="Aptos" w:hAnsi="Times New Roman" w:cs="Times New Roman"/>
+          <w:color w:val="FF0000"/>
+          <w:sz w:val="28"/>
+          <w:szCs w:val="28"/>
+        </w:rPr>
+        <w:t>điều</w:t>
+      </w:r>
+      <w:proofErr w:type="spellEnd"/>
+      <w:r>
+        <w:rPr>
+          <w:rFonts w:ascii="Times New Roman" w:eastAsia="Aptos" w:hAnsi="Times New Roman" w:cs="Times New Roman"/>
+          <w:color w:val="FF0000"/>
+          <w:sz w:val="28"/>
+          <w:szCs w:val="28"/>
+        </w:rPr>
+        <w:t xml:space="preserve"> </w:t>
+      </w:r>
+      <w:proofErr w:type="spellStart"/>
+      <w:r>
+        <w:rPr>
+          <w:rFonts w:ascii="Times New Roman" w:eastAsia="Aptos" w:hAnsi="Times New Roman" w:cs="Times New Roman"/>
+          <w:color w:val="FF0000"/>
+          <w:sz w:val="28"/>
+          <w:szCs w:val="28"/>
+        </w:rPr>
+        <w:t>khoản</w:t>
+      </w:r>
+      <w:proofErr w:type="spellEnd"/>
+      <w:r>
+        <w:rPr>
+          <w:rFonts w:ascii="Times New Roman" w:eastAsia="Aptos" w:hAnsi="Times New Roman" w:cs="Times New Roman"/>
+          <w:color w:val="FF0000"/>
+          <w:sz w:val="28"/>
+          <w:szCs w:val="28"/>
+        </w:rPr>
+        <w:t xml:space="preserve"> </w:t>
+      </w:r>
+      <w:proofErr w:type="spellStart"/>
+      <w:r>
+        <w:rPr>
+          <w:rFonts w:ascii="Times New Roman" w:eastAsia="Aptos" w:hAnsi="Times New Roman" w:cs="Times New Roman"/>
+          <w:color w:val="FF0000"/>
+          <w:sz w:val="28"/>
+          <w:szCs w:val="28"/>
+        </w:rPr>
+        <w:t>sau</w:t>
+      </w:r>
+      <w:proofErr w:type="spellEnd"/>
+      <w:r>
+        <w:rPr>
+          <w:rFonts w:ascii="Times New Roman" w:eastAsia="Aptos" w:hAnsi="Times New Roman" w:cs="Times New Roman"/>
+          <w:color w:val="FF0000"/>
+          <w:sz w:val="28"/>
+          <w:szCs w:val="28"/>
+        </w:rPr>
+        <w:t xml:space="preserve"> </w:t>
+      </w:r>
+      <w:proofErr w:type="spellStart"/>
+      <w:r>
+        <w:rPr>
+          <w:rFonts w:ascii="Times New Roman" w:eastAsia="Aptos" w:hAnsi="Times New Roman" w:cs="Times New Roman"/>
+          <w:color w:val="FF0000"/>
+          <w:sz w:val="28"/>
+          <w:szCs w:val="28"/>
+        </w:rPr>
+        <w:t>đây</w:t>
+      </w:r>
+      <w:proofErr w:type="spellEnd"/>
+      <w:r>
+        <w:rPr>
+          <w:rFonts w:ascii="Times New Roman" w:eastAsia="Aptos" w:hAnsi="Times New Roman" w:cs="Times New Roman"/>
+          <w:color w:val="FF0000"/>
+          <w:sz w:val="28"/>
+          <w:szCs w:val="28"/>
+        </w:rPr>
+        <w:t>:</w:t>
       </w:r>
     </w:p>
     <w:p>
@@ -417,7 +2068,61 @@
           <w:b/>
           <w:bCs/>
         </w:rPr>
-        <w:t>1. Nội dung hợp đồng:</w:t>
+        <w:t xml:space="preserve">1. </w:t>
+      </w:r>
+      <w:proofErr w:type="spellStart"/>
+      <w:r>
+        <w:rPr>
+          <w:rFonts w:ascii="Times New Roman" w:eastAsia="Aptos" w:hAnsi="Times New Roman" w:cs="Times New Roman"/>
+          <w:b/>
+          <w:bCs/>
+        </w:rPr>
+        <w:t>Nội</w:t>
+      </w:r>
+      <w:proofErr w:type="spellEnd"/>
+      <w:r>
+        <w:rPr>
+          <w:rFonts w:ascii="Times New Roman" w:eastAsia="Aptos" w:hAnsi="Times New Roman" w:cs="Times New Roman"/>
+          <w:b/>
+          <w:bCs/>
+        </w:rPr>
+        <w:t xml:space="preserve"> dung </w:t>
+      </w:r>
+      <w:proofErr w:type="spellStart"/>
+      <w:r>
+        <w:rPr>
+          <w:rFonts w:ascii="Times New Roman" w:eastAsia="Aptos" w:hAnsi="Times New Roman" w:cs="Times New Roman"/>
+          <w:b/>
+          <w:bCs/>
+        </w:rPr>
+        <w:t>hợp</w:t>
+      </w:r>
+      <w:proofErr w:type="spellEnd"/>
+      <w:r>
+        <w:rPr>
+          <w:rFonts w:ascii="Times New Roman" w:eastAsia="Aptos" w:hAnsi="Times New Roman" w:cs="Times New Roman"/>
+          <w:b/>
+          <w:bCs/>
+        </w:rPr>
+        <w:t xml:space="preserve"> </w:t>
+      </w:r>
+      <w:proofErr w:type="spellStart"/>
+      <w:r>
+        <w:rPr>
+          <w:rFonts w:ascii="Times New Roman" w:eastAsia="Aptos" w:hAnsi="Times New Roman" w:cs="Times New Roman"/>
+          <w:b/>
+          <w:bCs/>
+        </w:rPr>
+        <w:t>đồng</w:t>
+      </w:r>
+      <w:proofErr w:type="spellEnd"/>
+      <w:r>
+        <w:rPr>
+          <w:rFonts w:ascii="Times New Roman" w:eastAsia="Aptos" w:hAnsi="Times New Roman" w:cs="Times New Roman"/>
+          <w:b/>
+          <w:bCs/>
+        </w:rPr>
+        <w:t>:</w:t>
       </w:r>
     </w:p>
     <w:p>
@@ -430,7 +2135,91 @@
         <w:rPr>
           <w:rFonts w:ascii="Times New Roman" w:eastAsia="Aptos" w:hAnsi="Times New Roman" w:cs="Times New Roman"/>
         </w:rPr>
-        <w:t>- Bên B thuê phòng số: ${SO_PHONG}, diện tích: ${DIEN_TICH} m²</w:t>
+        <w:t xml:space="preserve">- </w:t>
+      </w:r>
+      <w:proofErr w:type="spellStart"/>
+      <w:r>
+        <w:rPr>
+          <w:rFonts w:ascii="Times New Roman" w:eastAsia="Aptos" w:hAnsi="Times New Roman" w:cs="Times New Roman"/>
+        </w:rPr>
+        <w:t>Bên</w:t>
+      </w:r>
+      <w:proofErr w:type="spellEnd"/>
+      <w:r>
+        <w:rPr>
+          <w:rFonts w:ascii="Times New Roman" w:eastAsia="Aptos" w:hAnsi="Times New Roman" w:cs="Times New Roman"/>
+        </w:rPr>
+        <w:t xml:space="preserve"> B </w:t>
+      </w:r>
+      <w:proofErr w:type="spellStart"/>
+      <w:r>
+        <w:rPr>
+          <w:rFonts w:ascii="Times New Roman" w:eastAsia="Aptos" w:hAnsi="Times New Roman" w:cs="Times New Roman"/>
+        </w:rPr>
+        <w:t>thuê</w:t>
+      </w:r>
+      <w:proofErr w:type="spellEnd"/>
+      <w:r>
+        <w:rPr>
+          <w:rFonts w:ascii="Times New Roman" w:eastAsia="Aptos" w:hAnsi="Times New Roman" w:cs="Times New Roman"/>
+        </w:rPr>
+        <w:t xml:space="preserve"> </w:t>
+      </w:r>
+      <w:proofErr w:type="spellStart"/>
+      <w:r>
+        <w:rPr>
+          <w:rFonts w:ascii="Times New Roman" w:eastAsia="Aptos" w:hAnsi="Times New Roman" w:cs="Times New Roman"/>
+        </w:rPr>
+        <w:t>phòng</w:t>
+      </w:r>
+      <w:proofErr w:type="spellEnd"/>
+      <w:r>
+        <w:rPr>
+          <w:rFonts w:ascii="Times New Roman" w:eastAsia="Aptos" w:hAnsi="Times New Roman" w:cs="Times New Roman"/>
+        </w:rPr>
+        <w:t xml:space="preserve"> </w:t>
+      </w:r>
+      <w:proofErr w:type="spellStart"/>
+      <w:r>
+        <w:rPr>
+          <w:rFonts w:ascii="Times New Roman" w:eastAsia="Aptos" w:hAnsi="Times New Roman" w:cs="Times New Roman"/>
+        </w:rPr>
+        <w:t>số</w:t>
+      </w:r>
+      <w:proofErr w:type="spellEnd"/>
+      <w:r>
+        <w:rPr>
+          <w:rFonts w:ascii="Times New Roman" w:eastAsia="Aptos" w:hAnsi="Times New Roman" w:cs="Times New Roman"/>
+        </w:rPr>
+        <w:t xml:space="preserve">: ${SO_PHONG}, </w:t>
+      </w:r>
+      <w:proofErr w:type="spellStart"/>
+      <w:r>
+        <w:rPr>
+          <w:rFonts w:ascii="Times New Roman" w:eastAsia="Aptos" w:hAnsi="Times New Roman" w:cs="Times New Roman"/>
+        </w:rPr>
+        <w:t>diện</w:t>
+      </w:r>
+      <w:proofErr w:type="spellEnd"/>
+      <w:r>
+        <w:rPr>
+          <w:rFonts w:ascii="Times New Roman" w:eastAsia="Aptos" w:hAnsi="Times New Roman" w:cs="Times New Roman"/>
+        </w:rPr>
+        <w:t xml:space="preserve"> </w:t>
+      </w:r>
+      <w:proofErr w:type="spellStart"/>
+      <w:r>
+        <w:rPr>
+          <w:rFonts w:ascii="Times New Roman" w:eastAsia="Aptos" w:hAnsi="Times New Roman" w:cs="Times New Roman"/>
+        </w:rPr>
+        <w:t>tích</w:t>
+      </w:r>
+      <w:proofErr w:type="spellEnd"/>
+      <w:r>
+        <w:rPr>
+          <w:rFonts w:ascii="Times New Roman" w:eastAsia="Aptos" w:hAnsi="Times New Roman" w:cs="Times New Roman"/>
+        </w:rPr>
+        <w:t>: ${DIEN_TICH} m²</w:t>
       </w:r>
     </w:p>
     <w:p>
@@ -443,8 +2232,44 @@
         <w:rPr>
           <w:rFonts w:ascii="Times New Roman" w:eastAsia="Aptos" w:hAnsi="Times New Roman" w:cs="Times New Roman"/>
         </w:rPr>
-        <w:t>- Giá thuê: ${GIA_THUE} VNĐ / tháng</w:t>
-      </w:r>
+        <w:t xml:space="preserve">- </w:t>
+      </w:r>
+      <w:proofErr w:type="spellStart"/>
+      <w:r>
+        <w:rPr>
+          <w:rFonts w:ascii="Times New Roman" w:eastAsia="Aptos" w:hAnsi="Times New Roman" w:cs="Times New Roman"/>
+        </w:rPr>
+        <w:t>Giá</w:t>
+      </w:r>
+      <w:proofErr w:type="spellEnd"/>
+      <w:r>
+        <w:rPr>
+          <w:rFonts w:ascii="Times New Roman" w:eastAsia="Aptos" w:hAnsi="Times New Roman" w:cs="Times New Roman"/>
+        </w:rPr>
+        <w:t xml:space="preserve"> </w:t>
+      </w:r>
+      <w:proofErr w:type="spellStart"/>
+      <w:r>
+        <w:rPr>
+          <w:rFonts w:ascii="Times New Roman" w:eastAsia="Aptos" w:hAnsi="Times New Roman" w:cs="Times New Roman"/>
+        </w:rPr>
+        <w:t>thuê</w:t>
+      </w:r>
+      <w:proofErr w:type="spellEnd"/>
+      <w:r>
+        <w:rPr>
+          <w:rFonts w:ascii="Times New Roman" w:eastAsia="Aptos" w:hAnsi="Times New Roman" w:cs="Times New Roman"/>
+        </w:rPr>
+        <w:t xml:space="preserve">: ${GIA_THUE} VNĐ / </w:t>
+      </w:r>
+      <w:proofErr w:type="spellStart"/>
+      <w:r>
+        <w:rPr>
+          <w:rFonts w:ascii="Times New Roman" w:eastAsia="Aptos" w:hAnsi="Times New Roman" w:cs="Times New Roman"/>
+        </w:rPr>
+        <w:t>tháng</w:t>
+      </w:r>
+      <w:proofErr w:type="spellEnd"/>
     </w:p>
     <w:p>
       <w:pPr>
@@ -456,7 +2281,35 @@
         <w:rPr>
           <w:rFonts w:ascii="Times New Roman" w:eastAsia="Aptos" w:hAnsi="Times New Roman" w:cs="Times New Roman"/>
         </w:rPr>
-        <w:t>- Tiền cọc: ${GIA_COC} VNĐ</w:t>
+        <w:t xml:space="preserve">- </w:t>
+      </w:r>
+      <w:proofErr w:type="spellStart"/>
+      <w:r>
+        <w:rPr>
+          <w:rFonts w:ascii="Times New Roman" w:eastAsia="Aptos" w:hAnsi="Times New Roman" w:cs="Times New Roman"/>
+        </w:rPr>
+        <w:t>Tiền</w:t>
+      </w:r>
+      <w:proofErr w:type="spellEnd"/>
+      <w:r>
+        <w:rPr>
+          <w:rFonts w:ascii="Times New Roman" w:eastAsia="Aptos" w:hAnsi="Times New Roman" w:cs="Times New Roman"/>
+        </w:rPr>
+        <w:t xml:space="preserve"> </w:t>
+      </w:r>
+      <w:proofErr w:type="spellStart"/>
+      <w:r>
+        <w:rPr>
+          <w:rFonts w:ascii="Times New Roman" w:eastAsia="Aptos" w:hAnsi="Times New Roman" w:cs="Times New Roman"/>
+        </w:rPr>
+        <w:t>cọc</w:t>
+      </w:r>
+      <w:proofErr w:type="spellEnd"/>
+      <w:r>
+        <w:rPr>
+          <w:rFonts w:ascii="Times New Roman" w:eastAsia="Aptos" w:hAnsi="Times New Roman" w:cs="Times New Roman"/>
+        </w:rPr>
+        <w:t>: ${GIA_COC} VNĐ</w:t>
       </w:r>
     </w:p>
     <w:p>
@@ -473,7 +2326,171 @@
           <w:b/>
           <w:bCs/>
         </w:rPr>
-        <w:t>2. Tiện nghi đi kèm:</w:t>
+        <w:t xml:space="preserve">2. </w:t>
+      </w:r>
+      <w:proofErr w:type="spellStart"/>
+      <w:r>
+        <w:rPr>
+          <w:rFonts w:ascii="Times New Roman" w:eastAsia="Aptos" w:hAnsi="Times New Roman" w:cs="Times New Roman"/>
+          <w:b/>
+          <w:bCs/>
+        </w:rPr>
+        <w:t>Tiện</w:t>
+      </w:r>
+      <w:proofErr w:type="spellEnd"/>
+      <w:r>
+        <w:rPr>
+          <w:rFonts w:ascii="Times New Roman" w:eastAsia="Aptos" w:hAnsi="Times New Roman" w:cs="Times New Roman"/>
+          <w:b/>
+          <w:bCs/>
+        </w:rPr>
+        <w:t xml:space="preserve"> </w:t>
+      </w:r>
+      <w:proofErr w:type="spellStart"/>
+      <w:r>
+        <w:rPr>
+          <w:rFonts w:ascii="Times New Roman" w:eastAsia="Aptos" w:hAnsi="Times New Roman" w:cs="Times New Roman"/>
+          <w:b/>
+          <w:bCs/>
+        </w:rPr>
+        <w:t>nghi</w:t>
+      </w:r>
+      <w:proofErr w:type="spellEnd"/>
+      <w:r>
+        <w:rPr>
+          <w:rFonts w:ascii="Times New Roman" w:eastAsia="Aptos" w:hAnsi="Times New Roman" w:cs="Times New Roman"/>
+          <w:b/>
+          <w:bCs/>
+        </w:rPr>
+        <w:t xml:space="preserve"> </w:t>
+      </w:r>
+      <w:proofErr w:type="spellStart"/>
+      <w:r>
+        <w:rPr>
+          <w:rFonts w:ascii="Times New Roman" w:eastAsia="Aptos" w:hAnsi="Times New Roman" w:cs="Times New Roman"/>
+          <w:b/>
+          <w:bCs/>
+        </w:rPr>
+        <w:t>đi</w:t>
+      </w:r>
+      <w:proofErr w:type="spellEnd"/>
+      <w:r>
+        <w:rPr>
+          <w:rFonts w:ascii="Times New Roman" w:eastAsia="Aptos" w:hAnsi="Times New Roman" w:cs="Times New Roman"/>
+          <w:b/>
+          <w:bCs/>
+        </w:rPr>
+        <w:t xml:space="preserve"> </w:t>
+      </w:r>
+      <w:proofErr w:type="spellStart"/>
+      <w:proofErr w:type="gramStart"/>
+      <w:r>
+        <w:rPr>
+          <w:rFonts w:ascii="Times New Roman" w:eastAsia="Aptos" w:hAnsi="Times New Roman" w:cs="Times New Roman"/>
+          <w:b/>
+          <w:bCs/>
+        </w:rPr>
+        <w:t>kèm</w:t>
+      </w:r>
+      <w:proofErr w:type="spellEnd"/>
+      <w:r>
+        <w:rPr>
+          <w:rFonts w:ascii="Times New Roman" w:eastAsia="Aptos" w:hAnsi="Times New Roman" w:cs="Times New Roman"/>
+          <w:b/>
+          <w:bCs/>
+        </w:rPr>
+        <w:t>(</w:t>
+      </w:r>
+      <w:proofErr w:type="spellStart"/>
+      <w:proofErr w:type="gramEnd"/>
+      <w:r>
+        <w:rPr>
+          <w:rFonts w:ascii="Times New Roman" w:eastAsia="Aptos" w:hAnsi="Times New Roman" w:cs="Times New Roman"/>
+          <w:b/>
+          <w:bCs/>
+        </w:rPr>
+        <w:t>Chọn</w:t>
+      </w:r>
+      <w:proofErr w:type="spellEnd"/>
+      <w:r>
+        <w:rPr>
+          <w:rFonts w:ascii="Times New Roman" w:eastAsia="Aptos" w:hAnsi="Times New Roman" w:cs="Times New Roman"/>
+          <w:b/>
+          <w:bCs/>
+        </w:rPr>
+        <w:t xml:space="preserve"> </w:t>
+      </w:r>
+      <w:proofErr w:type="spellStart"/>
+      <w:r>
+        <w:rPr>
+          <w:rFonts w:ascii="Times New Roman" w:eastAsia="Aptos" w:hAnsi="Times New Roman" w:cs="Times New Roman"/>
+          <w:b/>
+          <w:bCs/>
+        </w:rPr>
+        <w:t>tiện</w:t>
+      </w:r>
+      <w:proofErr w:type="spellEnd"/>
+      <w:r>
+        <w:rPr>
+          <w:rFonts w:ascii="Times New Roman" w:eastAsia="Aptos" w:hAnsi="Times New Roman" w:cs="Times New Roman"/>
+          <w:b/>
+          <w:bCs/>
+        </w:rPr>
+        <w:t xml:space="preserve"> </w:t>
+      </w:r>
+      <w:proofErr w:type="spellStart"/>
+      <w:r>
+        <w:rPr>
+          <w:rFonts w:ascii="Times New Roman" w:eastAsia="Aptos" w:hAnsi="Times New Roman" w:cs="Times New Roman"/>
+          <w:b/>
+          <w:bCs/>
+        </w:rPr>
+        <w:t>nghi</w:t>
+      </w:r>
+      <w:proofErr w:type="spellEnd"/>
+      <w:r>
+        <w:rPr>
+          <w:rFonts w:ascii="Times New Roman" w:eastAsia="Aptos" w:hAnsi="Times New Roman" w:cs="Times New Roman"/>
+          <w:b/>
+          <w:bCs/>
+        </w:rPr>
+        <w:t xml:space="preserve"> </w:t>
+      </w:r>
+      <w:proofErr w:type="spellStart"/>
+      <w:r>
+        <w:rPr>
+          <w:rFonts w:ascii="Times New Roman" w:eastAsia="Aptos" w:hAnsi="Times New Roman" w:cs="Times New Roman"/>
+          <w:b/>
+          <w:bCs/>
+        </w:rPr>
+        <w:t>bạn</w:t>
+      </w:r>
+      <w:proofErr w:type="spellEnd"/>
+      <w:r>
+        <w:rPr>
+          <w:rFonts w:ascii="Times New Roman" w:eastAsia="Aptos" w:hAnsi="Times New Roman" w:cs="Times New Roman"/>
+          <w:b/>
+          <w:bCs/>
+        </w:rPr>
+        <w:t xml:space="preserve"> </w:t>
+      </w:r>
+      <w:proofErr w:type="spellStart"/>
+      <w:r>
+        <w:rPr>
+          <w:rFonts w:ascii="Times New Roman" w:eastAsia="Aptos" w:hAnsi="Times New Roman" w:cs="Times New Roman"/>
+          <w:b/>
+          <w:bCs/>
+        </w:rPr>
+        <w:t>cần</w:t>
+      </w:r>
+      <w:proofErr w:type="spellEnd"/>
+      <w:r>
+        <w:rPr>
+          <w:rFonts w:ascii="Times New Roman" w:eastAsia="Aptos" w:hAnsi="Times New Roman" w:cs="Times New Roman"/>
+          <w:b/>
+          <w:bCs/>
+        </w:rPr>
+        <w:t>)</w:t>
       </w:r>
     </w:p>
     <w:p>
@@ -482,29 +2499,111 @@
           <w:rFonts w:ascii="Times New Roman" w:eastAsia="Aptos" w:hAnsi="Times New Roman" w:cs="Times New Roman"/>
         </w:rPr>
       </w:pPr>
-      <w:r>
-        <w:rPr>
-          <w:rFonts w:ascii="Times New Roman" w:eastAsia="Aptos" w:hAnsi="Times New Roman" w:cs="Times New Roman"/>
-        </w:rPr>
-        <w:t>${TIEN_NGHI}</w:t>
-      </w:r>
+      <w:sdt>
+        <w:sdtPr>
+          <w:rPr>
+            <w:rFonts w:ascii="Times New Roman" w:eastAsia="Aptos" w:hAnsi="Times New Roman" w:cs="Times New Roman"/>
+          </w:rPr>
+          <w:id w:val="-1858955300"/>
+          <w14:checkbox>
+            <w14:checked w14:val="0"/>
+            <w14:checkedState w14:val="2612" w14:font="MS Gothic"/>
+            <w14:uncheckedState w14:val="2610" w14:font="MS Gothic"/>
+          </w14:checkbox>
+        </w:sdtPr>
+        <w:sdtContent>
+          <w:r>
+            <w:rPr>
+              <w:rFonts w:ascii="MS Gothic" w:eastAsia="MS Gothic" w:hAnsi="MS Gothic" w:cs="Times New Roman" w:hint="eastAsia"/>
+            </w:rPr>
+            <w:t>☐</w:t>
+          </w:r>
+        </w:sdtContent>
+      </w:sdt>
+      <w:r>
+        <w:rPr>
+          <w:rFonts w:ascii="Times New Roman" w:eastAsia="Aptos" w:hAnsi="Times New Roman" w:cs="Times New Roman"/>
+        </w:rPr>
+        <w:t xml:space="preserve">${FACILITY_MAYLANH} </w:t>
+      </w:r>
+      <w:proofErr w:type="spellStart"/>
+      <w:r>
+        <w:rPr>
+          <w:rFonts w:ascii="Times New Roman" w:eastAsia="Aptos" w:hAnsi="Times New Roman" w:cs="Times New Roman"/>
+        </w:rPr>
+        <w:t>Máy</w:t>
+      </w:r>
+      <w:proofErr w:type="spellEnd"/>
+      <w:r>
+        <w:rPr>
+          <w:rFonts w:ascii="Times New Roman" w:eastAsia="Aptos" w:hAnsi="Times New Roman" w:cs="Times New Roman"/>
+        </w:rPr>
+        <w:t xml:space="preserve"> </w:t>
+      </w:r>
+      <w:proofErr w:type="spellStart"/>
+      <w:r>
+        <w:rPr>
+          <w:rFonts w:ascii="Times New Roman" w:eastAsia="Aptos" w:hAnsi="Times New Roman" w:cs="Times New Roman"/>
+        </w:rPr>
+        <w:t>lạnh</w:t>
+      </w:r>
+      <w:proofErr w:type="spellEnd"/>
     </w:p>
     <w:p>
       <w:pPr>
         <w:rPr>
           <w:rFonts w:ascii="Times New Roman" w:eastAsia="Aptos" w:hAnsi="Times New Roman" w:cs="Times New Roman"/>
-          <w:b/>
-          <w:bCs/>
-        </w:rPr>
-      </w:pPr>
-      <w:r>
-        <w:rPr>
-          <w:rFonts w:ascii="Times New Roman" w:eastAsia="Aptos" w:hAnsi="Times New Roman" w:cs="Times New Roman"/>
-          <w:b/>
-          <w:bCs/>
-        </w:rPr>
-        <w:t>3. Dịch vụ:</w:t>
-      </w:r>
+        </w:rPr>
+      </w:pPr>
+      <w:sdt>
+        <w:sdtPr>
+          <w:rPr>
+            <w:rFonts w:ascii="Times New Roman" w:eastAsia="Aptos" w:hAnsi="Times New Roman" w:cs="Times New Roman"/>
+          </w:rPr>
+          <w:id w:val="-1738776175"/>
+          <w14:checkbox>
+            <w14:checked w14:val="0"/>
+            <w14:checkedState w14:val="2612" w14:font="MS Gothic"/>
+            <w14:uncheckedState w14:val="2610" w14:font="MS Gothic"/>
+          </w14:checkbox>
+        </w:sdtPr>
+        <w:sdtContent>
+          <w:r>
+            <w:rPr>
+              <w:rFonts w:ascii="MS Gothic" w:eastAsia="MS Gothic" w:hAnsi="MS Gothic" w:cs="Times New Roman" w:hint="eastAsia"/>
+            </w:rPr>
+            <w:t>☐</w:t>
+          </w:r>
+        </w:sdtContent>
+      </w:sdt>
+      <w:r>
+        <w:rPr>
+          <w:rFonts w:ascii="Times New Roman" w:eastAsia="Aptos" w:hAnsi="Times New Roman" w:cs="Times New Roman"/>
+        </w:rPr>
+        <w:t xml:space="preserve">${FACILITY_TULANH} </w:t>
+      </w:r>
+      <w:proofErr w:type="spellStart"/>
+      <w:r>
+        <w:rPr>
+          <w:rFonts w:ascii="Times New Roman" w:eastAsia="Aptos" w:hAnsi="Times New Roman" w:cs="Times New Roman"/>
+        </w:rPr>
+        <w:t>Tủ</w:t>
+      </w:r>
+      <w:proofErr w:type="spellEnd"/>
+      <w:r>
+        <w:rPr>
+          <w:rFonts w:ascii="Times New Roman" w:eastAsia="Aptos" w:hAnsi="Times New Roman" w:cs="Times New Roman"/>
+        </w:rPr>
+        <w:t xml:space="preserve"> </w:t>
+      </w:r>
+      <w:proofErr w:type="spellStart"/>
+      <w:r>
+        <w:rPr>
+          <w:rFonts w:ascii="Times New Roman" w:eastAsia="Aptos" w:hAnsi="Times New Roman" w:cs="Times New Roman"/>
+        </w:rPr>
+        <w:t>lạnh</w:t>
+      </w:r>
+      <w:proofErr w:type="spellEnd"/>
     </w:p>
     <w:p>
       <w:pPr>
@@ -512,28 +2611,74 @@
           <w:rFonts w:ascii="Times New Roman" w:eastAsia="Aptos" w:hAnsi="Times New Roman" w:cs="Times New Roman"/>
         </w:rPr>
       </w:pPr>
-      <w:r>
-        <w:rPr>
-          <w:rFonts w:ascii="Times New Roman" w:eastAsia="Aptos" w:hAnsi="Times New Roman" w:cs="Times New Roman"/>
-        </w:rPr>
-        <w:t>${DICH_VU}</w:t>
-      </w:r>
+      <w:sdt>
+        <w:sdtPr>
+          <w:rPr>
+            <w:rFonts w:ascii="Times New Roman" w:eastAsia="Aptos" w:hAnsi="Times New Roman" w:cs="Times New Roman"/>
+          </w:rPr>
+          <w:id w:val="52586267"/>
+          <w14:checkbox>
+            <w14:checked w14:val="0"/>
+            <w14:checkedState w14:val="2612" w14:font="MS Gothic"/>
+            <w14:uncheckedState w14:val="2610" w14:font="MS Gothic"/>
+          </w14:checkbox>
+        </w:sdtPr>
+        <w:sdtContent>
+          <w:r>
+            <w:rPr>
+              <w:rFonts w:ascii="MS Gothic" w:eastAsia="MS Gothic" w:hAnsi="MS Gothic" w:cs="Times New Roman" w:hint="eastAsia"/>
+            </w:rPr>
+            <w:t>☐</w:t>
+          </w:r>
+        </w:sdtContent>
+      </w:sdt>
+      <w:r>
+        <w:rPr>
+          <w:rFonts w:ascii="Times New Roman" w:eastAsia="Aptos" w:hAnsi="Times New Roman" w:cs="Times New Roman"/>
+        </w:rPr>
+        <w:t xml:space="preserve">${FACILITY_WIFI} </w:t>
+      </w:r>
+      <w:proofErr w:type="spellStart"/>
+      <w:r>
+        <w:rPr>
+          <w:rFonts w:ascii="Times New Roman" w:eastAsia="Aptos" w:hAnsi="Times New Roman" w:cs="Times New Roman"/>
+        </w:rPr>
+        <w:t>Wifi</w:t>
+      </w:r>
+      <w:proofErr w:type="spellEnd"/>
     </w:p>
     <w:p>
       <w:pPr>
         <w:rPr>
           <w:rFonts w:ascii="Times New Roman" w:eastAsia="Aptos" w:hAnsi="Times New Roman" w:cs="Times New Roman"/>
-          <w:b/>
-          <w:bCs/>
-        </w:rPr>
-      </w:pPr>
-      <w:r>
-        <w:rPr>
-          <w:rFonts w:ascii="Times New Roman" w:eastAsia="Aptos" w:hAnsi="Times New Roman" w:cs="Times New Roman"/>
-          <w:b/>
-          <w:bCs/>
-        </w:rPr>
-        <w:t>4. Nội quy khu trọ:</w:t>
+        </w:rPr>
+      </w:pPr>
+      <w:sdt>
+        <w:sdtPr>
+          <w:rPr>
+            <w:rFonts w:ascii="Times New Roman" w:eastAsia="Aptos" w:hAnsi="Times New Roman" w:cs="Times New Roman"/>
+          </w:rPr>
+          <w:id w:val="-305855969"/>
+          <w14:checkbox>
+            <w14:checked w14:val="0"/>
+            <w14:checkedState w14:val="2612" w14:font="MS Gothic"/>
+            <w14:uncheckedState w14:val="2610" w14:font="MS Gothic"/>
+          </w14:checkbox>
+        </w:sdtPr>
+        <w:sdtContent>
+          <w:r>
+            <w:rPr>
+              <w:rFonts w:ascii="MS Gothic" w:eastAsia="MS Gothic" w:hAnsi="MS Gothic" w:cs="Times New Roman" w:hint="eastAsia"/>
+            </w:rPr>
+            <w:t>☐</w:t>
+          </w:r>
+        </w:sdtContent>
+      </w:sdt>
+      <w:r>
+        <w:rPr>
+          <w:rFonts w:ascii="Times New Roman" w:eastAsia="Aptos" w:hAnsi="Times New Roman" w:cs="Times New Roman"/>
+        </w:rPr>
+        <w:t>${FACILITY_TIVI} Tivi</w:t>
       </w:r>
     </w:p>
     <w:p>
@@ -542,12 +2687,41 @@
           <w:rFonts w:ascii="Times New Roman" w:eastAsia="Aptos" w:hAnsi="Times New Roman" w:cs="Times New Roman"/>
         </w:rPr>
       </w:pPr>
-      <w:r>
-        <w:rPr>
-          <w:rFonts w:ascii="Times New Roman" w:eastAsia="Aptos" w:hAnsi="Times New Roman" w:cs="Times New Roman"/>
-        </w:rPr>
-        <w:t>${NOI_QUY}</w:t>
-      </w:r>
+      <w:sdt>
+        <w:sdtPr>
+          <w:rPr>
+            <w:rFonts w:ascii="Times New Roman" w:eastAsia="Aptos" w:hAnsi="Times New Roman" w:cs="Times New Roman"/>
+          </w:rPr>
+          <w:id w:val="-221295558"/>
+          <w14:checkbox>
+            <w14:checked w14:val="0"/>
+            <w14:checkedState w14:val="2612" w14:font="MS Gothic"/>
+            <w14:uncheckedState w14:val="2610" w14:font="MS Gothic"/>
+          </w14:checkbox>
+        </w:sdtPr>
+        <w:sdtContent>
+          <w:r>
+            <w:rPr>
+              <w:rFonts w:ascii="MS Gothic" w:eastAsia="MS Gothic" w:hAnsi="MS Gothic" w:cs="Times New Roman" w:hint="eastAsia"/>
+            </w:rPr>
+            <w:t>☐</w:t>
+          </w:r>
+        </w:sdtContent>
+      </w:sdt>
+      <w:r>
+        <w:rPr>
+          <w:rFonts w:ascii="Times New Roman" w:eastAsia="Aptos" w:hAnsi="Times New Roman" w:cs="Times New Roman"/>
+        </w:rPr>
+        <w:t xml:space="preserve">${FACILITY_GIUONG} </w:t>
+      </w:r>
+      <w:proofErr w:type="spellStart"/>
+      <w:r>
+        <w:rPr>
+          <w:rFonts w:ascii="Times New Roman" w:eastAsia="Aptos" w:hAnsi="Times New Roman" w:cs="Times New Roman"/>
+        </w:rPr>
+        <w:t>Giường</w:t>
+      </w:r>
+      <w:proofErr w:type="spellEnd"/>
     </w:p>
     <w:p>
       <w:pPr>
@@ -555,29 +2729,125 @@
           <w:rFonts w:ascii="Times New Roman" w:eastAsia="Aptos" w:hAnsi="Times New Roman" w:cs="Times New Roman"/>
         </w:rPr>
       </w:pPr>
-      <w:r>
-        <w:rPr>
-          <w:rFonts w:ascii="Times New Roman" w:eastAsia="Aptos" w:hAnsi="Times New Roman" w:cs="Times New Roman"/>
-        </w:rPr>
-        <w:t>...</w:t>
-      </w:r>
+      <w:sdt>
+        <w:sdtPr>
+          <w:rPr>
+            <w:rFonts w:ascii="Times New Roman" w:eastAsia="Aptos" w:hAnsi="Times New Roman" w:cs="Times New Roman"/>
+          </w:rPr>
+          <w:id w:val="-901434936"/>
+          <w14:checkbox>
+            <w14:checked w14:val="0"/>
+            <w14:checkedState w14:val="2612" w14:font="MS Gothic"/>
+            <w14:uncheckedState w14:val="2610" w14:font="MS Gothic"/>
+          </w14:checkbox>
+        </w:sdtPr>
+        <w:sdtContent>
+          <w:r>
+            <w:rPr>
+              <w:rFonts w:ascii="MS Gothic" w:eastAsia="MS Gothic" w:hAnsi="MS Gothic" w:cs="Times New Roman" w:hint="eastAsia"/>
+            </w:rPr>
+            <w:t>☐</w:t>
+          </w:r>
+        </w:sdtContent>
+      </w:sdt>
+      <w:r>
+        <w:rPr>
+          <w:rFonts w:ascii="Times New Roman" w:eastAsia="Aptos" w:hAnsi="Times New Roman" w:cs="Times New Roman"/>
+        </w:rPr>
+        <w:t xml:space="preserve">${FACILITY_BANHOC} </w:t>
+      </w:r>
+      <w:proofErr w:type="spellStart"/>
+      <w:r>
+        <w:rPr>
+          <w:rFonts w:ascii="Times New Roman" w:eastAsia="Aptos" w:hAnsi="Times New Roman" w:cs="Times New Roman"/>
+        </w:rPr>
+        <w:t>Bàn</w:t>
+      </w:r>
+      <w:proofErr w:type="spellEnd"/>
+      <w:r>
+        <w:rPr>
+          <w:rFonts w:ascii="Times New Roman" w:eastAsia="Aptos" w:hAnsi="Times New Roman" w:cs="Times New Roman"/>
+        </w:rPr>
+        <w:t xml:space="preserve"> </w:t>
+      </w:r>
+      <w:proofErr w:type="spellStart"/>
+      <w:r>
+        <w:rPr>
+          <w:rFonts w:ascii="Times New Roman" w:eastAsia="Aptos" w:hAnsi="Times New Roman" w:cs="Times New Roman"/>
+        </w:rPr>
+        <w:t>học</w:t>
+      </w:r>
+      <w:proofErr w:type="spellEnd"/>
     </w:p>
     <w:p>
       <w:pPr>
         <w:rPr>
           <w:rFonts w:ascii="Times New Roman" w:eastAsia="Aptos" w:hAnsi="Times New Roman" w:cs="Times New Roman"/>
-          <w:b/>
-          <w:bCs/>
-        </w:rPr>
-      </w:pPr>
-      <w:r>
-        <w:rPr>
-          <w:rFonts w:ascii="Times New Roman" w:eastAsia="Aptos" w:hAnsi="Times New Roman" w:cs="Times New Roman"/>
-          <w:b/>
-          <w:bCs/>
-        </w:rPr>
-        <w:t>CHỮ KÝ CÁC BÊN:</w:t>
-      </w:r>
+        </w:rPr>
+      </w:pPr>
+      <w:sdt>
+        <w:sdtPr>
+          <w:rPr>
+            <w:rFonts w:ascii="Times New Roman" w:eastAsia="Aptos" w:hAnsi="Times New Roman" w:cs="Times New Roman"/>
+          </w:rPr>
+          <w:id w:val="218646599"/>
+          <w14:checkbox>
+            <w14:checked w14:val="0"/>
+            <w14:checkedState w14:val="2612" w14:font="MS Gothic"/>
+            <w14:uncheckedState w14:val="2610" w14:font="MS Gothic"/>
+          </w14:checkbox>
+        </w:sdtPr>
+        <w:sdtContent>
+          <w:r>
+            <w:rPr>
+              <w:rFonts w:ascii="MS Gothic" w:eastAsia="MS Gothic" w:hAnsi="MS Gothic" w:cs="Times New Roman" w:hint="eastAsia"/>
+            </w:rPr>
+            <w:t>☐</w:t>
+          </w:r>
+        </w:sdtContent>
+      </w:sdt>
+      <w:r>
+        <w:rPr>
+          <w:rFonts w:ascii="Times New Roman" w:eastAsia="Aptos" w:hAnsi="Times New Roman" w:cs="Times New Roman"/>
+        </w:rPr>
+        <w:t xml:space="preserve">${FACILITY_BANLAMVIEC} </w:t>
+      </w:r>
+      <w:proofErr w:type="spellStart"/>
+      <w:r>
+        <w:rPr>
+          <w:rFonts w:ascii="Times New Roman" w:eastAsia="Aptos" w:hAnsi="Times New Roman" w:cs="Times New Roman"/>
+        </w:rPr>
+        <w:t>Bàn</w:t>
+      </w:r>
+      <w:proofErr w:type="spellEnd"/>
+      <w:r>
+        <w:rPr>
+          <w:rFonts w:ascii="Times New Roman" w:eastAsia="Aptos" w:hAnsi="Times New Roman" w:cs="Times New Roman"/>
+        </w:rPr>
+        <w:t xml:space="preserve"> </w:t>
+      </w:r>
+      <w:proofErr w:type="spellStart"/>
+      <w:r>
+        <w:rPr>
+          <w:rFonts w:ascii="Times New Roman" w:eastAsia="Aptos" w:hAnsi="Times New Roman" w:cs="Times New Roman"/>
+        </w:rPr>
+        <w:t>làm</w:t>
+      </w:r>
+      <w:proofErr w:type="spellEnd"/>
+      <w:r>
+        <w:rPr>
+          <w:rFonts w:ascii="Times New Roman" w:eastAsia="Aptos" w:hAnsi="Times New Roman" w:cs="Times New Roman"/>
+        </w:rPr>
+        <w:t xml:space="preserve"> </w:t>
+      </w:r>
+      <w:proofErr w:type="spellStart"/>
+      <w:r>
+        <w:rPr>
+          <w:rFonts w:ascii="Times New Roman" w:eastAsia="Aptos" w:hAnsi="Times New Roman" w:cs="Times New Roman"/>
+        </w:rPr>
+        <w:t>việc</w:t>
+      </w:r>
+      <w:proofErr w:type="spellEnd"/>
     </w:p>
     <w:p>
       <w:pPr>
@@ -587,76 +2857,465 @@
           <w:bCs/>
         </w:rPr>
       </w:pPr>
+      <w:r>
+        <w:rPr>
+          <w:rFonts w:ascii="Times New Roman" w:eastAsia="Aptos" w:hAnsi="Times New Roman" w:cs="Times New Roman"/>
+          <w:b/>
+          <w:bCs/>
+        </w:rPr>
+        <w:t xml:space="preserve">3. </w:t>
+      </w:r>
+      <w:proofErr w:type="spellStart"/>
+      <w:r>
+        <w:rPr>
+          <w:rFonts w:ascii="Times New Roman" w:eastAsia="Aptos" w:hAnsi="Times New Roman" w:cs="Times New Roman"/>
+          <w:b/>
+          <w:bCs/>
+        </w:rPr>
+        <w:t>Dịch</w:t>
+      </w:r>
+      <w:proofErr w:type="spellEnd"/>
+      <w:r>
+        <w:rPr>
+          <w:rFonts w:ascii="Times New Roman" w:eastAsia="Aptos" w:hAnsi="Times New Roman" w:cs="Times New Roman"/>
+          <w:b/>
+          <w:bCs/>
+        </w:rPr>
+        <w:t xml:space="preserve"> </w:t>
+      </w:r>
+      <w:proofErr w:type="spellStart"/>
+      <w:r>
+        <w:rPr>
+          <w:rFonts w:ascii="Times New Roman" w:eastAsia="Aptos" w:hAnsi="Times New Roman" w:cs="Times New Roman"/>
+          <w:b/>
+          <w:bCs/>
+        </w:rPr>
+        <w:t>vụ</w:t>
+      </w:r>
+      <w:proofErr w:type="spellEnd"/>
+      <w:r>
+        <w:rPr>
+          <w:rFonts w:ascii="Times New Roman" w:eastAsia="Aptos" w:hAnsi="Times New Roman" w:cs="Times New Roman"/>
+          <w:b/>
+          <w:bCs/>
+        </w:rPr>
+        <w:t>:</w:t>
+      </w:r>
     </w:p>
     <w:p>
       <w:pPr>
         <w:rPr>
           <w:rFonts w:ascii="Times New Roman" w:eastAsia="Aptos" w:hAnsi="Times New Roman" w:cs="Times New Roman"/>
-          <w:b/>
-          <w:bCs/>
-        </w:rPr>
-      </w:pPr>
-      <w:r>
-        <w:rPr>
-          <w:rFonts w:ascii="Times New Roman" w:eastAsia="Aptos" w:hAnsi="Times New Roman" w:cs="Times New Roman"/>
-          <w:b/>
-          <w:bCs/>
-        </w:rPr>
-        <w:t xml:space="preserve">BÊN A (CHỦ TRỌ)                   </w:t>
-      </w:r>
-      <w:r>
-        <w:rPr>
-          <w:rFonts w:ascii="Times New Roman" w:eastAsia="Aptos" w:hAnsi="Times New Roman" w:cs="Times New Roman"/>
-          <w:b/>
-          <w:bCs/>
-        </w:rPr>
-        <w:t xml:space="preserve">                                                      </w:t>
-      </w:r>
-      <w:r>
-        <w:rPr>
-          <w:rFonts w:ascii="Times New Roman" w:eastAsia="Aptos" w:hAnsi="Times New Roman" w:cs="Times New Roman"/>
-          <w:b/>
-          <w:bCs/>
-        </w:rPr>
-        <w:t>BÊN B (NGƯỜI THUÊ)</w:t>
+        </w:rPr>
+      </w:pPr>
+      <w:r>
+        <w:rPr>
+          <w:rFonts w:ascii="Times New Roman" w:eastAsia="Aptos" w:hAnsi="Times New Roman" w:cs="Times New Roman"/>
+        </w:rPr>
+        <w:t>${DICH_VU}</w:t>
       </w:r>
     </w:p>
     <w:p>
       <w:pPr>
         <w:rPr>
           <w:rFonts w:ascii="Times New Roman" w:eastAsia="Aptos" w:hAnsi="Times New Roman" w:cs="Times New Roman"/>
-        </w:rPr>
-      </w:pPr>
+          <w:b/>
+          <w:bCs/>
+        </w:rPr>
+      </w:pPr>
+      <w:r>
+        <w:rPr>
+          <w:rFonts w:ascii="Times New Roman" w:eastAsia="Aptos" w:hAnsi="Times New Roman" w:cs="Times New Roman"/>
+          <w:b/>
+          <w:bCs/>
+        </w:rPr>
+        <w:t xml:space="preserve">4. </w:t>
+      </w:r>
+      <w:proofErr w:type="spellStart"/>
+      <w:r>
+        <w:rPr>
+          <w:rFonts w:ascii="Times New Roman" w:eastAsia="Aptos" w:hAnsi="Times New Roman" w:cs="Times New Roman"/>
+          <w:b/>
+          <w:bCs/>
+        </w:rPr>
+        <w:t>Nội</w:t>
+      </w:r>
+      <w:proofErr w:type="spellEnd"/>
+      <w:r>
+        <w:rPr>
+          <w:rFonts w:ascii="Times New Roman" w:eastAsia="Aptos" w:hAnsi="Times New Roman" w:cs="Times New Roman"/>
+          <w:b/>
+          <w:bCs/>
+        </w:rPr>
+        <w:t xml:space="preserve"> </w:t>
+      </w:r>
+      <w:proofErr w:type="spellStart"/>
+      <w:r>
+        <w:rPr>
+          <w:rFonts w:ascii="Times New Roman" w:eastAsia="Aptos" w:hAnsi="Times New Roman" w:cs="Times New Roman"/>
+          <w:b/>
+          <w:bCs/>
+        </w:rPr>
+        <w:t>quy</w:t>
+      </w:r>
+      <w:proofErr w:type="spellEnd"/>
+      <w:r>
+        <w:rPr>
+          <w:rFonts w:ascii="Times New Roman" w:eastAsia="Aptos" w:hAnsi="Times New Roman" w:cs="Times New Roman"/>
+          <w:b/>
+          <w:bCs/>
+        </w:rPr>
+        <w:t xml:space="preserve"> </w:t>
+      </w:r>
+      <w:proofErr w:type="spellStart"/>
+      <w:r>
+        <w:rPr>
+          <w:rFonts w:ascii="Times New Roman" w:eastAsia="Aptos" w:hAnsi="Times New Roman" w:cs="Times New Roman"/>
+          <w:b/>
+          <w:bCs/>
+        </w:rPr>
+        <w:t>khu</w:t>
+      </w:r>
+      <w:proofErr w:type="spellEnd"/>
+      <w:r>
+        <w:rPr>
+          <w:rFonts w:ascii="Times New Roman" w:eastAsia="Aptos" w:hAnsi="Times New Roman" w:cs="Times New Roman"/>
+          <w:b/>
+          <w:bCs/>
+        </w:rPr>
+        <w:t xml:space="preserve"> </w:t>
+      </w:r>
+      <w:proofErr w:type="spellStart"/>
+      <w:r>
+        <w:rPr>
+          <w:rFonts w:ascii="Times New Roman" w:eastAsia="Aptos" w:hAnsi="Times New Roman" w:cs="Times New Roman"/>
+          <w:b/>
+          <w:bCs/>
+        </w:rPr>
+        <w:t>trọ</w:t>
+      </w:r>
+      <w:proofErr w:type="spellEnd"/>
+      <w:r>
+        <w:rPr>
+          <w:rFonts w:ascii="Times New Roman" w:eastAsia="Aptos" w:hAnsi="Times New Roman" w:cs="Times New Roman"/>
+          <w:b/>
+          <w:bCs/>
+        </w:rPr>
+        <w:t>:</w:t>
+      </w:r>
     </w:p>
     <w:p>
       <w:pPr>
         <w:rPr>
-          <w:rFonts w:ascii="Times New Roman" w:hAnsi="Times New Roman" w:cs="Times New Roman"/>
-        </w:rPr>
-      </w:pPr>
-      <w:r>
-        <w:rPr>
-          <w:rFonts w:ascii="Times New Roman" w:eastAsia="Aptos" w:hAnsi="Times New Roman" w:cs="Times New Roman"/>
-        </w:rPr>
-        <w:t xml:space="preserve">(Ký và ghi rõ họ tên)             </w:t>
-      </w:r>
-      <w:r>
-        <w:rPr>
-          <w:rFonts w:ascii="Times New Roman" w:eastAsia="Aptos" w:hAnsi="Times New Roman" w:cs="Times New Roman"/>
-        </w:rPr>
-        <w:t xml:space="preserve">                                                              </w:t>
-      </w:r>
-      <w:r>
-        <w:rPr>
-          <w:rFonts w:ascii="Times New Roman" w:eastAsia="Aptos" w:hAnsi="Times New Roman" w:cs="Times New Roman"/>
-        </w:rPr>
-        <w:t>(Ký và ghi rõ họ tên)</w:t>
+          <w:rFonts w:ascii="Times New Roman" w:eastAsia="Aptos" w:hAnsi="Times New Roman" w:cs="Times New Roman"/>
+        </w:rPr>
+      </w:pPr>
+      <w:r>
+        <w:rPr>
+          <w:rFonts w:ascii="Times New Roman" w:eastAsia="Aptos" w:hAnsi="Times New Roman" w:cs="Times New Roman"/>
+        </w:rPr>
+        <w:t>${NOI_QUY}</w:t>
       </w:r>
     </w:p>
     <w:p>
-      <w:bookmarkStart w:id="0" w:name="_GoBack"/>
-      <w:bookmarkEnd w:id="0"/>
+      <w:pPr>
+        <w:rPr>
+          <w:rFonts w:ascii="Times New Roman" w:eastAsia="Aptos" w:hAnsi="Times New Roman" w:cs="Times New Roman"/>
+        </w:rPr>
+      </w:pPr>
+      <w:r>
+        <w:rPr>
+          <w:rFonts w:ascii="Times New Roman" w:eastAsia="Aptos" w:hAnsi="Times New Roman" w:cs="Times New Roman"/>
+        </w:rPr>
+        <w:t>...</w:t>
+      </w:r>
     </w:p>
+    <w:p>
+      <w:pPr>
+        <w:rPr>
+          <w:rFonts w:ascii="Times New Roman" w:eastAsia="Aptos" w:hAnsi="Times New Roman" w:cs="Times New Roman"/>
+          <w:b/>
+          <w:bCs/>
+        </w:rPr>
+      </w:pPr>
+      <w:r>
+        <w:rPr>
+          <w:rFonts w:ascii="Times New Roman" w:eastAsia="Aptos" w:hAnsi="Times New Roman" w:cs="Times New Roman"/>
+          <w:b/>
+          <w:bCs/>
+        </w:rPr>
+        <w:t>CHỮ KÝ CÁC BÊN:</w:t>
+      </w:r>
+    </w:p>
+    <w:p>
+      <w:pPr>
+        <w:rPr>
+          <w:rFonts w:ascii="Times New Roman" w:eastAsia="Aptos" w:hAnsi="Times New Roman" w:cs="Times New Roman"/>
+          <w:b/>
+          <w:bCs/>
+        </w:rPr>
+      </w:pPr>
+    </w:p>
+    <w:p>
+      <w:pPr>
+        <w:rPr>
+          <w:rFonts w:ascii="Times New Roman" w:eastAsia="Aptos" w:hAnsi="Times New Roman" w:cs="Times New Roman"/>
+          <w:b/>
+          <w:bCs/>
+        </w:rPr>
+      </w:pPr>
+      <w:r>
+        <w:rPr>
+          <w:rFonts w:ascii="Times New Roman" w:eastAsia="Aptos" w:hAnsi="Times New Roman" w:cs="Times New Roman"/>
+          <w:b/>
+          <w:bCs/>
+        </w:rPr>
+        <w:t xml:space="preserve">BÊN A (CHỦ </w:t>
+      </w:r>
+      <w:proofErr w:type="gramStart"/>
+      <w:r>
+        <w:rPr>
+          <w:rFonts w:ascii="Times New Roman" w:eastAsia="Aptos" w:hAnsi="Times New Roman" w:cs="Times New Roman"/>
+          <w:b/>
+          <w:bCs/>
+        </w:rPr>
+        <w:t xml:space="preserve">TRỌ)   </w:t>
+      </w:r>
+      <w:proofErr w:type="gramEnd"/>
+      <w:r>
+        <w:rPr>
+          <w:rFonts w:ascii="Times New Roman" w:eastAsia="Aptos" w:hAnsi="Times New Roman" w:cs="Times New Roman"/>
+          <w:b/>
+          <w:bCs/>
+        </w:rPr>
+        <w:t xml:space="preserve">                </w:t>
+      </w:r>
+      <w:r>
+        <w:rPr>
+          <w:rFonts w:ascii="Times New Roman" w:eastAsia="Aptos" w:hAnsi="Times New Roman" w:cs="Times New Roman"/>
+          <w:b/>
+          <w:bCs/>
+        </w:rPr>
+        <w:t xml:space="preserve">                                                      </w:t>
+      </w:r>
+      <w:r>
+        <w:rPr>
+          <w:rFonts w:ascii="Times New Roman" w:eastAsia="Aptos" w:hAnsi="Times New Roman" w:cs="Times New Roman"/>
+          <w:b/>
+          <w:bCs/>
+        </w:rPr>
+        <w:t>BÊN B (NGƯỜI THUÊ)</w:t>
+      </w:r>
+    </w:p>
+    <w:p>
+      <w:pPr>
+        <w:rPr>
+          <w:rFonts w:ascii="Times New Roman" w:eastAsia="Aptos" w:hAnsi="Times New Roman" w:cs="Times New Roman"/>
+        </w:rPr>
+      </w:pPr>
+    </w:p>
+    <w:p>
+      <w:pPr>
+        <w:rPr>
+          <w:rFonts w:ascii="Times New Roman" w:hAnsi="Times New Roman" w:cs="Times New Roman"/>
+        </w:rPr>
+      </w:pPr>
+      <w:r>
+        <w:rPr>
+          <w:rFonts w:ascii="Times New Roman" w:eastAsia="Aptos" w:hAnsi="Times New Roman" w:cs="Times New Roman"/>
+        </w:rPr>
+        <w:t>(</w:t>
+      </w:r>
+      <w:proofErr w:type="spellStart"/>
+      <w:r>
+        <w:rPr>
+          <w:rFonts w:ascii="Times New Roman" w:eastAsia="Aptos" w:hAnsi="Times New Roman" w:cs="Times New Roman"/>
+        </w:rPr>
+        <w:t>Ký</w:t>
+      </w:r>
+      <w:proofErr w:type="spellEnd"/>
+      <w:r>
+        <w:rPr>
+          <w:rFonts w:ascii="Times New Roman" w:eastAsia="Aptos" w:hAnsi="Times New Roman" w:cs="Times New Roman"/>
+        </w:rPr>
+        <w:t xml:space="preserve"> </w:t>
+      </w:r>
+      <w:proofErr w:type="spellStart"/>
+      <w:r>
+        <w:rPr>
+          <w:rFonts w:ascii="Times New Roman" w:eastAsia="Aptos" w:hAnsi="Times New Roman" w:cs="Times New Roman"/>
+        </w:rPr>
+        <w:t>và</w:t>
+      </w:r>
+      <w:proofErr w:type="spellEnd"/>
+      <w:r>
+        <w:rPr>
+          <w:rFonts w:ascii="Times New Roman" w:eastAsia="Aptos" w:hAnsi="Times New Roman" w:cs="Times New Roman"/>
+        </w:rPr>
+        <w:t xml:space="preserve"> </w:t>
+      </w:r>
+      <w:proofErr w:type="spellStart"/>
+      <w:r>
+        <w:rPr>
+          <w:rFonts w:ascii="Times New Roman" w:eastAsia="Aptos" w:hAnsi="Times New Roman" w:cs="Times New Roman"/>
+        </w:rPr>
+        <w:t>ghi</w:t>
+      </w:r>
+      <w:proofErr w:type="spellEnd"/>
+      <w:r>
+        <w:rPr>
+          <w:rFonts w:ascii="Times New Roman" w:eastAsia="Aptos" w:hAnsi="Times New Roman" w:cs="Times New Roman"/>
+        </w:rPr>
+        <w:t xml:space="preserve"> </w:t>
+      </w:r>
+      <w:proofErr w:type="spellStart"/>
+      <w:r>
+        <w:rPr>
+          <w:rFonts w:ascii="Times New Roman" w:eastAsia="Aptos" w:hAnsi="Times New Roman" w:cs="Times New Roman"/>
+        </w:rPr>
+        <w:t>rõ</w:t>
+      </w:r>
+      <w:proofErr w:type="spellEnd"/>
+      <w:r>
+        <w:rPr>
+          <w:rFonts w:ascii="Times New Roman" w:eastAsia="Aptos" w:hAnsi="Times New Roman" w:cs="Times New Roman"/>
+        </w:rPr>
+        <w:t xml:space="preserve"> </w:t>
+      </w:r>
+      <w:proofErr w:type="spellStart"/>
+      <w:r>
+        <w:rPr>
+          <w:rFonts w:ascii="Times New Roman" w:eastAsia="Aptos" w:hAnsi="Times New Roman" w:cs="Times New Roman"/>
+        </w:rPr>
+        <w:t>họ</w:t>
+      </w:r>
+      <w:proofErr w:type="spellEnd"/>
+      <w:r>
+        <w:rPr>
+          <w:rFonts w:ascii="Times New Roman" w:eastAsia="Aptos" w:hAnsi="Times New Roman" w:cs="Times New Roman"/>
+        </w:rPr>
+        <w:t xml:space="preserve"> </w:t>
+      </w:r>
+      <w:proofErr w:type="spellStart"/>
+      <w:proofErr w:type="gramStart"/>
+      <w:r>
+        <w:rPr>
+          <w:rFonts w:ascii="Times New Roman" w:eastAsia="Aptos" w:hAnsi="Times New Roman" w:cs="Times New Roman"/>
+        </w:rPr>
+        <w:t>tên</w:t>
+      </w:r>
+      <w:proofErr w:type="spellEnd"/>
+      <w:r>
+        <w:rPr>
+          <w:rFonts w:ascii="Times New Roman" w:eastAsia="Aptos" w:hAnsi="Times New Roman" w:cs="Times New Roman"/>
+        </w:rPr>
+        <w:t xml:space="preserve">)   </w:t>
+      </w:r>
+      <w:proofErr w:type="gramEnd"/>
+      <w:r>
+        <w:rPr>
+          <w:rFonts w:ascii="Times New Roman" w:eastAsia="Aptos" w:hAnsi="Times New Roman" w:cs="Times New Roman"/>
+        </w:rPr>
+        <w:t xml:space="preserve">          </w:t>
+      </w:r>
+      <w:r>
+        <w:rPr>
+          <w:rFonts w:ascii="Times New Roman" w:eastAsia="Aptos" w:hAnsi="Times New Roman" w:cs="Times New Roman"/>
+        </w:rPr>
+        <w:t xml:space="preserve">                                                              </w:t>
+      </w:r>
+      <w:r>
+        <w:rPr>
+          <w:rFonts w:ascii="Times New Roman" w:eastAsia="Aptos" w:hAnsi="Times New Roman" w:cs="Times New Roman"/>
+        </w:rPr>
+        <w:t>(</w:t>
+      </w:r>
+      <w:proofErr w:type="spellStart"/>
+      <w:r>
+        <w:rPr>
+          <w:rFonts w:ascii="Times New Roman" w:eastAsia="Aptos" w:hAnsi="Times New Roman" w:cs="Times New Roman"/>
+        </w:rPr>
+        <w:t>Ký</w:t>
+      </w:r>
+      <w:proofErr w:type="spellEnd"/>
+      <w:r>
+        <w:rPr>
+          <w:rFonts w:ascii="Times New Roman" w:eastAsia="Aptos" w:hAnsi="Times New Roman" w:cs="Times New Roman"/>
+        </w:rPr>
+        <w:t xml:space="preserve"> </w:t>
+      </w:r>
+      <w:proofErr w:type="spellStart"/>
+      <w:r>
+        <w:rPr>
+          <w:rFonts w:ascii="Times New Roman" w:eastAsia="Aptos" w:hAnsi="Times New Roman" w:cs="Times New Roman"/>
+        </w:rPr>
+        <w:t>và</w:t>
+      </w:r>
+      <w:proofErr w:type="spellEnd"/>
+      <w:r>
+        <w:rPr>
+          <w:rFonts w:ascii="Times New Roman" w:eastAsia="Aptos" w:hAnsi="Times New Roman" w:cs="Times New Roman"/>
+        </w:rPr>
+        <w:t xml:space="preserve"> </w:t>
+      </w:r>
+      <w:proofErr w:type="spellStart"/>
+      <w:r>
+        <w:rPr>
+          <w:rFonts w:ascii="Times New Roman" w:eastAsia="Aptos" w:hAnsi="Times New Roman" w:cs="Times New Roman"/>
+        </w:rPr>
+        <w:t>ghi</w:t>
+      </w:r>
+      <w:proofErr w:type="spellEnd"/>
+      <w:r>
+        <w:rPr>
+          <w:rFonts w:ascii="Times New Roman" w:eastAsia="Aptos" w:hAnsi="Times New Roman" w:cs="Times New Roman"/>
+        </w:rPr>
+        <w:t xml:space="preserve"> </w:t>
+      </w:r>
+      <w:proofErr w:type="spellStart"/>
+      <w:r>
+        <w:rPr>
+          <w:rFonts w:ascii="Times New Roman" w:eastAsia="Aptos" w:hAnsi="Times New Roman" w:cs="Times New Roman"/>
+        </w:rPr>
+        <w:t>rõ</w:t>
+      </w:r>
+      <w:proofErr w:type="spellEnd"/>
+      <w:r>
+        <w:rPr>
+          <w:rFonts w:ascii="Times New Roman" w:eastAsia="Aptos" w:hAnsi="Times New Roman" w:cs="Times New Roman"/>
+        </w:rPr>
+        <w:t xml:space="preserve"> </w:t>
+      </w:r>
+      <w:proofErr w:type="spellStart"/>
+      <w:r>
+        <w:rPr>
+          <w:rFonts w:ascii="Times New Roman" w:eastAsia="Aptos" w:hAnsi="Times New Roman" w:cs="Times New Roman"/>
+        </w:rPr>
+        <w:t>họ</w:t>
+      </w:r>
+      <w:proofErr w:type="spellEnd"/>
+      <w:r>
+        <w:rPr>
+          <w:rFonts w:ascii="Times New Roman" w:eastAsia="Aptos" w:hAnsi="Times New Roman" w:cs="Times New Roman"/>
+        </w:rPr>
+        <w:t xml:space="preserve"> </w:t>
+      </w:r>
+      <w:proofErr w:type="spellStart"/>
+      <w:r>
+        <w:rPr>
+          <w:rFonts w:ascii="Times New Roman" w:eastAsia="Aptos" w:hAnsi="Times New Roman" w:cs="Times New Roman"/>
+        </w:rPr>
+        <w:t>tên</w:t>
+      </w:r>
+      <w:proofErr w:type="spellEnd"/>
+      <w:r>
+        <w:rPr>
+          <w:rFonts w:ascii="Times New Roman" w:eastAsia="Aptos" w:hAnsi="Times New Roman" w:cs="Times New Roman"/>
+        </w:rPr>
+        <w:t>)</w:t>
+      </w:r>
+    </w:p>
+    <w:p/>
     <w:sectPr>
       <w:pgSz w:w="12240" w:h="15840"/>
       <w:pgMar w:top="1440" w:right="1440" w:bottom="1440" w:left="1440" w:header="720" w:footer="720" w:gutter="0"/>
@@ -668,7 +3327,7 @@
 </file>
 
 <file path=word/numbering.xml><?xml version="1.0" encoding="utf-8"?>
-<w:numbering xmlns:wpc="http://schemas.microsoft.com/office/word/2010/wordprocessingCanvas" xmlns:cx="http://schemas.microsoft.com/office/drawing/2014/chartex" xmlns:mc="http://schemas.openxmlformats.org/markup-compatibility/2006" xmlns:o="urn:schemas-microsoft-com:office:office" xmlns:r="http://schemas.openxmlformats.org/officeDocument/2006/relationships" xmlns:m="http://schemas.openxmlformats.org/officeDocument/2006/math" xmlns:v="urn:schemas-microsoft-com:vml" xmlns:wp14="http://schemas.microsoft.com/office/word/2010/wordprocessingDrawing" xmlns:wp="http://schemas.openxmlformats.org/drawingml/2006/wordprocessingDrawing" xmlns:w10="urn:schemas-microsoft-com:office:word" xmlns:w="http://schemas.openxmlformats.org/wordprocessingml/2006/main" xmlns:w14="http://schemas.microsoft.com/office/word/2010/wordml" xmlns:w15="http://schemas.microsoft.com/office/word/2012/wordml" xmlns:w16se="http://schemas.microsoft.com/office/word/2015/wordml/symex" xmlns:wpg="http://schemas.microsoft.com/office/word/2010/wordprocessingGroup" xmlns:wpi="http://schemas.microsoft.com/office/word/2010/wordprocessingInk" xmlns:wne="http://schemas.microsoft.com/office/word/2006/wordml" xmlns:wps="http://schemas.microsoft.com/office/word/2010/wordprocessingShape" mc:Ignorable="w14 w15 w16se wp14">
+<w:numbering xmlns:wpc="http://schemas.microsoft.com/office/word/2010/wordprocessingCanvas" xmlns:cx="http://schemas.microsoft.com/office/drawing/2014/chartex" xmlns:cx1="http://schemas.microsoft.com/office/drawing/2015/9/8/chartex" xmlns:cx2="http://schemas.microsoft.com/office/drawing/2015/10/21/chartex" xmlns:cx3="http://schemas.microsoft.com/office/drawing/2016/5/9/chartex" xmlns:cx4="http://schemas.microsoft.com/office/drawing/2016/5/10/chartex" xmlns:cx5="http://schemas.microsoft.com/office/drawing/2016/5/11/chartex" xmlns:cx6="http://schemas.microsoft.com/office/drawing/2016/5/12/chartex" xmlns:cx7="http://schemas.microsoft.com/office/drawing/2016/5/13/chartex" xmlns:cx8="http://schemas.microsoft.com/office/drawing/2016/5/14/chartex" xmlns:mc="http://schemas.openxmlformats.org/markup-compatibility/2006" xmlns:aink="http://schemas.microsoft.com/office/drawing/2016/ink" xmlns:am3d="http://schemas.microsoft.com/office/drawing/2017/model3d" xmlns:o="urn:schemas-microsoft-com:office:office" xmlns:oel="http://schemas.microsoft.com/office/2019/extlst" xmlns:r="http://schemas.openxmlformats.org/officeDocument/2006/relationships" xmlns:m="http://schemas.openxmlformats.org/officeDocument/2006/math" xmlns:v="urn:schemas-microsoft-com:vml" xmlns:wp14="http://schemas.microsoft.com/office/word/2010/wordprocessingDrawing" xmlns:wp="http://schemas.openxmlformats.org/drawingml/2006/wordprocessingDrawing" xmlns:w10="urn:schemas-microsoft-com:office:word" xmlns:w="http://schemas.openxmlformats.org/wordprocessingml/2006/main" xmlns:w14="http://schemas.microsoft.com/office/word/2010/wordml" xmlns:w15="http://schemas.microsoft.com/office/word/2012/wordml" xmlns:w16cex="http://schemas.microsoft.com/office/word/2018/wordml/cex" xmlns:w16cid="http://schemas.microsoft.com/office/word/2016/wordml/cid" xmlns:w16="http://schemas.microsoft.com/office/word/2018/wordml" xmlns:w16sdtdh="http://schemas.microsoft.com/office/word/2020/wordml/sdtdatahash" xmlns:w16se="http://schemas.microsoft.com/office/word/2015/wordml/symex" xmlns:wpg="http://schemas.microsoft.com/office/word/2010/wordprocessingGroup" xmlns:wpi="http://schemas.microsoft.com/office/word/2010/wordprocessingInk" xmlns:wne="http://schemas.microsoft.com/office/word/2006/wordml" xmlns:wps="http://schemas.microsoft.com/office/word/2010/wordprocessingShape" mc:Ignorable="w14 w15 w16se w16cid w16 w16cex w16sdtdh wp14">
   <w:abstractNum w:abstractNumId="0" w15:restartNumberingAfterBreak="0">
     <w:nsid w:val="025AF945"/>
     <w:multiLevelType w:val="hybridMultilevel"/>
@@ -1008,26 +3667,26 @@
       </w:rPr>
     </w:lvl>
   </w:abstractNum>
-  <w:num w:numId="1">
+  <w:num w:numId="1" w16cid:durableId="993722804">
     <w:abstractNumId w:val="2"/>
   </w:num>
-  <w:num w:numId="2">
+  <w:num w:numId="2" w16cid:durableId="2108697214">
     <w:abstractNumId w:val="0"/>
   </w:num>
-  <w:num w:numId="3">
+  <w:num w:numId="3" w16cid:durableId="1199665929">
     <w:abstractNumId w:val="0"/>
   </w:num>
-  <w:num w:numId="4">
+  <w:num w:numId="4" w16cid:durableId="1746419799">
     <w:abstractNumId w:val="2"/>
   </w:num>
-  <w:num w:numId="5">
+  <w:num w:numId="5" w16cid:durableId="1299528804">
     <w:abstractNumId w:val="1"/>
   </w:num>
 </w:numbering>
 </file>
 
 <file path=word/styles.xml><?xml version="1.0" encoding="utf-8"?>
-<w:styles xmlns:mc="http://schemas.openxmlformats.org/markup-compatibility/2006" xmlns:r="http://schemas.openxmlformats.org/officeDocument/2006/relationships" xmlns:w="http://schemas.openxmlformats.org/wordprocessingml/2006/main" xmlns:w14="http://schemas.microsoft.com/office/word/2010/wordml" xmlns:w15="http://schemas.microsoft.com/office/word/2012/wordml" xmlns:w16se="http://schemas.microsoft.com/office/word/2015/wordml/symex" mc:Ignorable="w14 w15 w16se">
+<w:styles xmlns:mc="http://schemas.openxmlformats.org/markup-compatibility/2006" xmlns:r="http://schemas.openxmlformats.org/officeDocument/2006/relationships" xmlns:w="http://schemas.openxmlformats.org/wordprocessingml/2006/main" xmlns:w14="http://schemas.microsoft.com/office/word/2010/wordml" xmlns:w15="http://schemas.microsoft.com/office/word/2012/wordml" xmlns:w16cex="http://schemas.microsoft.com/office/word/2018/wordml/cex" xmlns:w16cid="http://schemas.microsoft.com/office/word/2016/wordml/cid" xmlns:w16="http://schemas.microsoft.com/office/word/2018/wordml" xmlns:w16sdtdh="http://schemas.microsoft.com/office/word/2020/wordml/sdtdatahash" xmlns:w16se="http://schemas.microsoft.com/office/word/2015/wordml/symex" mc:Ignorable="w14 w15 w16se w16cid w16 w16cex w16sdtdh">
   <w:docDefaults>
     <w:rPrDefault>
       <w:rPr>
@@ -1043,7 +3702,7 @@
       </w:pPr>
     </w:pPrDefault>
   </w:docDefaults>
-  <w:latentStyles w:defLockedState="0" w:defUIPriority="99" w:defSemiHidden="0" w:defUnhideWhenUsed="0" w:defQFormat="0" w:count="371">
+  <w:latentStyles w:defLockedState="0" w:defUIPriority="99" w:defSemiHidden="0" w:defUnhideWhenUsed="0" w:defQFormat="0" w:count="376">
     <w:lsdException w:name="Normal" w:uiPriority="0" w:qFormat="1"/>
     <w:lsdException w:name="heading 1" w:uiPriority="9" w:qFormat="1"/>
     <w:lsdException w:name="heading 2" w:semiHidden="1" w:uiPriority="9" w:unhideWhenUsed="1" w:qFormat="1"/>
@@ -1415,16 +4074,21 @@
     <w:lsdException w:name="List Table 5 Dark Accent 6" w:uiPriority="50"/>
     <w:lsdException w:name="List Table 6 Colorful Accent 6" w:uiPriority="51"/>
     <w:lsdException w:name="List Table 7 Colorful Accent 6" w:uiPriority="52"/>
+    <w:lsdException w:name="Mention" w:semiHidden="1" w:unhideWhenUsed="1"/>
+    <w:lsdException w:name="Smart Hyperlink" w:semiHidden="1" w:unhideWhenUsed="1"/>
+    <w:lsdException w:name="Hashtag" w:semiHidden="1" w:unhideWhenUsed="1"/>
+    <w:lsdException w:name="Unresolved Mention" w:semiHidden="1" w:unhideWhenUsed="1"/>
+    <w:lsdException w:name="Smart Link" w:semiHidden="1" w:unhideWhenUsed="1"/>
   </w:latentStyles>
-  <w:style w:type="paragraph" w:default="1" w:styleId="Normal">
+  <w:style w:type="paragraph" w:default="1" w:styleId="Binhthng">
     <w:name w:val="Normal"/>
     <w:qFormat/>
   </w:style>
-  <w:style w:type="paragraph" w:styleId="Heading1">
+  <w:style w:type="paragraph" w:styleId="u1">
     <w:name w:val="heading 1"/>
-    <w:basedOn w:val="Normal"/>
-    <w:next w:val="Normal"/>
-    <w:link w:val="Heading1Char"/>
+    <w:basedOn w:val="Binhthng"/>
+    <w:next w:val="Binhthng"/>
+    <w:link w:val="u1Char"/>
     <w:uiPriority w:val="9"/>
     <w:qFormat/>
     <w:pPr>
@@ -1440,11 +4104,11 @@
       <w:szCs w:val="40"/>
     </w:rPr>
   </w:style>
-  <w:style w:type="paragraph" w:styleId="Heading2">
+  <w:style w:type="paragraph" w:styleId="u2">
     <w:name w:val="heading 2"/>
-    <w:basedOn w:val="Normal"/>
-    <w:next w:val="Normal"/>
-    <w:link w:val="Heading2Char"/>
+    <w:basedOn w:val="Binhthng"/>
+    <w:next w:val="Binhthng"/>
+    <w:link w:val="u2Char"/>
     <w:uiPriority w:val="9"/>
     <w:unhideWhenUsed/>
     <w:qFormat/>
@@ -1461,11 +4125,11 @@
       <w:szCs w:val="32"/>
     </w:rPr>
   </w:style>
-  <w:style w:type="paragraph" w:styleId="Heading3">
+  <w:style w:type="paragraph" w:styleId="u3">
     <w:name w:val="heading 3"/>
-    <w:basedOn w:val="Normal"/>
-    <w:next w:val="Normal"/>
-    <w:link w:val="Heading3Char"/>
+    <w:basedOn w:val="Binhthng"/>
+    <w:next w:val="Binhthng"/>
+    <w:link w:val="u3Char"/>
     <w:uiPriority w:val="9"/>
     <w:unhideWhenUsed/>
     <w:qFormat/>
@@ -1482,11 +4146,11 @@
       <w:szCs w:val="28"/>
     </w:rPr>
   </w:style>
-  <w:style w:type="paragraph" w:styleId="Heading4">
+  <w:style w:type="paragraph" w:styleId="u4">
     <w:name w:val="heading 4"/>
-    <w:basedOn w:val="Normal"/>
-    <w:next w:val="Normal"/>
-    <w:link w:val="Heading4Char"/>
+    <w:basedOn w:val="Binhthng"/>
+    <w:next w:val="Binhthng"/>
+    <w:link w:val="u4Char"/>
     <w:uiPriority w:val="9"/>
     <w:unhideWhenUsed/>
     <w:qFormat/>
@@ -1503,11 +4167,11 @@
       <w:color w:val="0F4761" w:themeColor="accent1" w:themeShade="BF"/>
     </w:rPr>
   </w:style>
-  <w:style w:type="paragraph" w:styleId="Heading5">
+  <w:style w:type="paragraph" w:styleId="u5">
     <w:name w:val="heading 5"/>
-    <w:basedOn w:val="Normal"/>
-    <w:next w:val="Normal"/>
-    <w:link w:val="Heading5Char"/>
+    <w:basedOn w:val="Binhthng"/>
+    <w:next w:val="Binhthng"/>
+    <w:link w:val="u5Char"/>
     <w:uiPriority w:val="9"/>
     <w:unhideWhenUsed/>
     <w:qFormat/>
@@ -1522,11 +4186,11 @@
       <w:color w:val="0F4761" w:themeColor="accent1" w:themeShade="BF"/>
     </w:rPr>
   </w:style>
-  <w:style w:type="paragraph" w:styleId="Heading6">
+  <w:style w:type="paragraph" w:styleId="u6">
     <w:name w:val="heading 6"/>
-    <w:basedOn w:val="Normal"/>
-    <w:next w:val="Normal"/>
-    <w:link w:val="Heading6Char"/>
+    <w:basedOn w:val="Binhthng"/>
+    <w:next w:val="Binhthng"/>
+    <w:link w:val="u6Char"/>
     <w:uiPriority w:val="9"/>
     <w:unhideWhenUsed/>
     <w:qFormat/>
@@ -1543,11 +4207,11 @@
       <w:color w:val="595959" w:themeColor="text1" w:themeTint="A6"/>
     </w:rPr>
   </w:style>
-  <w:style w:type="paragraph" w:styleId="Heading7">
+  <w:style w:type="paragraph" w:styleId="u7">
     <w:name w:val="heading 7"/>
-    <w:basedOn w:val="Normal"/>
-    <w:next w:val="Normal"/>
-    <w:link w:val="Heading7Char"/>
+    <w:basedOn w:val="Binhthng"/>
+    <w:next w:val="Binhthng"/>
+    <w:link w:val="u7Char"/>
     <w:uiPriority w:val="9"/>
     <w:unhideWhenUsed/>
     <w:qFormat/>
@@ -1562,11 +4226,11 @@
       <w:color w:val="595959" w:themeColor="text1" w:themeTint="A6"/>
     </w:rPr>
   </w:style>
-  <w:style w:type="paragraph" w:styleId="Heading8">
+  <w:style w:type="paragraph" w:styleId="u8">
     <w:name w:val="heading 8"/>
-    <w:basedOn w:val="Normal"/>
-    <w:next w:val="Normal"/>
-    <w:link w:val="Heading8Char"/>
+    <w:basedOn w:val="Binhthng"/>
+    <w:next w:val="Binhthng"/>
+    <w:link w:val="u8Char"/>
     <w:uiPriority w:val="9"/>
     <w:unhideWhenUsed/>
     <w:qFormat/>
@@ -1583,11 +4247,11 @@
       <w:color w:val="272727" w:themeColor="text1" w:themeTint="D8"/>
     </w:rPr>
   </w:style>
-  <w:style w:type="paragraph" w:styleId="Heading9">
+  <w:style w:type="paragraph" w:styleId="u9">
     <w:name w:val="heading 9"/>
-    <w:basedOn w:val="Normal"/>
-    <w:next w:val="Normal"/>
-    <w:link w:val="Heading9Char"/>
+    <w:basedOn w:val="Binhthng"/>
+    <w:next w:val="Binhthng"/>
+    <w:link w:val="u9Char"/>
     <w:uiPriority w:val="9"/>
     <w:unhideWhenUsed/>
     <w:qFormat/>
@@ -1602,13 +4266,13 @@
       <w:color w:val="272727" w:themeColor="text1" w:themeTint="D8"/>
     </w:rPr>
   </w:style>
-  <w:style w:type="character" w:default="1" w:styleId="DefaultParagraphFont">
+  <w:style w:type="character" w:default="1" w:styleId="Phngmcinhcuaoanvn">
     <w:name w:val="Default Paragraph Font"/>
     <w:uiPriority w:val="1"/>
     <w:semiHidden/>
     <w:unhideWhenUsed/>
   </w:style>
-  <w:style w:type="table" w:default="1" w:styleId="TableNormal">
+  <w:style w:type="table" w:default="1" w:styleId="BangThngthng">
     <w:name w:val="Normal Table"/>
     <w:uiPriority w:val="99"/>
     <w:semiHidden/>
@@ -1623,16 +4287,16 @@
       </w:tblCellMar>
     </w:tblPr>
   </w:style>
-  <w:style w:type="numbering" w:default="1" w:styleId="NoList">
+  <w:style w:type="numbering" w:default="1" w:styleId="Khngco">
     <w:name w:val="No List"/>
     <w:uiPriority w:val="99"/>
     <w:semiHidden/>
     <w:unhideWhenUsed/>
   </w:style>
-  <w:style w:type="character" w:customStyle="1" w:styleId="Heading1Char">
-    <w:name w:val="Heading 1 Char"/>
-    <w:basedOn w:val="DefaultParagraphFont"/>
-    <w:link w:val="Heading1"/>
+  <w:style w:type="character" w:customStyle="1" w:styleId="u1Char">
+    <w:name w:val="Đầu đề 1 Char"/>
+    <w:basedOn w:val="Phngmcinhcuaoanvn"/>
+    <w:link w:val="u1"/>
     <w:uiPriority w:val="9"/>
     <w:rPr>
       <w:rFonts w:asciiTheme="majorHAnsi" w:eastAsiaTheme="majorEastAsia" w:hAnsiTheme="majorHAnsi" w:cstheme="majorBidi"/>
@@ -1641,10 +4305,10 @@
       <w:szCs w:val="40"/>
     </w:rPr>
   </w:style>
-  <w:style w:type="character" w:customStyle="1" w:styleId="Heading2Char">
-    <w:name w:val="Heading 2 Char"/>
-    <w:basedOn w:val="DefaultParagraphFont"/>
-    <w:link w:val="Heading2"/>
+  <w:style w:type="character" w:customStyle="1" w:styleId="u2Char">
+    <w:name w:val="Đầu đề 2 Char"/>
+    <w:basedOn w:val="Phngmcinhcuaoanvn"/>
+    <w:link w:val="u2"/>
     <w:uiPriority w:val="9"/>
     <w:rPr>
       <w:rFonts w:asciiTheme="majorHAnsi" w:eastAsiaTheme="majorEastAsia" w:hAnsiTheme="majorHAnsi" w:cstheme="majorBidi"/>
@@ -1653,10 +4317,10 @@
       <w:szCs w:val="32"/>
     </w:rPr>
   </w:style>
-  <w:style w:type="character" w:customStyle="1" w:styleId="Heading3Char">
-    <w:name w:val="Heading 3 Char"/>
-    <w:basedOn w:val="DefaultParagraphFont"/>
-    <w:link w:val="Heading3"/>
+  <w:style w:type="character" w:customStyle="1" w:styleId="u3Char">
+    <w:name w:val="Đầu đề 3 Char"/>
+    <w:basedOn w:val="Phngmcinhcuaoanvn"/>
+    <w:link w:val="u3"/>
     <w:uiPriority w:val="9"/>
     <w:rPr>
       <w:rFonts w:eastAsiaTheme="majorEastAsia" w:cstheme="majorBidi"/>
@@ -1665,10 +4329,10 @@
       <w:szCs w:val="28"/>
     </w:rPr>
   </w:style>
-  <w:style w:type="character" w:customStyle="1" w:styleId="Heading4Char">
-    <w:name w:val="Heading 4 Char"/>
-    <w:basedOn w:val="DefaultParagraphFont"/>
-    <w:link w:val="Heading4"/>
+  <w:style w:type="character" w:customStyle="1" w:styleId="u4Char">
+    <w:name w:val="Đầu đề 4 Char"/>
+    <w:basedOn w:val="Phngmcinhcuaoanvn"/>
+    <w:link w:val="u4"/>
     <w:uiPriority w:val="9"/>
     <w:rPr>
       <w:rFonts w:eastAsiaTheme="majorEastAsia" w:cstheme="majorBidi"/>
@@ -1677,20 +4341,20 @@
       <w:color w:val="0F4761" w:themeColor="accent1" w:themeShade="BF"/>
     </w:rPr>
   </w:style>
-  <w:style w:type="character" w:customStyle="1" w:styleId="Heading5Char">
-    <w:name w:val="Heading 5 Char"/>
-    <w:basedOn w:val="DefaultParagraphFont"/>
-    <w:link w:val="Heading5"/>
+  <w:style w:type="character" w:customStyle="1" w:styleId="u5Char">
+    <w:name w:val="Đầu đề 5 Char"/>
+    <w:basedOn w:val="Phngmcinhcuaoanvn"/>
+    <w:link w:val="u5"/>
     <w:uiPriority w:val="9"/>
     <w:rPr>
       <w:rFonts w:eastAsiaTheme="majorEastAsia" w:cstheme="majorBidi"/>
       <w:color w:val="0F4761" w:themeColor="accent1" w:themeShade="BF"/>
     </w:rPr>
   </w:style>
-  <w:style w:type="character" w:customStyle="1" w:styleId="Heading6Char">
-    <w:name w:val="Heading 6 Char"/>
-    <w:basedOn w:val="DefaultParagraphFont"/>
-    <w:link w:val="Heading6"/>
+  <w:style w:type="character" w:customStyle="1" w:styleId="u6Char">
+    <w:name w:val="Đầu đề 6 Char"/>
+    <w:basedOn w:val="Phngmcinhcuaoanvn"/>
+    <w:link w:val="u6"/>
     <w:uiPriority w:val="9"/>
     <w:rPr>
       <w:rFonts w:eastAsiaTheme="majorEastAsia" w:cstheme="majorBidi"/>
@@ -1699,20 +4363,20 @@
       <w:color w:val="595959" w:themeColor="text1" w:themeTint="A6"/>
     </w:rPr>
   </w:style>
-  <w:style w:type="character" w:customStyle="1" w:styleId="Heading7Char">
-    <w:name w:val="Heading 7 Char"/>
-    <w:basedOn w:val="DefaultParagraphFont"/>
-    <w:link w:val="Heading7"/>
+  <w:style w:type="character" w:customStyle="1" w:styleId="u7Char">
+    <w:name w:val="Đầu đề 7 Char"/>
+    <w:basedOn w:val="Phngmcinhcuaoanvn"/>
+    <w:link w:val="u7"/>
     <w:uiPriority w:val="9"/>
     <w:rPr>
       <w:rFonts w:eastAsiaTheme="majorEastAsia" w:cstheme="majorBidi"/>
       <w:color w:val="595959" w:themeColor="text1" w:themeTint="A6"/>
     </w:rPr>
   </w:style>
-  <w:style w:type="character" w:customStyle="1" w:styleId="Heading8Char">
-    <w:name w:val="Heading 8 Char"/>
-    <w:basedOn w:val="DefaultParagraphFont"/>
-    <w:link w:val="Heading8"/>
+  <w:style w:type="character" w:customStyle="1" w:styleId="u8Char">
+    <w:name w:val="Đầu đề 8 Char"/>
+    <w:basedOn w:val="Phngmcinhcuaoanvn"/>
+    <w:link w:val="u8"/>
     <w:uiPriority w:val="9"/>
     <w:rPr>
       <w:rFonts w:eastAsiaTheme="majorEastAsia" w:cstheme="majorBidi"/>
@@ -1721,20 +4385,20 @@
       <w:color w:val="272727" w:themeColor="text1" w:themeTint="D8"/>
     </w:rPr>
   </w:style>
-  <w:style w:type="character" w:customStyle="1" w:styleId="Heading9Char">
-    <w:name w:val="Heading 9 Char"/>
-    <w:basedOn w:val="DefaultParagraphFont"/>
-    <w:link w:val="Heading9"/>
+  <w:style w:type="character" w:customStyle="1" w:styleId="u9Char">
+    <w:name w:val="Đầu đề 9 Char"/>
+    <w:basedOn w:val="Phngmcinhcuaoanvn"/>
+    <w:link w:val="u9"/>
     <w:uiPriority w:val="9"/>
     <w:rPr>
       <w:rFonts w:eastAsiaTheme="majorEastAsia" w:cstheme="majorBidi"/>
       <w:color w:val="272727" w:themeColor="text1" w:themeTint="D8"/>
     </w:rPr>
   </w:style>
-  <w:style w:type="character" w:customStyle="1" w:styleId="TitleChar">
-    <w:name w:val="Title Char"/>
-    <w:basedOn w:val="DefaultParagraphFont"/>
-    <w:link w:val="Title"/>
+  <w:style w:type="character" w:customStyle="1" w:styleId="TiuChar">
+    <w:name w:val="Tiêu đề Char"/>
+    <w:basedOn w:val="Phngmcinhcuaoanvn"/>
+    <w:link w:val="Tiu"/>
     <w:uiPriority w:val="10"/>
     <w:rPr>
       <w:rFonts w:asciiTheme="majorHAnsi" w:eastAsiaTheme="majorEastAsia" w:hAnsiTheme="majorHAnsi" w:cstheme="majorBidi"/>
@@ -1744,11 +4408,11 @@
       <w:szCs w:val="56"/>
     </w:rPr>
   </w:style>
-  <w:style w:type="paragraph" w:styleId="Title">
+  <w:style w:type="paragraph" w:styleId="Tiu">
     <w:name w:val="Title"/>
-    <w:basedOn w:val="Normal"/>
-    <w:next w:val="Normal"/>
-    <w:link w:val="TitleChar"/>
+    <w:basedOn w:val="Binhthng"/>
+    <w:next w:val="Binhthng"/>
+    <w:link w:val="TiuChar"/>
     <w:uiPriority w:val="10"/>
     <w:qFormat/>
     <w:pPr>
@@ -1763,10 +4427,10 @@
       <w:szCs w:val="56"/>
     </w:rPr>
   </w:style>
-  <w:style w:type="character" w:customStyle="1" w:styleId="SubtitleChar">
-    <w:name w:val="Subtitle Char"/>
-    <w:basedOn w:val="DefaultParagraphFont"/>
-    <w:link w:val="Subtitle"/>
+  <w:style w:type="character" w:customStyle="1" w:styleId="TiuphuChar">
+    <w:name w:val="Tiêu đề phụ Char"/>
+    <w:basedOn w:val="Phngmcinhcuaoanvn"/>
+    <w:link w:val="Tiuphu"/>
     <w:uiPriority w:val="11"/>
     <w:rPr>
       <w:rFonts w:eastAsiaTheme="majorEastAsia" w:cstheme="majorBidi"/>
@@ -1776,11 +4440,11 @@
       <w:szCs w:val="28"/>
     </w:rPr>
   </w:style>
-  <w:style w:type="paragraph" w:styleId="Subtitle">
+  <w:style w:type="paragraph" w:styleId="Tiuphu">
     <w:name w:val="Subtitle"/>
-    <w:basedOn w:val="Normal"/>
-    <w:next w:val="Normal"/>
-    <w:link w:val="SubtitleChar"/>
+    <w:basedOn w:val="Binhthng"/>
+    <w:next w:val="Binhthng"/>
+    <w:link w:val="TiuphuChar"/>
     <w:uiPriority w:val="11"/>
     <w:qFormat/>
     <w:pPr>
@@ -1796,9 +4460,9 @@
       <w:szCs w:val="28"/>
     </w:rPr>
   </w:style>
-  <w:style w:type="character" w:styleId="IntenseEmphasis">
+  <w:style w:type="character" w:styleId="NhnmnhThm">
     <w:name w:val="Intense Emphasis"/>
-    <w:basedOn w:val="DefaultParagraphFont"/>
+    <w:basedOn w:val="Phngmcinhcuaoanvn"/>
     <w:uiPriority w:val="21"/>
     <w:qFormat/>
     <w:rPr>
@@ -1807,10 +4471,10 @@
       <w:color w:val="0F4761" w:themeColor="accent1" w:themeShade="BF"/>
     </w:rPr>
   </w:style>
-  <w:style w:type="character" w:customStyle="1" w:styleId="QuoteChar">
-    <w:name w:val="Quote Char"/>
-    <w:basedOn w:val="DefaultParagraphFont"/>
-    <w:link w:val="Quote"/>
+  <w:style w:type="character" w:customStyle="1" w:styleId="LitrichdnChar">
+    <w:name w:val="Lời trích dẫn Char"/>
+    <w:basedOn w:val="Phngmcinhcuaoanvn"/>
+    <w:link w:val="Litrichdn"/>
     <w:uiPriority w:val="29"/>
     <w:rPr>
       <w:i/>
@@ -1818,11 +4482,11 @@
       <w:color w:val="404040" w:themeColor="text1" w:themeTint="BF"/>
     </w:rPr>
   </w:style>
-  <w:style w:type="paragraph" w:styleId="Quote">
+  <w:style w:type="paragraph" w:styleId="Litrichdn">
     <w:name w:val="Quote"/>
-    <w:basedOn w:val="Normal"/>
-    <w:next w:val="Normal"/>
-    <w:link w:val="QuoteChar"/>
+    <w:basedOn w:val="Binhthng"/>
+    <w:next w:val="Binhthng"/>
+    <w:link w:val="LitrichdnChar"/>
     <w:uiPriority w:val="29"/>
     <w:qFormat/>
     <w:pPr>
@@ -1835,10 +4499,10 @@
       <w:color w:val="404040" w:themeColor="text1" w:themeTint="BF"/>
     </w:rPr>
   </w:style>
-  <w:style w:type="character" w:customStyle="1" w:styleId="IntenseQuoteChar">
-    <w:name w:val="Intense Quote Char"/>
-    <w:basedOn w:val="DefaultParagraphFont"/>
-    <w:link w:val="IntenseQuote"/>
+  <w:style w:type="character" w:customStyle="1" w:styleId="NhaykepmChar">
+    <w:name w:val="Nháy kép Đậm Char"/>
+    <w:basedOn w:val="Phngmcinhcuaoanvn"/>
+    <w:link w:val="Nhaykepm"/>
     <w:uiPriority w:val="30"/>
     <w:rPr>
       <w:i/>
@@ -1846,11 +4510,11 @@
       <w:color w:val="0F4761" w:themeColor="accent1" w:themeShade="BF"/>
     </w:rPr>
   </w:style>
-  <w:style w:type="paragraph" w:styleId="IntenseQuote">
+  <w:style w:type="paragraph" w:styleId="Nhaykepm">
     <w:name w:val="Intense Quote"/>
-    <w:basedOn w:val="Normal"/>
-    <w:next w:val="Normal"/>
-    <w:link w:val="IntenseQuoteChar"/>
+    <w:basedOn w:val="Binhthng"/>
+    <w:next w:val="Binhthng"/>
+    <w:link w:val="NhaykepmChar"/>
     <w:uiPriority w:val="30"/>
     <w:qFormat/>
     <w:pPr>
@@ -1868,9 +4532,9 @@
       <w:color w:val="0F4761" w:themeColor="accent1" w:themeShade="BF"/>
     </w:rPr>
   </w:style>
-  <w:style w:type="character" w:styleId="IntenseReference">
+  <w:style w:type="character" w:styleId="ThamchiuNhnmnh">
     <w:name w:val="Intense Reference"/>
-    <w:basedOn w:val="DefaultParagraphFont"/>
+    <w:basedOn w:val="Phngmcinhcuaoanvn"/>
     <w:uiPriority w:val="32"/>
     <w:qFormat/>
     <w:rPr>
@@ -1881,9 +4545,9 @@
       <w:spacing w:val="5"/>
     </w:rPr>
   </w:style>
-  <w:style w:type="paragraph" w:styleId="ListParagraph">
+  <w:style w:type="paragraph" w:styleId="oancuaDanhsach">
     <w:name w:val="List Paragraph"/>
-    <w:basedOn w:val="Normal"/>
+    <w:basedOn w:val="Binhthng"/>
     <w:uiPriority w:val="34"/>
     <w:qFormat/>
     <w:rsid w:val="5B9B2073"/>

</xml_diff>